<commit_message>
Aggiornata relazione docx (da terminare)
</commit_message>
<xml_diff>
--- a/DOCS/Relazione/relazione (da-google-docs).docx
+++ b/DOCS/Relazione/relazione (da-google-docs).docx
@@ -262,6 +262,13 @@
     </w:p>
     <w:sdt>
       <w:sdtPr>
+        <w:rPr>
+          <w:rFonts w:ascii="Calibri" w:eastAsia="Calibri" w:hAnsi="Calibri" w:cs="Calibri"/>
+          <w:b w:val="0"/>
+          <w:color w:val="auto"/>
+          <w:sz w:val="22"/>
+          <w:szCs w:val="22"/>
+        </w:rPr>
         <w:id w:val="-618225753"/>
         <w:docPartObj>
           <w:docPartGallery w:val="Table of Contents"/>
@@ -270,11 +277,7 @@
       </w:sdtPr>
       <w:sdtEndPr>
         <w:rPr>
-          <w:rFonts w:ascii="Calibri" w:eastAsia="Calibri" w:hAnsi="Calibri" w:cs="Calibri"/>
           <w:bCs/>
-          <w:color w:val="auto"/>
-          <w:sz w:val="22"/>
-          <w:szCs w:val="22"/>
         </w:rPr>
       </w:sdtEndPr>
       <w:sdtContent>
@@ -2001,6 +2004,7 @@
           <w:rFonts w:asciiTheme="minorHAnsi" w:hAnsiTheme="minorHAnsi"/>
           <w:b/>
         </w:rPr>
+        <w:lastRenderedPageBreak/>
         <w:t>3. Scelte progettuali</w:t>
       </w:r>
       <w:bookmarkEnd w:id="8"/>
@@ -2046,8 +2050,16 @@
       <w:r>
         <w:rPr>
           <w:rFonts w:asciiTheme="minorHAnsi" w:hAnsiTheme="minorHAnsi"/>
-        </w:rPr>
-        <w:t>Ingressi = {</w:t>
+          <w:b/>
+          <w:bCs/>
+        </w:rPr>
+        <w:t>Ingressi</w:t>
+      </w:r>
+      <w:r>
+        <w:rPr>
+          <w:rFonts w:asciiTheme="minorHAnsi" w:hAnsiTheme="minorHAnsi"/>
+        </w:rPr>
+        <w:t xml:space="preserve"> = {</w:t>
       </w:r>
       <w:proofErr w:type="spellStart"/>
       <w:r>
@@ -2101,8 +2113,16 @@
       <w:r>
         <w:rPr>
           <w:rFonts w:asciiTheme="minorHAnsi" w:hAnsiTheme="minorHAnsi"/>
-        </w:rPr>
-        <w:t>Uscite = {</w:t>
+          <w:b/>
+          <w:bCs/>
+        </w:rPr>
+        <w:t>Uscite</w:t>
+      </w:r>
+      <w:r>
+        <w:rPr>
+          <w:rFonts w:asciiTheme="minorHAnsi" w:hAnsiTheme="minorHAnsi"/>
+        </w:rPr>
+        <w:t xml:space="preserve"> = {</w:t>
       </w:r>
       <w:proofErr w:type="spellStart"/>
       <w:r>
@@ -2184,8 +2204,16 @@
       <w:r>
         <w:rPr>
           <w:rFonts w:asciiTheme="minorHAnsi" w:hAnsiTheme="minorHAnsi"/>
-        </w:rPr>
-        <w:t>Stato NO_BANCOMAT: finché non viene inserito il bancomat, la macchina rimane nello stato NO_BANCOMAT. Una volta inserito il bancomat, il primo bit di input sale a 1, per permettere di passare allo stato successivo: CIFRA_1.</w:t>
+          <w:b/>
+          <w:bCs/>
+        </w:rPr>
+        <w:t>Stato NO_BANCOMAT</w:t>
+      </w:r>
+      <w:r>
+        <w:rPr>
+          <w:rFonts w:asciiTheme="minorHAnsi" w:hAnsiTheme="minorHAnsi"/>
+        </w:rPr>
+        <w:t>: finché non viene inserito il bancomat, la macchina rimane nello stato NO_BANCOMAT. Una volta inserito il bancomat, il primo bit di input sale a 1, per permettere di passare allo stato successivo: CIFRA_1.</w:t>
       </w:r>
     </w:p>
     <w:p>
@@ -2197,8 +2225,16 @@
       <w:r>
         <w:rPr>
           <w:rFonts w:asciiTheme="minorHAnsi" w:hAnsiTheme="minorHAnsi"/>
-        </w:rPr>
-        <w:t xml:space="preserve">Stato CIFRA_1: se </w:t>
+          <w:b/>
+          <w:bCs/>
+        </w:rPr>
+        <w:t>Stato CIFRA_1</w:t>
+      </w:r>
+      <w:r>
+        <w:rPr>
+          <w:rFonts w:asciiTheme="minorHAnsi" w:hAnsiTheme="minorHAnsi"/>
+        </w:rPr>
+        <w:t xml:space="preserve">: se </w:t>
       </w:r>
       <w:r>
         <w:rPr>
@@ -2242,13 +2278,7 @@
           <w:rFonts w:asciiTheme="minorHAnsi" w:hAnsiTheme="minorHAnsi"/>
         </w:rPr>
         <w:br/>
-        <w:t xml:space="preserve">In entrambi i casi </w:t>
-      </w:r>
-      <w:r>
-        <w:rPr>
-          <w:rFonts w:asciiTheme="minorHAnsi" w:hAnsiTheme="minorHAnsi"/>
-        </w:rPr>
-        <w:t xml:space="preserve">per scelta progettuale si abilita a 1 l’uscita </w:t>
+        <w:t xml:space="preserve">In entrambi i casi per scelta progettuale si abilita a 1 l’uscita </w:t>
       </w:r>
       <w:proofErr w:type="spellStart"/>
       <w:r>
@@ -2274,8 +2304,16 @@
       <w:r>
         <w:rPr>
           <w:rFonts w:asciiTheme="minorHAnsi" w:hAnsiTheme="minorHAnsi"/>
-        </w:rPr>
-        <w:t xml:space="preserve">Stato CIFRA_2: </w:t>
+          <w:b/>
+          <w:bCs/>
+        </w:rPr>
+        <w:t>Stato CIFRA_2</w:t>
+      </w:r>
+      <w:r>
+        <w:rPr>
+          <w:rFonts w:asciiTheme="minorHAnsi" w:hAnsiTheme="minorHAnsi"/>
+        </w:rPr>
+        <w:t xml:space="preserve">: </w:t>
       </w:r>
       <w:r>
         <w:rPr>
@@ -2294,11 +2332,6 @@
           <w:rFonts w:asciiTheme="minorHAnsi" w:hAnsiTheme="minorHAnsi"/>
         </w:rPr>
         <w:br/>
-      </w:r>
-      <w:r>
-        <w:rPr>
-          <w:rFonts w:asciiTheme="minorHAnsi" w:hAnsiTheme="minorHAnsi"/>
-        </w:rPr>
         <w:t xml:space="preserve">Per ogni altro numero inserito </w:t>
       </w:r>
       <w:r>
@@ -2317,26 +2350,23 @@
       <w:r>
         <w:rPr>
           <w:rFonts w:asciiTheme="minorHAnsi" w:hAnsiTheme="minorHAnsi"/>
-        </w:rPr>
-        <w:t>Stato CIFRA_2_ERRORE: qualsiasi sia l’input del codice (----), si passerà allo stato CIFRA_3_ERRORE.</w:t>
+          <w:b/>
+          <w:bCs/>
+        </w:rPr>
+        <w:t>Stato CIFRA_2_ERRORE</w:t>
+      </w:r>
+      <w:r>
+        <w:rPr>
+          <w:rFonts w:asciiTheme="minorHAnsi" w:hAnsiTheme="minorHAnsi"/>
+        </w:rPr>
+        <w:t>: qualsiasi sia l’input del codice (----), si passerà allo stato CIFRA_3_ERRORE.</w:t>
       </w:r>
       <w:r>
         <w:rPr>
           <w:rFonts w:asciiTheme="minorHAnsi" w:hAnsiTheme="minorHAnsi"/>
         </w:rPr>
         <w:br/>
-      </w:r>
-      <w:r>
-        <w:rPr>
-          <w:rFonts w:asciiTheme="minorHAnsi" w:hAnsiTheme="minorHAnsi"/>
-        </w:rPr>
-        <w:t>Questo perché una cifra è già stata sbagliata</w:t>
-      </w:r>
-      <w:r>
-        <w:rPr>
-          <w:rFonts w:asciiTheme="minorHAnsi" w:hAnsiTheme="minorHAnsi"/>
-        </w:rPr>
-        <w:t xml:space="preserve">, l’inserimento del codice continuerà tenendo conto che è stato inserito errato. </w:t>
+        <w:t xml:space="preserve">Questo perché una cifra è già stata sbagliata, l’inserimento del codice continuerà tenendo conto che è stato inserito errato. </w:t>
       </w:r>
     </w:p>
     <w:p>
@@ -2348,8 +2378,16 @@
       <w:r>
         <w:rPr>
           <w:rFonts w:asciiTheme="minorHAnsi" w:hAnsiTheme="minorHAnsi"/>
-        </w:rPr>
-        <w:t xml:space="preserve">Stato CIFRA_3_ERRORE: </w:t>
+          <w:b/>
+          <w:bCs/>
+        </w:rPr>
+        <w:t>Stato CIFRA_3_ERRORE</w:t>
+      </w:r>
+      <w:r>
+        <w:rPr>
+          <w:rFonts w:asciiTheme="minorHAnsi" w:hAnsiTheme="minorHAnsi"/>
+        </w:rPr>
+        <w:t xml:space="preserve">: </w:t>
       </w:r>
       <w:r>
         <w:rPr>
@@ -2369,37 +2407,7 @@
         <w:rPr>
           <w:rFonts w:asciiTheme="minorHAnsi" w:hAnsiTheme="minorHAnsi"/>
         </w:rPr>
-        <w:t xml:space="preserve">, l’utente ha terminato i tentativi e quindi </w:t>
-      </w:r>
-      <w:r>
-        <w:rPr>
-          <w:rFonts w:asciiTheme="minorHAnsi" w:hAnsiTheme="minorHAnsi"/>
-        </w:rPr>
-        <w:t xml:space="preserve">si abilita l’uscita blocco che porterà </w:t>
-      </w:r>
-      <w:r>
-        <w:rPr>
-          <w:rFonts w:asciiTheme="minorHAnsi" w:hAnsiTheme="minorHAnsi"/>
-        </w:rPr>
-        <w:t xml:space="preserve">la macchina </w:t>
-      </w:r>
-      <w:r>
-        <w:rPr>
-          <w:rFonts w:asciiTheme="minorHAnsi" w:hAnsiTheme="minorHAnsi"/>
-        </w:rPr>
-        <w:t xml:space="preserve">allo stato </w:t>
-      </w:r>
-      <w:r>
-        <w:rPr>
-          <w:rFonts w:asciiTheme="minorHAnsi" w:hAnsiTheme="minorHAnsi"/>
-        </w:rPr>
-        <w:t>BLOCCO</w:t>
-      </w:r>
-      <w:r>
-        <w:rPr>
-          <w:rFonts w:asciiTheme="minorHAnsi" w:hAnsiTheme="minorHAnsi"/>
-        </w:rPr>
-        <w:t>.</w:t>
+        <w:t>, l’utente ha terminato i tentativi e quindi si abilita l’uscita blocco che porterà la macchina allo stato BLOCCO.</w:t>
       </w:r>
       <w:r>
         <w:rPr>
@@ -2444,8 +2452,16 @@
       <w:r>
         <w:rPr>
           <w:rFonts w:asciiTheme="minorHAnsi" w:hAnsiTheme="minorHAnsi"/>
-        </w:rPr>
-        <w:t xml:space="preserve">Stato CIFRA_3: </w:t>
+          <w:b/>
+          <w:bCs/>
+        </w:rPr>
+        <w:t>Stato CIFRA_3</w:t>
+      </w:r>
+      <w:r>
+        <w:rPr>
+          <w:rFonts w:asciiTheme="minorHAnsi" w:hAnsiTheme="minorHAnsi"/>
+        </w:rPr>
+        <w:t xml:space="preserve">: </w:t>
       </w:r>
       <w:r>
         <w:rPr>
@@ -2463,19 +2479,7 @@
         <w:rPr>
           <w:rFonts w:asciiTheme="minorHAnsi" w:hAnsiTheme="minorHAnsi"/>
         </w:rPr>
-        <w:t xml:space="preserve">. Nel caso in cui non venga inserito 0, analogamente allo stato CIFRA_3_ERRORE, si passerà allo stato CIFRA_1 oppure </w:t>
-      </w:r>
-      <w:r>
-        <w:rPr>
-          <w:rFonts w:asciiTheme="minorHAnsi" w:hAnsiTheme="minorHAnsi"/>
-        </w:rPr>
-        <w:t>allo stato</w:t>
-      </w:r>
-      <w:r>
-        <w:rPr>
-          <w:rFonts w:asciiTheme="minorHAnsi" w:hAnsiTheme="minorHAnsi"/>
-        </w:rPr>
-        <w:t xml:space="preserve"> BLOCCO.</w:t>
+        <w:t>. Nel caso in cui non venga inserito 0, analogamente allo stato CIFRA_3_ERRORE, si passerà allo stato CIFRA_1 oppure allo stato BLOCCO.</w:t>
       </w:r>
     </w:p>
     <w:p>
@@ -2487,8 +2491,16 @@
       <w:r>
         <w:rPr>
           <w:rFonts w:asciiTheme="minorHAnsi" w:hAnsiTheme="minorHAnsi"/>
-        </w:rPr>
-        <w:t>Stato BLOCCO: la macchina</w:t>
+          <w:b/>
+          <w:bCs/>
+        </w:rPr>
+        <w:t>Stato BLOCCO</w:t>
+      </w:r>
+      <w:r>
+        <w:rPr>
+          <w:rFonts w:asciiTheme="minorHAnsi" w:hAnsiTheme="minorHAnsi"/>
+        </w:rPr>
+        <w:t>: la macchina</w:t>
       </w:r>
       <w:r>
         <w:rPr>
@@ -2506,19 +2518,7 @@
         <w:rPr>
           <w:rFonts w:asciiTheme="minorHAnsi" w:hAnsiTheme="minorHAnsi"/>
         </w:rPr>
-        <w:t xml:space="preserve">il bancomat, lo </w:t>
-      </w:r>
-      <w:r>
-        <w:rPr>
-          <w:rFonts w:asciiTheme="minorHAnsi" w:hAnsiTheme="minorHAnsi"/>
-        </w:rPr>
-        <w:t>ritira</w:t>
-      </w:r>
-      <w:r>
-        <w:rPr>
-          <w:rFonts w:asciiTheme="minorHAnsi" w:hAnsiTheme="minorHAnsi"/>
-        </w:rPr>
-        <w:t xml:space="preserve"> (per scelta progettuale)</w:t>
+        <w:t>il bancomat, lo ritira (per scelta progettuale)</w:t>
       </w:r>
       <w:r>
         <w:rPr>
@@ -2536,8 +2536,16 @@
       <w:r>
         <w:rPr>
           <w:rFonts w:asciiTheme="minorHAnsi" w:hAnsiTheme="minorHAnsi"/>
-        </w:rPr>
-        <w:t xml:space="preserve">Stato CODICE_OK: stato in cui si inserirà </w:t>
+          <w:b/>
+          <w:bCs/>
+        </w:rPr>
+        <w:t>Stato CODICE_OK</w:t>
+      </w:r>
+      <w:r>
+        <w:rPr>
+          <w:rFonts w:asciiTheme="minorHAnsi" w:hAnsiTheme="minorHAnsi"/>
+        </w:rPr>
+        <w:t xml:space="preserve">: stato in cui si inserirà </w:t>
       </w:r>
       <w:r>
         <w:rPr>
@@ -2662,8 +2670,16 @@
       <w:r>
         <w:rPr>
           <w:rFonts w:asciiTheme="minorHAnsi" w:hAnsiTheme="minorHAnsi"/>
-        </w:rPr>
-        <w:t xml:space="preserve">Stato RILASCIA_BANCOMAT: </w:t>
+          <w:b/>
+          <w:bCs/>
+        </w:rPr>
+        <w:t>Stato RILASCIA_BANCOMAT</w:t>
+      </w:r>
+      <w:r>
+        <w:rPr>
+          <w:rFonts w:asciiTheme="minorHAnsi" w:hAnsiTheme="minorHAnsi"/>
+        </w:rPr>
+        <w:t xml:space="preserve">: </w:t>
       </w:r>
       <w:r>
         <w:rPr>
@@ -2762,6 +2778,7 @@
           <w:rFonts w:asciiTheme="minorHAnsi" w:hAnsiTheme="minorHAnsi"/>
           <w:b/>
         </w:rPr>
+        <w:lastRenderedPageBreak/>
         <w:t>4. Rappresentazione in state-</w:t>
       </w:r>
       <w:proofErr w:type="spellStart"/>
@@ -2836,7 +2853,6 @@
           <w:rFonts w:asciiTheme="minorHAnsi" w:hAnsiTheme="minorHAnsi"/>
         </w:rPr>
         <w:sectPr>
-          <w:footerReference w:type="default" r:id="rId12"/>
           <w:pgSz w:w="11906" w:h="16838"/>
           <w:pgMar w:top="1417" w:right="1134" w:bottom="1134" w:left="1134" w:header="708" w:footer="708" w:gutter="0"/>
           <w:pgNumType w:start="1"/>
@@ -3156,13 +3172,7 @@
         <w:rPr>
           <w:rFonts w:asciiTheme="minorHAnsi" w:hAnsiTheme="minorHAnsi"/>
         </w:rPr>
-        <w:t xml:space="preserve">o0: </w:t>
-      </w:r>
-      <w:r>
-        <w:rPr>
-          <w:rFonts w:asciiTheme="minorHAnsi" w:hAnsiTheme="minorHAnsi"/>
-        </w:rPr>
-        <w:t>Rese</w:t>
+        <w:t>o0: Rese</w:t>
       </w:r>
       <w:r>
         <w:rPr>
@@ -18820,12 +18830,21 @@
         </w:rPr>
       </w:pPr>
       <w:bookmarkStart w:id="12" w:name="_Toc62745474"/>
+      <w:proofErr w:type="spellStart"/>
       <w:r>
         <w:rPr>
           <w:rFonts w:asciiTheme="minorHAnsi" w:hAnsiTheme="minorHAnsi"/>
           <w:b/>
         </w:rPr>
-        <w:t xml:space="preserve">Datapath: </w:t>
+        <w:t>Datapath</w:t>
+      </w:r>
+      <w:proofErr w:type="spellEnd"/>
+      <w:r>
+        <w:rPr>
+          <w:rFonts w:asciiTheme="minorHAnsi" w:hAnsiTheme="minorHAnsi"/>
+          <w:b/>
+        </w:rPr>
+        <w:t xml:space="preserve">: </w:t>
       </w:r>
       <w:proofErr w:type="spellStart"/>
       <w:r>
@@ -18850,7 +18869,21 @@
         <w:rPr>
           <w:rFonts w:asciiTheme="minorHAnsi" w:hAnsiTheme="minorHAnsi"/>
         </w:rPr>
-        <w:t xml:space="preserve">Il Datapath </w:t>
+        <w:t xml:space="preserve">Il </w:t>
+      </w:r>
+      <w:proofErr w:type="spellStart"/>
+      <w:r>
+        <w:rPr>
+          <w:rFonts w:asciiTheme="minorHAnsi" w:hAnsiTheme="minorHAnsi"/>
+        </w:rPr>
+        <w:t>Datapath</w:t>
+      </w:r>
+      <w:proofErr w:type="spellEnd"/>
+      <w:r>
+        <w:rPr>
+          <w:rFonts w:asciiTheme="minorHAnsi" w:hAnsiTheme="minorHAnsi"/>
+        </w:rPr>
+        <w:t xml:space="preserve"> </w:t>
       </w:r>
       <w:proofErr w:type="spellStart"/>
       <w:r>
@@ -19748,7 +19781,23 @@
           <w:rFonts w:asciiTheme="minorHAnsi" w:hAnsiTheme="minorHAnsi"/>
           <w:color w:val="000000"/>
         </w:rPr>
-        <w:t xml:space="preserve">Il comparatore è l’ultimo componente del nostro Datapath </w:t>
+        <w:t xml:space="preserve">Il comparatore è l’ultimo componente del nostro </w:t>
+      </w:r>
+      <w:proofErr w:type="spellStart"/>
+      <w:r>
+        <w:rPr>
+          <w:rFonts w:asciiTheme="minorHAnsi" w:hAnsiTheme="minorHAnsi"/>
+          <w:color w:val="000000"/>
+        </w:rPr>
+        <w:t>Datapath</w:t>
+      </w:r>
+      <w:proofErr w:type="spellEnd"/>
+      <w:r>
+        <w:rPr>
+          <w:rFonts w:asciiTheme="minorHAnsi" w:hAnsiTheme="minorHAnsi"/>
+          <w:color w:val="000000"/>
+        </w:rPr>
+        <w:t xml:space="preserve"> </w:t>
       </w:r>
       <w:proofErr w:type="spellStart"/>
       <w:r>
@@ -19912,13 +19961,22 @@
         </w:rPr>
       </w:pPr>
       <w:bookmarkStart w:id="13" w:name="_Toc62745475"/>
+      <w:proofErr w:type="spellStart"/>
       <w:r>
         <w:rPr>
           <w:rFonts w:asciiTheme="minorHAnsi" w:hAnsiTheme="minorHAnsi"/>
           <w:b/>
         </w:rPr>
         <w:lastRenderedPageBreak/>
-        <w:t xml:space="preserve">Datapath: </w:t>
+        <w:t>Datapath</w:t>
+      </w:r>
+      <w:proofErr w:type="spellEnd"/>
+      <w:r>
+        <w:rPr>
+          <w:rFonts w:asciiTheme="minorHAnsi" w:hAnsiTheme="minorHAnsi"/>
+          <w:b/>
+        </w:rPr>
+        <w:t xml:space="preserve">: </w:t>
       </w:r>
       <w:proofErr w:type="spellStart"/>
       <w:r>
@@ -20003,31 +20061,7 @@
             <w:sz w:val="26"/>
             <w:szCs w:val="26"/>
           </w:rPr>
-          <m:t>Cas</m:t>
-        </m:r>
-        <m:r>
-          <w:rPr>
-            <w:rFonts w:ascii="Cambria Math" w:hAnsi="Cambria Math"/>
-            <w:sz w:val="26"/>
-            <w:szCs w:val="26"/>
-          </w:rPr>
-          <m:t>h</m:t>
-        </m:r>
-        <m:r>
-          <w:rPr>
-            <w:rFonts w:ascii="Cambria Math" w:hAnsi="Cambria Math"/>
-            <w:sz w:val="26"/>
-            <w:szCs w:val="26"/>
-          </w:rPr>
-          <m:t>_R</m:t>
-        </m:r>
-        <m:r>
-          <w:rPr>
-            <w:rFonts w:ascii="Cambria Math" w:hAnsi="Cambria Math"/>
-            <w:sz w:val="26"/>
-            <w:szCs w:val="26"/>
-          </w:rPr>
-          <m:t>&lt;</m:t>
+          <m:t>Cash_R&lt;</m:t>
         </m:r>
         <m:f>
           <m:fPr>
@@ -20046,23 +20080,7 @@
                 <w:sz w:val="26"/>
                 <w:szCs w:val="26"/>
               </w:rPr>
-              <m:t>Cas</m:t>
-            </m:r>
-            <m:r>
-              <w:rPr>
-                <w:rFonts w:ascii="Cambria Math" w:hAnsi="Cambria Math"/>
-                <w:sz w:val="26"/>
-                <w:szCs w:val="26"/>
-              </w:rPr>
-              <m:t>h</m:t>
-            </m:r>
-            <m:r>
-              <w:rPr>
-                <w:rFonts w:ascii="Cambria Math" w:hAnsi="Cambria Math"/>
-                <w:sz w:val="26"/>
-                <w:szCs w:val="26"/>
-              </w:rPr>
-              <m:t>_D</m:t>
+              <m:t>Cash_D</m:t>
             </m:r>
           </m:num>
           <m:den>
@@ -20108,47 +20126,7 @@
             <w:sz w:val="26"/>
             <w:szCs w:val="26"/>
           </w:rPr>
-          <m:t>4⋅Cas</m:t>
-        </m:r>
-        <m:r>
-          <w:rPr>
-            <w:rFonts w:ascii="Cambria Math" w:hAnsi="Cambria Math"/>
-            <w:sz w:val="26"/>
-            <w:szCs w:val="26"/>
-          </w:rPr>
-          <m:t>h</m:t>
-        </m:r>
-        <m:r>
-          <w:rPr>
-            <w:rFonts w:ascii="Cambria Math" w:hAnsi="Cambria Math"/>
-            <w:sz w:val="26"/>
-            <w:szCs w:val="26"/>
-          </w:rPr>
-          <m:t>_R</m:t>
-        </m:r>
-        <m:r>
-          <w:rPr>
-            <w:rFonts w:ascii="Cambria Math" w:hAnsi="Cambria Math"/>
-            <w:sz w:val="26"/>
-            <w:szCs w:val="26"/>
-          </w:rPr>
-          <m:t>&lt;Cas</m:t>
-        </m:r>
-        <m:r>
-          <w:rPr>
-            <w:rFonts w:ascii="Cambria Math" w:hAnsi="Cambria Math"/>
-            <w:sz w:val="26"/>
-            <w:szCs w:val="26"/>
-          </w:rPr>
-          <m:t>h</m:t>
-        </m:r>
-        <m:r>
-          <w:rPr>
-            <w:rFonts w:ascii="Cambria Math" w:hAnsi="Cambria Math"/>
-            <w:sz w:val="26"/>
-            <w:szCs w:val="26"/>
-          </w:rPr>
-          <m:t>_D</m:t>
+          <m:t>4⋅Cash_R&lt;Cash_D</m:t>
         </m:r>
       </m:oMath>
     </w:p>
@@ -20421,25 +20399,7 @@
           <w:rPr>
             <w:rFonts w:ascii="Cambria Math" w:hAnsi="Cambria Math"/>
           </w:rPr>
-          <m:t>Cas</m:t>
-        </m:r>
-        <m:r>
-          <w:rPr>
-            <w:rFonts w:ascii="Cambria Math" w:hAnsi="Cambria Math"/>
-          </w:rPr>
-          <m:t>h_D</m:t>
-        </m:r>
-        <m:r>
-          <w:rPr>
-            <w:rFonts w:ascii="Cambria Math" w:hAnsi="Cambria Math"/>
-          </w:rPr>
-          <m:t>&gt;4⋅</m:t>
-        </m:r>
-        <m:r>
-          <w:rPr>
-            <w:rFonts w:ascii="Cambria Math" w:hAnsi="Cambria Math"/>
-          </w:rPr>
-          <m:t>Cas</m:t>
+          <m:t>Cash_D&gt;4⋅Cas</m:t>
         </m:r>
         <m:sSub>
           <m:sSubPr>
@@ -20839,13 +20799,7 @@
         <w:rPr>
           <w:rFonts w:asciiTheme="minorHAnsi" w:hAnsiTheme="minorHAnsi"/>
         </w:rPr>
-        <w:t>solo</w:t>
-      </w:r>
-      <w:r>
-        <w:rPr>
-          <w:rFonts w:asciiTheme="minorHAnsi" w:hAnsiTheme="minorHAnsi"/>
-        </w:rPr>
-        <w:t xml:space="preserve"> </w:t>
+        <w:t xml:space="preserve">solo </w:t>
       </w:r>
       <w:r>
         <w:rPr>
@@ -21055,6 +21009,8 @@
         <w:jc w:val="center"/>
         <w:rPr>
           <w:rFonts w:asciiTheme="minorHAnsi" w:hAnsiTheme="minorHAnsi"/>
+          <w:b/>
+          <w:noProof/>
         </w:rPr>
       </w:pPr>
       <w:r>
@@ -21079,7 +21035,7 @@
                     <pic:cNvPicPr/>
                   </pic:nvPicPr>
                   <pic:blipFill>
-                    <a:blip r:embed="rId13" cstate="print">
+                    <a:blip r:embed="rId12" cstate="print">
                       <a:extLst>
                         <a:ext uri="{28A0092B-C50C-407E-A947-70E740481C1C}">
                           <a14:useLocalDpi xmlns:a14="http://schemas.microsoft.com/office/drawing/2010/main" val="0"/>
@@ -21105,216 +21061,1637 @@
           </wp:inline>
         </w:drawing>
       </w:r>
-      <w:bookmarkStart w:id="16" w:name="_heading=h.5xf3nx3mypos" w:colFirst="0" w:colLast="0"/>
-      <w:bookmarkEnd w:id="16"/>
-      <w:r>
-        <w:rPr>
-          <w:rFonts w:asciiTheme="minorHAnsi" w:hAnsiTheme="minorHAnsi"/>
-        </w:rPr>
-        <w:br w:type="page"/>
-      </w:r>
-      <w:bookmarkStart w:id="17" w:name="_heading=h.2et92p0" w:colFirst="0" w:colLast="0"/>
-      <w:bookmarkEnd w:id="17"/>
     </w:p>
     <w:p>
       <w:pPr>
-        <w:pStyle w:val="Titolo1"/>
         <w:rPr>
           <w:rFonts w:asciiTheme="minorHAnsi" w:hAnsiTheme="minorHAnsi"/>
         </w:rPr>
       </w:pPr>
-      <w:bookmarkStart w:id="18" w:name="_heading=h.bpe98oedxwr3" w:colFirst="0" w:colLast="0"/>
-      <w:bookmarkStart w:id="19" w:name="_Toc62745477"/>
-      <w:bookmarkEnd w:id="18"/>
-      <w:r>
-        <w:rPr>
-          <w:rFonts w:asciiTheme="minorHAnsi" w:hAnsiTheme="minorHAnsi"/>
-        </w:rPr>
-        <w:lastRenderedPageBreak/>
-        <w:t>Esempio esecutivo</w:t>
-      </w:r>
-      <w:bookmarkEnd w:id="19"/>
     </w:p>
     <w:p>
       <w:pPr>
-        <w:pBdr>
-          <w:top w:val="nil"/>
-          <w:left w:val="nil"/>
-          <w:bottom w:val="nil"/>
-          <w:right w:val="nil"/>
-          <w:between w:val="nil"/>
-        </w:pBdr>
-        <w:rPr>
-          <w:rFonts w:asciiTheme="minorHAnsi" w:hAnsiTheme="minorHAnsi"/>
-          <w:color w:val="000000"/>
+        <w:rPr>
+          <w:rFonts w:asciiTheme="minorHAnsi" w:hAnsiTheme="minorHAnsi"/>
+        </w:rPr>
+      </w:pPr>
+    </w:p>
+    <w:p>
+      <w:pPr>
+        <w:rPr>
+          <w:rFonts w:asciiTheme="minorHAnsi" w:hAnsiTheme="minorHAnsi"/>
+        </w:rPr>
+      </w:pPr>
+    </w:p>
+    <w:p>
+      <w:pPr>
+        <w:rPr>
+          <w:rFonts w:asciiTheme="minorHAnsi" w:hAnsiTheme="minorHAnsi"/>
+        </w:rPr>
+      </w:pPr>
+    </w:p>
+    <w:p>
+      <w:pPr>
+        <w:rPr>
+          <w:rFonts w:asciiTheme="minorHAnsi" w:hAnsiTheme="minorHAnsi"/>
+        </w:rPr>
+      </w:pPr>
+    </w:p>
+    <w:p>
+      <w:pPr>
+        <w:rPr>
+          <w:rFonts w:asciiTheme="minorHAnsi" w:hAnsiTheme="minorHAnsi"/>
+        </w:rPr>
+      </w:pPr>
+    </w:p>
+    <w:p>
+      <w:pPr>
+        <w:rPr>
+          <w:rFonts w:asciiTheme="minorHAnsi" w:hAnsiTheme="minorHAnsi"/>
+        </w:rPr>
+      </w:pPr>
+    </w:p>
+    <w:p>
+      <w:pPr>
+        <w:rPr>
+          <w:rFonts w:asciiTheme="minorHAnsi" w:hAnsiTheme="minorHAnsi"/>
+        </w:rPr>
+      </w:pPr>
+    </w:p>
+    <w:p>
+      <w:pPr>
+        <w:rPr>
+          <w:rFonts w:asciiTheme="minorHAnsi" w:hAnsiTheme="minorHAnsi"/>
+        </w:rPr>
+      </w:pPr>
+    </w:p>
+    <w:p>
+      <w:pPr>
+        <w:rPr>
+          <w:rFonts w:asciiTheme="minorHAnsi" w:hAnsiTheme="minorHAnsi"/>
+        </w:rPr>
+      </w:pPr>
+    </w:p>
+    <w:p>
+      <w:pPr>
+        <w:rPr>
+          <w:rFonts w:asciiTheme="minorHAnsi" w:hAnsiTheme="minorHAnsi"/>
+        </w:rPr>
+      </w:pPr>
+    </w:p>
+    <w:p>
+      <w:pPr>
+        <w:jc w:val="center"/>
+        <w:rPr>
+          <w:rFonts w:asciiTheme="minorHAnsi" w:hAnsiTheme="minorHAnsi"/>
         </w:rPr>
       </w:pPr>
     </w:p>
     <w:p>
       <w:pPr>
         <w:pStyle w:val="Titolo1"/>
-        <w:rPr>
-          <w:rFonts w:asciiTheme="minorHAnsi" w:hAnsiTheme="minorHAnsi"/>
-        </w:rPr>
       </w:pPr>
-      <w:bookmarkStart w:id="20" w:name="_heading=h.tyjcwt" w:colFirst="0" w:colLast="0"/>
-      <w:bookmarkEnd w:id="20"/>
+      <w:r>
+        <w:lastRenderedPageBreak/>
+        <w:t>Ottimizzazione, Mapping e Statistiche</w:t>
+      </w:r>
+    </w:p>
+    <w:p/>
+    <w:p>
+      <w:r>
+        <w:t xml:space="preserve">In seguito a una minimizzazione per area, effettuata mediante la libreria </w:t>
+      </w:r>
+      <w:proofErr w:type="spellStart"/>
+      <w:proofErr w:type="gramStart"/>
+      <w:r>
+        <w:t>synch.genlib</w:t>
+      </w:r>
+      <w:proofErr w:type="spellEnd"/>
+      <w:proofErr w:type="gramEnd"/>
+      <w:r>
+        <w:t>, con i comandi:</w:t>
+      </w:r>
     </w:p>
     <w:p>
       <w:pPr>
-        <w:pStyle w:val="Titolo1"/>
-        <w:rPr>
-          <w:rFonts w:asciiTheme="minorHAnsi" w:hAnsiTheme="minorHAnsi"/>
-        </w:rPr>
+        <w:pStyle w:val="Paragrafoelenco"/>
+        <w:numPr>
+          <w:ilvl w:val="0"/>
+          <w:numId w:val="6"/>
+        </w:numPr>
       </w:pPr>
-      <w:bookmarkStart w:id="21" w:name="_heading=h.1y4gr6c6xgjl" w:colFirst="0" w:colLast="0"/>
-      <w:bookmarkEnd w:id="21"/>
+      <w:r>
+        <w:t xml:space="preserve">source </w:t>
+      </w:r>
+      <w:proofErr w:type="spellStart"/>
+      <w:proofErr w:type="gramStart"/>
+      <w:r>
+        <w:t>script.rugged</w:t>
+      </w:r>
+      <w:proofErr w:type="spellEnd"/>
+      <w:proofErr w:type="gramEnd"/>
+      <w:r>
+        <w:tab/>
+      </w:r>
+      <w:r>
+        <w:tab/>
+        <w:t>Per minimizzare</w:t>
+      </w:r>
     </w:p>
     <w:p>
       <w:pPr>
-        <w:pStyle w:val="Titolo1"/>
-        <w:rPr>
-          <w:rFonts w:asciiTheme="minorHAnsi" w:hAnsiTheme="minorHAnsi"/>
-        </w:rPr>
+        <w:pStyle w:val="Paragrafoelenco"/>
+        <w:numPr>
+          <w:ilvl w:val="0"/>
+          <w:numId w:val="6"/>
+        </w:numPr>
       </w:pPr>
-      <w:bookmarkStart w:id="22" w:name="_heading=h.8bz7iaa488el" w:colFirst="0" w:colLast="0"/>
-      <w:bookmarkEnd w:id="22"/>
+      <w:r>
+        <w:t>map -m 0</w:t>
+      </w:r>
+      <w:r>
+        <w:tab/>
+      </w:r>
+      <w:r>
+        <w:tab/>
+      </w:r>
+      <w:r>
+        <w:tab/>
+        <w:t>Per lanciare l’ottimizzazione</w:t>
+      </w:r>
     </w:p>
     <w:p>
       <w:pPr>
-        <w:pStyle w:val="Titolo1"/>
-        <w:rPr>
-          <w:rFonts w:asciiTheme="minorHAnsi" w:hAnsiTheme="minorHAnsi"/>
-        </w:rPr>
+        <w:pStyle w:val="Paragrafoelenco"/>
+        <w:numPr>
+          <w:ilvl w:val="0"/>
+          <w:numId w:val="6"/>
+        </w:numPr>
       </w:pPr>
-      <w:bookmarkStart w:id="23" w:name="_heading=h.qbwdf33xwnyb" w:colFirst="0" w:colLast="0"/>
-      <w:bookmarkEnd w:id="23"/>
+      <w:r>
+        <w:t xml:space="preserve">map -s </w:t>
+      </w:r>
+      <w:r>
+        <w:tab/>
+      </w:r>
+      <w:r>
+        <w:tab/>
+      </w:r>
+      <w:r>
+        <w:tab/>
+      </w:r>
+      <w:r>
+        <w:tab/>
+        <w:t>Per visualizzare e valutare i risultati ottenuti</w:t>
+      </w:r>
+    </w:p>
+    <w:p>
+      <w:r>
+        <w:t>Abbiamo ottenuto i seguenti parametri:</w:t>
+      </w:r>
+    </w:p>
+    <w:p/>
+    <w:p>
+      <w:pPr>
+        <w:spacing w:after="0"/>
+        <w:rPr>
+          <w:i/>
+          <w:iCs/>
+          <w:u w:val="single"/>
+        </w:rPr>
+      </w:pPr>
+      <w:r>
+        <w:rPr>
+          <w:i/>
+          <w:iCs/>
+          <w:u w:val="single"/>
+        </w:rPr>
+        <w:t>Risultati del mapping</w:t>
+      </w:r>
     </w:p>
     <w:p>
       <w:pPr>
-        <w:pStyle w:val="Titolo1"/>
-        <w:rPr>
-          <w:rFonts w:asciiTheme="minorHAnsi" w:hAnsiTheme="minorHAnsi"/>
+        <w:spacing w:after="0"/>
+        <w:rPr>
+          <w:rFonts w:ascii="Courier New" w:hAnsi="Courier New" w:cs="Courier New"/>
         </w:rPr>
       </w:pPr>
-      <w:bookmarkStart w:id="24" w:name="_heading=h.j1p67vcok6jy" w:colFirst="0" w:colLast="0"/>
-      <w:bookmarkEnd w:id="24"/>
+      <w:proofErr w:type="spellStart"/>
+      <w:r>
+        <w:rPr>
+          <w:rFonts w:ascii="Courier New" w:hAnsi="Courier New" w:cs="Courier New"/>
+        </w:rPr>
+        <w:t>sis</w:t>
+      </w:r>
+      <w:proofErr w:type="spellEnd"/>
+      <w:r>
+        <w:rPr>
+          <w:rFonts w:ascii="Courier New" w:hAnsi="Courier New" w:cs="Courier New"/>
+        </w:rPr>
+        <w:t>&gt; map -s</w:t>
+      </w:r>
     </w:p>
     <w:p>
       <w:pPr>
-        <w:rPr>
-          <w:rFonts w:asciiTheme="minorHAnsi" w:eastAsiaTheme="majorEastAsia" w:hAnsiTheme="minorHAnsi" w:cstheme="majorBidi"/>
-          <w:b/>
-          <w:color w:val="2F5496" w:themeColor="accent1" w:themeShade="BF"/>
-          <w:sz w:val="36"/>
-          <w:szCs w:val="32"/>
+        <w:spacing w:after="0"/>
+        <w:rPr>
+          <w:rFonts w:ascii="Courier New" w:hAnsi="Courier New" w:cs="Courier New"/>
         </w:rPr>
       </w:pPr>
       <w:r>
         <w:rPr>
-          <w:rFonts w:asciiTheme="minorHAnsi" w:hAnsiTheme="minorHAnsi"/>
-        </w:rPr>
-        <w:br w:type="page"/>
+          <w:rFonts w:ascii="Courier New" w:hAnsi="Courier New" w:cs="Courier New"/>
+        </w:rPr>
+        <w:t xml:space="preserve">&gt;&gt;&gt; </w:t>
+      </w:r>
+      <w:proofErr w:type="spellStart"/>
+      <w:r>
+        <w:rPr>
+          <w:rFonts w:ascii="Courier New" w:hAnsi="Courier New" w:cs="Courier New"/>
+        </w:rPr>
+        <w:t>before</w:t>
+      </w:r>
+      <w:proofErr w:type="spellEnd"/>
+      <w:r>
+        <w:rPr>
+          <w:rFonts w:ascii="Courier New" w:hAnsi="Courier New" w:cs="Courier New"/>
+        </w:rPr>
+        <w:t xml:space="preserve"> </w:t>
+      </w:r>
+      <w:proofErr w:type="spellStart"/>
+      <w:r>
+        <w:rPr>
+          <w:rFonts w:ascii="Courier New" w:hAnsi="Courier New" w:cs="Courier New"/>
+        </w:rPr>
+        <w:t>removing</w:t>
+      </w:r>
+      <w:proofErr w:type="spellEnd"/>
+      <w:r>
+        <w:rPr>
+          <w:rFonts w:ascii="Courier New" w:hAnsi="Courier New" w:cs="Courier New"/>
+        </w:rPr>
+        <w:t xml:space="preserve"> serial inverters &lt;&lt;&lt;</w:t>
       </w:r>
     </w:p>
     <w:p>
       <w:pPr>
-        <w:pStyle w:val="Titolo1"/>
-        <w:rPr>
-          <w:rFonts w:asciiTheme="minorHAnsi" w:hAnsiTheme="minorHAnsi"/>
+        <w:spacing w:after="0"/>
+        <w:rPr>
+          <w:rFonts w:ascii="Courier New" w:hAnsi="Courier New" w:cs="Courier New"/>
         </w:rPr>
       </w:pPr>
-      <w:bookmarkStart w:id="25" w:name="_Toc62745478"/>
-      <w:r>
-        <w:rPr>
-          <w:rFonts w:asciiTheme="minorHAnsi" w:hAnsiTheme="minorHAnsi"/>
-        </w:rPr>
-        <w:lastRenderedPageBreak/>
-        <w:t>Ottimizzazione e Mapping</w:t>
-      </w:r>
-      <w:bookmarkEnd w:id="25"/>
-      <w:r>
-        <w:rPr>
-          <w:rFonts w:asciiTheme="minorHAnsi" w:hAnsiTheme="minorHAnsi"/>
-        </w:rPr>
-        <w:t xml:space="preserve"> </w:t>
+      <w:r>
+        <w:rPr>
+          <w:rFonts w:ascii="Courier New" w:hAnsi="Courier New" w:cs="Courier New"/>
+        </w:rPr>
+        <w:t xml:space="preserve"># of </w:t>
+      </w:r>
+      <w:proofErr w:type="gramStart"/>
+      <w:r>
+        <w:rPr>
+          <w:rFonts w:ascii="Courier New" w:hAnsi="Courier New" w:cs="Courier New"/>
+        </w:rPr>
+        <w:t xml:space="preserve">outputs:   </w:t>
+      </w:r>
+      <w:proofErr w:type="gramEnd"/>
+      <w:r>
+        <w:rPr>
+          <w:rFonts w:ascii="Courier New" w:hAnsi="Courier New" w:cs="Courier New"/>
+        </w:rPr>
+        <w:t xml:space="preserve">       19</w:t>
       </w:r>
     </w:p>
     <w:p>
       <w:pPr>
-        <w:rPr>
-          <w:rFonts w:asciiTheme="minorHAnsi" w:hAnsiTheme="minorHAnsi"/>
+        <w:spacing w:after="0"/>
+        <w:rPr>
+          <w:rFonts w:ascii="Courier New" w:hAnsi="Courier New" w:cs="Courier New"/>
+          <w:b/>
+          <w:bCs/>
+        </w:rPr>
+      </w:pPr>
+      <w:proofErr w:type="spellStart"/>
+      <w:r>
+        <w:rPr>
+          <w:rFonts w:ascii="Courier New" w:hAnsi="Courier New" w:cs="Courier New"/>
+          <w:b/>
+          <w:bCs/>
+        </w:rPr>
+        <w:t>total</w:t>
+      </w:r>
+      <w:proofErr w:type="spellEnd"/>
+      <w:r>
+        <w:rPr>
+          <w:rFonts w:ascii="Courier New" w:hAnsi="Courier New" w:cs="Courier New"/>
+          <w:b/>
+          <w:bCs/>
+        </w:rPr>
+        <w:t xml:space="preserve"> gate </w:t>
+      </w:r>
+      <w:proofErr w:type="gramStart"/>
+      <w:r>
+        <w:rPr>
+          <w:rFonts w:ascii="Courier New" w:hAnsi="Courier New" w:cs="Courier New"/>
+          <w:b/>
+          <w:bCs/>
+        </w:rPr>
+        <w:t xml:space="preserve">area:   </w:t>
+      </w:r>
+      <w:proofErr w:type="gramEnd"/>
+      <w:r>
+        <w:rPr>
+          <w:rFonts w:ascii="Courier New" w:hAnsi="Courier New" w:cs="Courier New"/>
+          <w:b/>
+          <w:bCs/>
+        </w:rPr>
+        <w:t xml:space="preserve">    2848.00</w:t>
+      </w:r>
+    </w:p>
+    <w:p>
+      <w:pPr>
+        <w:spacing w:after="0"/>
+        <w:rPr>
+          <w:rFonts w:ascii="Courier New" w:hAnsi="Courier New" w:cs="Courier New"/>
+          <w:b/>
+          <w:bCs/>
+        </w:rPr>
+      </w:pPr>
+      <w:r>
+        <w:rPr>
+          <w:rFonts w:ascii="Courier New" w:hAnsi="Courier New" w:cs="Courier New"/>
+          <w:b/>
+          <w:bCs/>
+        </w:rPr>
+        <w:t xml:space="preserve">maximum </w:t>
+      </w:r>
+      <w:proofErr w:type="spellStart"/>
+      <w:r>
+        <w:rPr>
+          <w:rFonts w:ascii="Courier New" w:hAnsi="Courier New" w:cs="Courier New"/>
+          <w:b/>
+          <w:bCs/>
+        </w:rPr>
+        <w:t>arrival</w:t>
+      </w:r>
+      <w:proofErr w:type="spellEnd"/>
+      <w:r>
+        <w:rPr>
+          <w:rFonts w:ascii="Courier New" w:hAnsi="Courier New" w:cs="Courier New"/>
+          <w:b/>
+          <w:bCs/>
+        </w:rPr>
+        <w:t xml:space="preserve"> time: (</w:t>
+      </w:r>
+      <w:proofErr w:type="gramStart"/>
+      <w:r>
+        <w:rPr>
+          <w:rFonts w:ascii="Courier New" w:hAnsi="Courier New" w:cs="Courier New"/>
+          <w:b/>
+          <w:bCs/>
+        </w:rPr>
+        <w:t>23.20,23.20</w:t>
+      </w:r>
+      <w:proofErr w:type="gramEnd"/>
+      <w:r>
+        <w:rPr>
+          <w:rFonts w:ascii="Courier New" w:hAnsi="Courier New" w:cs="Courier New"/>
+          <w:b/>
+          <w:bCs/>
+        </w:rPr>
+        <w:t>)</w:t>
+      </w:r>
+    </w:p>
+    <w:p>
+      <w:pPr>
+        <w:spacing w:after="0"/>
+        <w:rPr>
+          <w:rFonts w:ascii="Courier New" w:hAnsi="Courier New" w:cs="Courier New"/>
+        </w:rPr>
+      </w:pPr>
+      <w:r>
+        <w:rPr>
+          <w:rFonts w:ascii="Courier New" w:hAnsi="Courier New" w:cs="Courier New"/>
+        </w:rPr>
+        <w:t xml:space="preserve">maximum </w:t>
+      </w:r>
+      <w:proofErr w:type="spellStart"/>
+      <w:r>
+        <w:rPr>
+          <w:rFonts w:ascii="Courier New" w:hAnsi="Courier New" w:cs="Courier New"/>
+        </w:rPr>
+        <w:t>po</w:t>
+      </w:r>
+      <w:proofErr w:type="spellEnd"/>
+      <w:r>
+        <w:rPr>
+          <w:rFonts w:ascii="Courier New" w:hAnsi="Courier New" w:cs="Courier New"/>
+        </w:rPr>
+        <w:t xml:space="preserve"> </w:t>
+      </w:r>
+      <w:proofErr w:type="spellStart"/>
+      <w:proofErr w:type="gramStart"/>
+      <w:r>
+        <w:rPr>
+          <w:rFonts w:ascii="Courier New" w:hAnsi="Courier New" w:cs="Courier New"/>
+        </w:rPr>
+        <w:t>slack</w:t>
+      </w:r>
+      <w:proofErr w:type="spellEnd"/>
+      <w:r>
+        <w:rPr>
+          <w:rFonts w:ascii="Courier New" w:hAnsi="Courier New" w:cs="Courier New"/>
+        </w:rPr>
+        <w:t xml:space="preserve">:   </w:t>
+      </w:r>
+      <w:proofErr w:type="gramEnd"/>
+      <w:r>
+        <w:rPr>
+          <w:rFonts w:ascii="Courier New" w:hAnsi="Courier New" w:cs="Courier New"/>
+        </w:rPr>
+        <w:t xml:space="preserve">  (-5.20,-5.20)</w:t>
+      </w:r>
+    </w:p>
+    <w:p>
+      <w:pPr>
+        <w:spacing w:after="0"/>
+        <w:rPr>
+          <w:rFonts w:ascii="Courier New" w:hAnsi="Courier New" w:cs="Courier New"/>
+        </w:rPr>
+      </w:pPr>
+      <w:r>
+        <w:rPr>
+          <w:rFonts w:ascii="Courier New" w:hAnsi="Courier New" w:cs="Courier New"/>
+        </w:rPr>
+        <w:t xml:space="preserve">minimum </w:t>
+      </w:r>
+      <w:proofErr w:type="spellStart"/>
+      <w:r>
+        <w:rPr>
+          <w:rFonts w:ascii="Courier New" w:hAnsi="Courier New" w:cs="Courier New"/>
+        </w:rPr>
+        <w:t>po</w:t>
+      </w:r>
+      <w:proofErr w:type="spellEnd"/>
+      <w:r>
+        <w:rPr>
+          <w:rFonts w:ascii="Courier New" w:hAnsi="Courier New" w:cs="Courier New"/>
+        </w:rPr>
+        <w:t xml:space="preserve"> </w:t>
+      </w:r>
+      <w:proofErr w:type="spellStart"/>
+      <w:proofErr w:type="gramStart"/>
+      <w:r>
+        <w:rPr>
+          <w:rFonts w:ascii="Courier New" w:hAnsi="Courier New" w:cs="Courier New"/>
+        </w:rPr>
+        <w:t>slack</w:t>
+      </w:r>
+      <w:proofErr w:type="spellEnd"/>
+      <w:r>
+        <w:rPr>
+          <w:rFonts w:ascii="Courier New" w:hAnsi="Courier New" w:cs="Courier New"/>
+        </w:rPr>
+        <w:t xml:space="preserve">:   </w:t>
+      </w:r>
+      <w:proofErr w:type="gramEnd"/>
+      <w:r>
+        <w:rPr>
+          <w:rFonts w:ascii="Courier New" w:hAnsi="Courier New" w:cs="Courier New"/>
+        </w:rPr>
+        <w:t xml:space="preserve">  (-23.20,-23.20)</w:t>
+      </w:r>
+    </w:p>
+    <w:p>
+      <w:pPr>
+        <w:spacing w:after="0"/>
+        <w:rPr>
+          <w:rFonts w:ascii="Courier New" w:hAnsi="Courier New" w:cs="Courier New"/>
+        </w:rPr>
+      </w:pPr>
+      <w:proofErr w:type="spellStart"/>
+      <w:r>
+        <w:rPr>
+          <w:rFonts w:ascii="Courier New" w:hAnsi="Courier New" w:cs="Courier New"/>
+        </w:rPr>
+        <w:t>total</w:t>
+      </w:r>
+      <w:proofErr w:type="spellEnd"/>
+      <w:r>
+        <w:rPr>
+          <w:rFonts w:ascii="Courier New" w:hAnsi="Courier New" w:cs="Courier New"/>
+        </w:rPr>
+        <w:t xml:space="preserve"> </w:t>
+      </w:r>
+      <w:proofErr w:type="spellStart"/>
+      <w:r>
+        <w:rPr>
+          <w:rFonts w:ascii="Courier New" w:hAnsi="Courier New" w:cs="Courier New"/>
+        </w:rPr>
+        <w:t>neg</w:t>
+      </w:r>
+      <w:proofErr w:type="spellEnd"/>
+      <w:r>
+        <w:rPr>
+          <w:rFonts w:ascii="Courier New" w:hAnsi="Courier New" w:cs="Courier New"/>
+        </w:rPr>
+        <w:t xml:space="preserve"> </w:t>
+      </w:r>
+      <w:proofErr w:type="spellStart"/>
+      <w:proofErr w:type="gramStart"/>
+      <w:r>
+        <w:rPr>
+          <w:rFonts w:ascii="Courier New" w:hAnsi="Courier New" w:cs="Courier New"/>
+        </w:rPr>
+        <w:t>slack</w:t>
+      </w:r>
+      <w:proofErr w:type="spellEnd"/>
+      <w:r>
+        <w:rPr>
+          <w:rFonts w:ascii="Courier New" w:hAnsi="Courier New" w:cs="Courier New"/>
+        </w:rPr>
+        <w:t xml:space="preserve">:   </w:t>
+      </w:r>
+      <w:proofErr w:type="gramEnd"/>
+      <w:r>
+        <w:rPr>
+          <w:rFonts w:ascii="Courier New" w:hAnsi="Courier New" w:cs="Courier New"/>
+        </w:rPr>
+        <w:t xml:space="preserve">   (-323.20,-323.20)</w:t>
+      </w:r>
+    </w:p>
+    <w:p>
+      <w:pPr>
+        <w:spacing w:after="0"/>
+        <w:rPr>
+          <w:rFonts w:ascii="Courier New" w:hAnsi="Courier New" w:cs="Courier New"/>
+        </w:rPr>
+      </w:pPr>
+      <w:r>
+        <w:rPr>
+          <w:rFonts w:ascii="Courier New" w:hAnsi="Courier New" w:cs="Courier New"/>
+        </w:rPr>
+        <w:t xml:space="preserve"># of </w:t>
+      </w:r>
+      <w:proofErr w:type="spellStart"/>
+      <w:r>
+        <w:rPr>
+          <w:rFonts w:ascii="Courier New" w:hAnsi="Courier New" w:cs="Courier New"/>
+        </w:rPr>
+        <w:t>failing</w:t>
+      </w:r>
+      <w:proofErr w:type="spellEnd"/>
+      <w:r>
+        <w:rPr>
+          <w:rFonts w:ascii="Courier New" w:hAnsi="Courier New" w:cs="Courier New"/>
+        </w:rPr>
+        <w:t xml:space="preserve"> </w:t>
+      </w:r>
+      <w:proofErr w:type="gramStart"/>
+      <w:r>
+        <w:rPr>
+          <w:rFonts w:ascii="Courier New" w:hAnsi="Courier New" w:cs="Courier New"/>
+        </w:rPr>
+        <w:t>outputs:  19</w:t>
+      </w:r>
+      <w:proofErr w:type="gramEnd"/>
+    </w:p>
+    <w:p>
+      <w:pPr>
+        <w:spacing w:after="0"/>
+        <w:rPr>
+          <w:rFonts w:ascii="Courier New" w:hAnsi="Courier New" w:cs="Courier New"/>
+        </w:rPr>
+      </w:pPr>
+      <w:r>
+        <w:rPr>
+          <w:rFonts w:ascii="Courier New" w:hAnsi="Courier New" w:cs="Courier New"/>
+        </w:rPr>
+        <w:t xml:space="preserve">&gt;&gt;&gt; </w:t>
+      </w:r>
+      <w:proofErr w:type="spellStart"/>
+      <w:r>
+        <w:rPr>
+          <w:rFonts w:ascii="Courier New" w:hAnsi="Courier New" w:cs="Courier New"/>
+        </w:rPr>
+        <w:t>before</w:t>
+      </w:r>
+      <w:proofErr w:type="spellEnd"/>
+      <w:r>
+        <w:rPr>
+          <w:rFonts w:ascii="Courier New" w:hAnsi="Courier New" w:cs="Courier New"/>
+        </w:rPr>
+        <w:t xml:space="preserve"> </w:t>
+      </w:r>
+      <w:proofErr w:type="spellStart"/>
+      <w:r>
+        <w:rPr>
+          <w:rFonts w:ascii="Courier New" w:hAnsi="Courier New" w:cs="Courier New"/>
+        </w:rPr>
+        <w:t>removing</w:t>
+      </w:r>
+      <w:proofErr w:type="spellEnd"/>
+      <w:r>
+        <w:rPr>
+          <w:rFonts w:ascii="Courier New" w:hAnsi="Courier New" w:cs="Courier New"/>
+        </w:rPr>
+        <w:t xml:space="preserve"> </w:t>
+      </w:r>
+      <w:proofErr w:type="spellStart"/>
+      <w:r>
+        <w:rPr>
+          <w:rFonts w:ascii="Courier New" w:hAnsi="Courier New" w:cs="Courier New"/>
+        </w:rPr>
+        <w:t>parallel</w:t>
+      </w:r>
+      <w:proofErr w:type="spellEnd"/>
+      <w:r>
+        <w:rPr>
+          <w:rFonts w:ascii="Courier New" w:hAnsi="Courier New" w:cs="Courier New"/>
+        </w:rPr>
+        <w:t xml:space="preserve"> inverters &lt;&lt;&lt;</w:t>
+      </w:r>
+    </w:p>
+    <w:p>
+      <w:pPr>
+        <w:spacing w:after="0"/>
+        <w:rPr>
+          <w:rFonts w:ascii="Courier New" w:hAnsi="Courier New" w:cs="Courier New"/>
+        </w:rPr>
+      </w:pPr>
+      <w:r>
+        <w:rPr>
+          <w:rFonts w:ascii="Courier New" w:hAnsi="Courier New" w:cs="Courier New"/>
+        </w:rPr>
+        <w:t xml:space="preserve"># of </w:t>
+      </w:r>
+      <w:proofErr w:type="gramStart"/>
+      <w:r>
+        <w:rPr>
+          <w:rFonts w:ascii="Courier New" w:hAnsi="Courier New" w:cs="Courier New"/>
+        </w:rPr>
+        <w:t xml:space="preserve">outputs:   </w:t>
+      </w:r>
+      <w:proofErr w:type="gramEnd"/>
+      <w:r>
+        <w:rPr>
+          <w:rFonts w:ascii="Courier New" w:hAnsi="Courier New" w:cs="Courier New"/>
+        </w:rPr>
+        <w:t xml:space="preserve">       19</w:t>
+      </w:r>
+    </w:p>
+    <w:p>
+      <w:pPr>
+        <w:spacing w:after="0"/>
+        <w:rPr>
+          <w:rFonts w:ascii="Courier New" w:hAnsi="Courier New" w:cs="Courier New"/>
+          <w:b/>
+          <w:bCs/>
+        </w:rPr>
+      </w:pPr>
+      <w:proofErr w:type="spellStart"/>
+      <w:r>
+        <w:rPr>
+          <w:rFonts w:ascii="Courier New" w:hAnsi="Courier New" w:cs="Courier New"/>
+          <w:b/>
+          <w:bCs/>
+        </w:rPr>
+        <w:t>total</w:t>
+      </w:r>
+      <w:proofErr w:type="spellEnd"/>
+      <w:r>
+        <w:rPr>
+          <w:rFonts w:ascii="Courier New" w:hAnsi="Courier New" w:cs="Courier New"/>
+          <w:b/>
+          <w:bCs/>
+        </w:rPr>
+        <w:t xml:space="preserve"> gate </w:t>
+      </w:r>
+      <w:proofErr w:type="gramStart"/>
+      <w:r>
+        <w:rPr>
+          <w:rFonts w:ascii="Courier New" w:hAnsi="Courier New" w:cs="Courier New"/>
+          <w:b/>
+          <w:bCs/>
+        </w:rPr>
+        <w:t xml:space="preserve">area:   </w:t>
+      </w:r>
+      <w:proofErr w:type="gramEnd"/>
+      <w:r>
+        <w:rPr>
+          <w:rFonts w:ascii="Courier New" w:hAnsi="Courier New" w:cs="Courier New"/>
+          <w:b/>
+          <w:bCs/>
+        </w:rPr>
+        <w:t xml:space="preserve">    2848.00</w:t>
+      </w:r>
+    </w:p>
+    <w:p>
+      <w:pPr>
+        <w:spacing w:after="0"/>
+        <w:rPr>
+          <w:rFonts w:ascii="Courier New" w:hAnsi="Courier New" w:cs="Courier New"/>
+          <w:b/>
+          <w:bCs/>
+        </w:rPr>
+      </w:pPr>
+      <w:r>
+        <w:rPr>
+          <w:rFonts w:ascii="Courier New" w:hAnsi="Courier New" w:cs="Courier New"/>
+          <w:b/>
+          <w:bCs/>
+        </w:rPr>
+        <w:t xml:space="preserve">maximum </w:t>
+      </w:r>
+      <w:proofErr w:type="spellStart"/>
+      <w:r>
+        <w:rPr>
+          <w:rFonts w:ascii="Courier New" w:hAnsi="Courier New" w:cs="Courier New"/>
+          <w:b/>
+          <w:bCs/>
+        </w:rPr>
+        <w:t>arrival</w:t>
+      </w:r>
+      <w:proofErr w:type="spellEnd"/>
+      <w:r>
+        <w:rPr>
+          <w:rFonts w:ascii="Courier New" w:hAnsi="Courier New" w:cs="Courier New"/>
+          <w:b/>
+          <w:bCs/>
+        </w:rPr>
+        <w:t xml:space="preserve"> time: (</w:t>
+      </w:r>
+      <w:proofErr w:type="gramStart"/>
+      <w:r>
+        <w:rPr>
+          <w:rFonts w:ascii="Courier New" w:hAnsi="Courier New" w:cs="Courier New"/>
+          <w:b/>
+          <w:bCs/>
+        </w:rPr>
+        <w:t>23.20,23.20</w:t>
+      </w:r>
+      <w:proofErr w:type="gramEnd"/>
+      <w:r>
+        <w:rPr>
+          <w:rFonts w:ascii="Courier New" w:hAnsi="Courier New" w:cs="Courier New"/>
+          <w:b/>
+          <w:bCs/>
+        </w:rPr>
+        <w:t>)</w:t>
+      </w:r>
+    </w:p>
+    <w:p>
+      <w:pPr>
+        <w:spacing w:after="0"/>
+        <w:rPr>
+          <w:rFonts w:ascii="Courier New" w:hAnsi="Courier New" w:cs="Courier New"/>
+        </w:rPr>
+      </w:pPr>
+      <w:r>
+        <w:rPr>
+          <w:rFonts w:ascii="Courier New" w:hAnsi="Courier New" w:cs="Courier New"/>
+        </w:rPr>
+        <w:t xml:space="preserve">maximum </w:t>
+      </w:r>
+      <w:proofErr w:type="spellStart"/>
+      <w:r>
+        <w:rPr>
+          <w:rFonts w:ascii="Courier New" w:hAnsi="Courier New" w:cs="Courier New"/>
+        </w:rPr>
+        <w:t>po</w:t>
+      </w:r>
+      <w:proofErr w:type="spellEnd"/>
+      <w:r>
+        <w:rPr>
+          <w:rFonts w:ascii="Courier New" w:hAnsi="Courier New" w:cs="Courier New"/>
+        </w:rPr>
+        <w:t xml:space="preserve"> </w:t>
+      </w:r>
+      <w:proofErr w:type="spellStart"/>
+      <w:proofErr w:type="gramStart"/>
+      <w:r>
+        <w:rPr>
+          <w:rFonts w:ascii="Courier New" w:hAnsi="Courier New" w:cs="Courier New"/>
+        </w:rPr>
+        <w:t>slack</w:t>
+      </w:r>
+      <w:proofErr w:type="spellEnd"/>
+      <w:r>
+        <w:rPr>
+          <w:rFonts w:ascii="Courier New" w:hAnsi="Courier New" w:cs="Courier New"/>
+        </w:rPr>
+        <w:t xml:space="preserve">:   </w:t>
+      </w:r>
+      <w:proofErr w:type="gramEnd"/>
+      <w:r>
+        <w:rPr>
+          <w:rFonts w:ascii="Courier New" w:hAnsi="Courier New" w:cs="Courier New"/>
+        </w:rPr>
+        <w:t xml:space="preserve">  (-5.20,-5.20)</w:t>
+      </w:r>
+    </w:p>
+    <w:p>
+      <w:pPr>
+        <w:spacing w:after="0"/>
+        <w:rPr>
+          <w:rFonts w:ascii="Courier New" w:hAnsi="Courier New" w:cs="Courier New"/>
+        </w:rPr>
+      </w:pPr>
+      <w:r>
+        <w:rPr>
+          <w:rFonts w:ascii="Courier New" w:hAnsi="Courier New" w:cs="Courier New"/>
+        </w:rPr>
+        <w:t xml:space="preserve">minimum </w:t>
+      </w:r>
+      <w:proofErr w:type="spellStart"/>
+      <w:r>
+        <w:rPr>
+          <w:rFonts w:ascii="Courier New" w:hAnsi="Courier New" w:cs="Courier New"/>
+        </w:rPr>
+        <w:t>po</w:t>
+      </w:r>
+      <w:proofErr w:type="spellEnd"/>
+      <w:r>
+        <w:rPr>
+          <w:rFonts w:ascii="Courier New" w:hAnsi="Courier New" w:cs="Courier New"/>
+        </w:rPr>
+        <w:t xml:space="preserve"> </w:t>
+      </w:r>
+      <w:proofErr w:type="spellStart"/>
+      <w:proofErr w:type="gramStart"/>
+      <w:r>
+        <w:rPr>
+          <w:rFonts w:ascii="Courier New" w:hAnsi="Courier New" w:cs="Courier New"/>
+        </w:rPr>
+        <w:t>slack</w:t>
+      </w:r>
+      <w:proofErr w:type="spellEnd"/>
+      <w:r>
+        <w:rPr>
+          <w:rFonts w:ascii="Courier New" w:hAnsi="Courier New" w:cs="Courier New"/>
+        </w:rPr>
+        <w:t xml:space="preserve">:   </w:t>
+      </w:r>
+      <w:proofErr w:type="gramEnd"/>
+      <w:r>
+        <w:rPr>
+          <w:rFonts w:ascii="Courier New" w:hAnsi="Courier New" w:cs="Courier New"/>
+        </w:rPr>
+        <w:t xml:space="preserve">  (-23.20,-23.20)</w:t>
+      </w:r>
+    </w:p>
+    <w:p>
+      <w:pPr>
+        <w:spacing w:after="0"/>
+        <w:rPr>
+          <w:rFonts w:ascii="Courier New" w:hAnsi="Courier New" w:cs="Courier New"/>
+        </w:rPr>
+      </w:pPr>
+      <w:proofErr w:type="spellStart"/>
+      <w:r>
+        <w:rPr>
+          <w:rFonts w:ascii="Courier New" w:hAnsi="Courier New" w:cs="Courier New"/>
+        </w:rPr>
+        <w:t>total</w:t>
+      </w:r>
+      <w:proofErr w:type="spellEnd"/>
+      <w:r>
+        <w:rPr>
+          <w:rFonts w:ascii="Courier New" w:hAnsi="Courier New" w:cs="Courier New"/>
+        </w:rPr>
+        <w:t xml:space="preserve"> </w:t>
+      </w:r>
+      <w:proofErr w:type="spellStart"/>
+      <w:r>
+        <w:rPr>
+          <w:rFonts w:ascii="Courier New" w:hAnsi="Courier New" w:cs="Courier New"/>
+        </w:rPr>
+        <w:t>neg</w:t>
+      </w:r>
+      <w:proofErr w:type="spellEnd"/>
+      <w:r>
+        <w:rPr>
+          <w:rFonts w:ascii="Courier New" w:hAnsi="Courier New" w:cs="Courier New"/>
+        </w:rPr>
+        <w:t xml:space="preserve"> </w:t>
+      </w:r>
+      <w:proofErr w:type="spellStart"/>
+      <w:proofErr w:type="gramStart"/>
+      <w:r>
+        <w:rPr>
+          <w:rFonts w:ascii="Courier New" w:hAnsi="Courier New" w:cs="Courier New"/>
+        </w:rPr>
+        <w:t>slack</w:t>
+      </w:r>
+      <w:proofErr w:type="spellEnd"/>
+      <w:r>
+        <w:rPr>
+          <w:rFonts w:ascii="Courier New" w:hAnsi="Courier New" w:cs="Courier New"/>
+        </w:rPr>
+        <w:t xml:space="preserve">:   </w:t>
+      </w:r>
+      <w:proofErr w:type="gramEnd"/>
+      <w:r>
+        <w:rPr>
+          <w:rFonts w:ascii="Courier New" w:hAnsi="Courier New" w:cs="Courier New"/>
+        </w:rPr>
+        <w:t xml:space="preserve">   (-323.20,-323.20)</w:t>
+      </w:r>
+    </w:p>
+    <w:p>
+      <w:pPr>
+        <w:spacing w:after="0"/>
+        <w:rPr>
+          <w:rFonts w:ascii="Courier New" w:hAnsi="Courier New" w:cs="Courier New"/>
+        </w:rPr>
+      </w:pPr>
+      <w:r>
+        <w:rPr>
+          <w:rFonts w:ascii="Courier New" w:hAnsi="Courier New" w:cs="Courier New"/>
+        </w:rPr>
+        <w:t xml:space="preserve"># of </w:t>
+      </w:r>
+      <w:proofErr w:type="spellStart"/>
+      <w:r>
+        <w:rPr>
+          <w:rFonts w:ascii="Courier New" w:hAnsi="Courier New" w:cs="Courier New"/>
+        </w:rPr>
+        <w:t>failing</w:t>
+      </w:r>
+      <w:proofErr w:type="spellEnd"/>
+      <w:r>
+        <w:rPr>
+          <w:rFonts w:ascii="Courier New" w:hAnsi="Courier New" w:cs="Courier New"/>
+        </w:rPr>
+        <w:t xml:space="preserve"> </w:t>
+      </w:r>
+      <w:proofErr w:type="gramStart"/>
+      <w:r>
+        <w:rPr>
+          <w:rFonts w:ascii="Courier New" w:hAnsi="Courier New" w:cs="Courier New"/>
+        </w:rPr>
+        <w:t>outputs:  19</w:t>
+      </w:r>
+      <w:proofErr w:type="gramEnd"/>
+    </w:p>
+    <w:p>
+      <w:pPr>
+        <w:spacing w:after="0"/>
+        <w:rPr>
+          <w:rFonts w:ascii="Courier New" w:hAnsi="Courier New" w:cs="Courier New"/>
+        </w:rPr>
+      </w:pPr>
+      <w:r>
+        <w:rPr>
+          <w:rFonts w:ascii="Courier New" w:hAnsi="Courier New" w:cs="Courier New"/>
+        </w:rPr>
+        <w:t xml:space="preserve"># of </w:t>
+      </w:r>
+      <w:proofErr w:type="gramStart"/>
+      <w:r>
+        <w:rPr>
+          <w:rFonts w:ascii="Courier New" w:hAnsi="Courier New" w:cs="Courier New"/>
+        </w:rPr>
+        <w:t xml:space="preserve">outputs:   </w:t>
+      </w:r>
+      <w:proofErr w:type="gramEnd"/>
+      <w:r>
+        <w:rPr>
+          <w:rFonts w:ascii="Courier New" w:hAnsi="Courier New" w:cs="Courier New"/>
+        </w:rPr>
+        <w:t xml:space="preserve">       19</w:t>
+      </w:r>
+    </w:p>
+    <w:p>
+      <w:pPr>
+        <w:spacing w:after="0"/>
+        <w:rPr>
+          <w:rFonts w:ascii="Courier New" w:hAnsi="Courier New" w:cs="Courier New"/>
+          <w:b/>
+          <w:bCs/>
+        </w:rPr>
+      </w:pPr>
+      <w:proofErr w:type="spellStart"/>
+      <w:r>
+        <w:rPr>
+          <w:rFonts w:ascii="Courier New" w:hAnsi="Courier New" w:cs="Courier New"/>
+          <w:b/>
+          <w:bCs/>
+        </w:rPr>
+        <w:t>total</w:t>
+      </w:r>
+      <w:proofErr w:type="spellEnd"/>
+      <w:r>
+        <w:rPr>
+          <w:rFonts w:ascii="Courier New" w:hAnsi="Courier New" w:cs="Courier New"/>
+          <w:b/>
+          <w:bCs/>
+        </w:rPr>
+        <w:t xml:space="preserve"> gate </w:t>
+      </w:r>
+      <w:proofErr w:type="gramStart"/>
+      <w:r>
+        <w:rPr>
+          <w:rFonts w:ascii="Courier New" w:hAnsi="Courier New" w:cs="Courier New"/>
+          <w:b/>
+          <w:bCs/>
+        </w:rPr>
+        <w:t xml:space="preserve">area:   </w:t>
+      </w:r>
+      <w:proofErr w:type="gramEnd"/>
+      <w:r>
+        <w:rPr>
+          <w:rFonts w:ascii="Courier New" w:hAnsi="Courier New" w:cs="Courier New"/>
+          <w:b/>
+          <w:bCs/>
+        </w:rPr>
+        <w:t xml:space="preserve">    2848.00</w:t>
+      </w:r>
+    </w:p>
+    <w:p>
+      <w:pPr>
+        <w:spacing w:after="0"/>
+        <w:rPr>
+          <w:rFonts w:ascii="Courier New" w:hAnsi="Courier New" w:cs="Courier New"/>
+          <w:b/>
+          <w:bCs/>
+        </w:rPr>
+      </w:pPr>
+      <w:r>
+        <w:rPr>
+          <w:rFonts w:ascii="Courier New" w:hAnsi="Courier New" w:cs="Courier New"/>
+          <w:b/>
+          <w:bCs/>
+        </w:rPr>
+        <w:t xml:space="preserve">maximum </w:t>
+      </w:r>
+      <w:proofErr w:type="spellStart"/>
+      <w:r>
+        <w:rPr>
+          <w:rFonts w:ascii="Courier New" w:hAnsi="Courier New" w:cs="Courier New"/>
+          <w:b/>
+          <w:bCs/>
+        </w:rPr>
+        <w:t>arrival</w:t>
+      </w:r>
+      <w:proofErr w:type="spellEnd"/>
+      <w:r>
+        <w:rPr>
+          <w:rFonts w:ascii="Courier New" w:hAnsi="Courier New" w:cs="Courier New"/>
+          <w:b/>
+          <w:bCs/>
+        </w:rPr>
+        <w:t xml:space="preserve"> time: (</w:t>
+      </w:r>
+      <w:proofErr w:type="gramStart"/>
+      <w:r>
+        <w:rPr>
+          <w:rFonts w:ascii="Courier New" w:hAnsi="Courier New" w:cs="Courier New"/>
+          <w:b/>
+          <w:bCs/>
+        </w:rPr>
+        <w:t>23.20,23.20</w:t>
+      </w:r>
+      <w:proofErr w:type="gramEnd"/>
+      <w:r>
+        <w:rPr>
+          <w:rFonts w:ascii="Courier New" w:hAnsi="Courier New" w:cs="Courier New"/>
+          <w:b/>
+          <w:bCs/>
+        </w:rPr>
+        <w:t>)</w:t>
+      </w:r>
+    </w:p>
+    <w:p>
+      <w:pPr>
+        <w:spacing w:after="0"/>
+        <w:rPr>
+          <w:rFonts w:ascii="Courier New" w:hAnsi="Courier New" w:cs="Courier New"/>
+        </w:rPr>
+      </w:pPr>
+      <w:r>
+        <w:rPr>
+          <w:rFonts w:ascii="Courier New" w:hAnsi="Courier New" w:cs="Courier New"/>
+        </w:rPr>
+        <w:t xml:space="preserve">maximum </w:t>
+      </w:r>
+      <w:proofErr w:type="spellStart"/>
+      <w:r>
+        <w:rPr>
+          <w:rFonts w:ascii="Courier New" w:hAnsi="Courier New" w:cs="Courier New"/>
+        </w:rPr>
+        <w:t>po</w:t>
+      </w:r>
+      <w:proofErr w:type="spellEnd"/>
+      <w:r>
+        <w:rPr>
+          <w:rFonts w:ascii="Courier New" w:hAnsi="Courier New" w:cs="Courier New"/>
+        </w:rPr>
+        <w:t xml:space="preserve"> </w:t>
+      </w:r>
+      <w:proofErr w:type="spellStart"/>
+      <w:proofErr w:type="gramStart"/>
+      <w:r>
+        <w:rPr>
+          <w:rFonts w:ascii="Courier New" w:hAnsi="Courier New" w:cs="Courier New"/>
+        </w:rPr>
+        <w:t>slack</w:t>
+      </w:r>
+      <w:proofErr w:type="spellEnd"/>
+      <w:r>
+        <w:rPr>
+          <w:rFonts w:ascii="Courier New" w:hAnsi="Courier New" w:cs="Courier New"/>
+        </w:rPr>
+        <w:t xml:space="preserve">:   </w:t>
+      </w:r>
+      <w:proofErr w:type="gramEnd"/>
+      <w:r>
+        <w:rPr>
+          <w:rFonts w:ascii="Courier New" w:hAnsi="Courier New" w:cs="Courier New"/>
+        </w:rPr>
+        <w:t xml:space="preserve">  (-5.20,-5.20)</w:t>
+      </w:r>
+    </w:p>
+    <w:p>
+      <w:pPr>
+        <w:spacing w:after="0"/>
+        <w:rPr>
+          <w:rFonts w:ascii="Courier New" w:hAnsi="Courier New" w:cs="Courier New"/>
+        </w:rPr>
+      </w:pPr>
+      <w:r>
+        <w:rPr>
+          <w:rFonts w:ascii="Courier New" w:hAnsi="Courier New" w:cs="Courier New"/>
+        </w:rPr>
+        <w:t xml:space="preserve">minimum </w:t>
+      </w:r>
+      <w:proofErr w:type="spellStart"/>
+      <w:r>
+        <w:rPr>
+          <w:rFonts w:ascii="Courier New" w:hAnsi="Courier New" w:cs="Courier New"/>
+        </w:rPr>
+        <w:t>po</w:t>
+      </w:r>
+      <w:proofErr w:type="spellEnd"/>
+      <w:r>
+        <w:rPr>
+          <w:rFonts w:ascii="Courier New" w:hAnsi="Courier New" w:cs="Courier New"/>
+        </w:rPr>
+        <w:t xml:space="preserve"> </w:t>
+      </w:r>
+      <w:proofErr w:type="spellStart"/>
+      <w:proofErr w:type="gramStart"/>
+      <w:r>
+        <w:rPr>
+          <w:rFonts w:ascii="Courier New" w:hAnsi="Courier New" w:cs="Courier New"/>
+        </w:rPr>
+        <w:t>slack</w:t>
+      </w:r>
+      <w:proofErr w:type="spellEnd"/>
+      <w:r>
+        <w:rPr>
+          <w:rFonts w:ascii="Courier New" w:hAnsi="Courier New" w:cs="Courier New"/>
+        </w:rPr>
+        <w:t xml:space="preserve">:   </w:t>
+      </w:r>
+      <w:proofErr w:type="gramEnd"/>
+      <w:r>
+        <w:rPr>
+          <w:rFonts w:ascii="Courier New" w:hAnsi="Courier New" w:cs="Courier New"/>
+        </w:rPr>
+        <w:t xml:space="preserve">  (-23.20,-23.20)</w:t>
+      </w:r>
+    </w:p>
+    <w:p>
+      <w:pPr>
+        <w:spacing w:after="0"/>
+        <w:rPr>
+          <w:rFonts w:ascii="Courier New" w:hAnsi="Courier New" w:cs="Courier New"/>
+        </w:rPr>
+      </w:pPr>
+      <w:proofErr w:type="spellStart"/>
+      <w:r>
+        <w:rPr>
+          <w:rFonts w:ascii="Courier New" w:hAnsi="Courier New" w:cs="Courier New"/>
+        </w:rPr>
+        <w:t>total</w:t>
+      </w:r>
+      <w:proofErr w:type="spellEnd"/>
+      <w:r>
+        <w:rPr>
+          <w:rFonts w:ascii="Courier New" w:hAnsi="Courier New" w:cs="Courier New"/>
+        </w:rPr>
+        <w:t xml:space="preserve"> </w:t>
+      </w:r>
+      <w:proofErr w:type="spellStart"/>
+      <w:r>
+        <w:rPr>
+          <w:rFonts w:ascii="Courier New" w:hAnsi="Courier New" w:cs="Courier New"/>
+        </w:rPr>
+        <w:t>neg</w:t>
+      </w:r>
+      <w:proofErr w:type="spellEnd"/>
+      <w:r>
+        <w:rPr>
+          <w:rFonts w:ascii="Courier New" w:hAnsi="Courier New" w:cs="Courier New"/>
+        </w:rPr>
+        <w:t xml:space="preserve"> </w:t>
+      </w:r>
+      <w:proofErr w:type="spellStart"/>
+      <w:proofErr w:type="gramStart"/>
+      <w:r>
+        <w:rPr>
+          <w:rFonts w:ascii="Courier New" w:hAnsi="Courier New" w:cs="Courier New"/>
+        </w:rPr>
+        <w:t>slack</w:t>
+      </w:r>
+      <w:proofErr w:type="spellEnd"/>
+      <w:r>
+        <w:rPr>
+          <w:rFonts w:ascii="Courier New" w:hAnsi="Courier New" w:cs="Courier New"/>
+        </w:rPr>
+        <w:t xml:space="preserve">:   </w:t>
+      </w:r>
+      <w:proofErr w:type="gramEnd"/>
+      <w:r>
+        <w:rPr>
+          <w:rFonts w:ascii="Courier New" w:hAnsi="Courier New" w:cs="Courier New"/>
+        </w:rPr>
+        <w:t xml:space="preserve">   (-323.20,-323.20)</w:t>
+      </w:r>
+    </w:p>
+    <w:p>
+      <w:pPr>
+        <w:spacing w:after="0"/>
+        <w:rPr>
+          <w:rFonts w:ascii="Courier New" w:hAnsi="Courier New" w:cs="Courier New"/>
+        </w:rPr>
+      </w:pPr>
+      <w:r>
+        <w:rPr>
+          <w:rFonts w:ascii="Courier New" w:hAnsi="Courier New" w:cs="Courier New"/>
+        </w:rPr>
+        <w:t xml:space="preserve"># of </w:t>
+      </w:r>
+      <w:proofErr w:type="spellStart"/>
+      <w:r>
+        <w:rPr>
+          <w:rFonts w:ascii="Courier New" w:hAnsi="Courier New" w:cs="Courier New"/>
+        </w:rPr>
+        <w:t>failing</w:t>
+      </w:r>
+      <w:proofErr w:type="spellEnd"/>
+      <w:r>
+        <w:rPr>
+          <w:rFonts w:ascii="Courier New" w:hAnsi="Courier New" w:cs="Courier New"/>
+        </w:rPr>
+        <w:t xml:space="preserve"> </w:t>
+      </w:r>
+      <w:proofErr w:type="gramStart"/>
+      <w:r>
+        <w:rPr>
+          <w:rFonts w:ascii="Courier New" w:hAnsi="Courier New" w:cs="Courier New"/>
+        </w:rPr>
+        <w:t>outputs:  19</w:t>
+      </w:r>
+      <w:proofErr w:type="gramEnd"/>
+    </w:p>
+    <w:p>
+      <w:pPr>
+        <w:spacing w:after="0"/>
+        <w:rPr>
+          <w:rFonts w:ascii="Courier New" w:hAnsi="Courier New" w:cs="Courier New"/>
         </w:rPr>
       </w:pPr>
     </w:p>
     <w:p>
       <w:pPr>
-        <w:numPr>
-          <w:ilvl w:val="0"/>
-          <w:numId w:val="2"/>
-        </w:numPr>
-        <w:pBdr>
-          <w:top w:val="nil"/>
-          <w:left w:val="nil"/>
-          <w:bottom w:val="nil"/>
-          <w:right w:val="nil"/>
-          <w:between w:val="nil"/>
-        </w:pBdr>
         <w:spacing w:after="0"/>
         <w:rPr>
-          <w:rFonts w:asciiTheme="minorHAnsi" w:hAnsiTheme="minorHAnsi"/>
+          <w:rFonts w:ascii="Courier New" w:hAnsi="Courier New" w:cs="Courier New"/>
         </w:rPr>
       </w:pPr>
-      <w:r>
-        <w:rPr>
-          <w:rFonts w:asciiTheme="minorHAnsi" w:hAnsiTheme="minorHAnsi"/>
-          <w:color w:val="000000"/>
-        </w:rPr>
-        <w:t>statistiche del circuito prima e dopo l’ottimizzazione</w:t>
-      </w:r>
     </w:p>
     <w:p>
       <w:pPr>
-        <w:numPr>
-          <w:ilvl w:val="0"/>
-          <w:numId w:val="2"/>
-        </w:numPr>
-        <w:pBdr>
-          <w:top w:val="nil"/>
-          <w:left w:val="nil"/>
-          <w:bottom w:val="nil"/>
-          <w:right w:val="nil"/>
-          <w:between w:val="nil"/>
-        </w:pBdr>
         <w:spacing w:after="0"/>
         <w:rPr>
-          <w:rFonts w:asciiTheme="minorHAnsi" w:hAnsiTheme="minorHAnsi"/>
+          <w:rFonts w:asciiTheme="minorHAnsi" w:hAnsiTheme="minorHAnsi" w:cs="Courier New"/>
+          <w:i/>
+          <w:iCs/>
+          <w:u w:val="single"/>
         </w:rPr>
       </w:pPr>
       <w:r>
         <w:rPr>
-          <w:rFonts w:asciiTheme="minorHAnsi" w:hAnsiTheme="minorHAnsi"/>
-          <w:color w:val="000000"/>
-        </w:rPr>
-        <w:t xml:space="preserve">specifiche mapping </w:t>
+          <w:rFonts w:asciiTheme="minorHAnsi" w:hAnsiTheme="minorHAnsi" w:cs="Courier New"/>
+          <w:i/>
+          <w:iCs/>
+          <w:u w:val="single"/>
+        </w:rPr>
+        <w:t xml:space="preserve">Statistiche </w:t>
+      </w:r>
+      <w:r>
+        <w:rPr>
+          <w:rFonts w:asciiTheme="minorHAnsi" w:hAnsiTheme="minorHAnsi" w:cs="Courier New"/>
+          <w:i/>
+          <w:iCs/>
+          <w:u w:val="single"/>
+        </w:rPr>
+        <w:t>prima</w:t>
+      </w:r>
+      <w:r>
+        <w:rPr>
+          <w:rFonts w:asciiTheme="minorHAnsi" w:hAnsiTheme="minorHAnsi" w:cs="Courier New"/>
+          <w:i/>
+          <w:iCs/>
+          <w:u w:val="single"/>
+        </w:rPr>
+        <w:t xml:space="preserve"> dell’ottimizzazione</w:t>
       </w:r>
     </w:p>
     <w:p>
       <w:pPr>
-        <w:numPr>
-          <w:ilvl w:val="0"/>
-          <w:numId w:val="2"/>
-        </w:numPr>
-        <w:pBdr>
-          <w:top w:val="nil"/>
-          <w:left w:val="nil"/>
-          <w:bottom w:val="nil"/>
-          <w:right w:val="nil"/>
-          <w:between w:val="nil"/>
-        </w:pBdr>
-        <w:rPr>
-          <w:rFonts w:asciiTheme="minorHAnsi" w:hAnsiTheme="minorHAnsi"/>
-        </w:rPr>
+        <w:spacing w:after="0"/>
+        <w:rPr>
+          <w:rFonts w:ascii="Courier New" w:hAnsi="Courier New" w:cs="Courier New"/>
+        </w:rPr>
+      </w:pPr>
+      <w:proofErr w:type="spellStart"/>
+      <w:r>
+        <w:rPr>
+          <w:rFonts w:ascii="Courier New" w:hAnsi="Courier New" w:cs="Courier New"/>
+        </w:rPr>
+        <w:t>sis</w:t>
+      </w:r>
+      <w:proofErr w:type="spellEnd"/>
+      <w:r>
+        <w:rPr>
+          <w:rFonts w:ascii="Courier New" w:hAnsi="Courier New" w:cs="Courier New"/>
+        </w:rPr>
+        <w:t>&gt;</w:t>
+      </w:r>
+      <w:proofErr w:type="spellStart"/>
+      <w:r>
+        <w:rPr>
+          <w:rFonts w:ascii="Courier New" w:hAnsi="Courier New" w:cs="Courier New"/>
+        </w:rPr>
+        <w:t>print_stats</w:t>
+      </w:r>
+      <w:proofErr w:type="spellEnd"/>
+    </w:p>
+    <w:p>
+      <w:pPr>
+        <w:spacing w:after="0"/>
+        <w:rPr>
+          <w:rFonts w:ascii="Courier New" w:hAnsi="Courier New" w:cs="Courier New"/>
+        </w:rPr>
+      </w:pPr>
+      <w:r>
+        <w:rPr>
+          <w:rFonts w:ascii="Courier New" w:hAnsi="Courier New" w:cs="Courier New"/>
+        </w:rPr>
+        <w:t xml:space="preserve">FSMD            </w:t>
+      </w:r>
+      <w:proofErr w:type="spellStart"/>
+      <w:r>
+        <w:rPr>
+          <w:rFonts w:ascii="Courier New" w:hAnsi="Courier New" w:cs="Courier New"/>
+        </w:rPr>
+        <w:t>pi</w:t>
+      </w:r>
+      <w:proofErr w:type="spellEnd"/>
+      <w:r>
+        <w:rPr>
+          <w:rFonts w:ascii="Courier New" w:hAnsi="Courier New" w:cs="Courier New"/>
+        </w:rPr>
+        <w:t xml:space="preserve">=31   </w:t>
+      </w:r>
+      <w:proofErr w:type="spellStart"/>
+      <w:r>
+        <w:rPr>
+          <w:rFonts w:ascii="Courier New" w:hAnsi="Courier New" w:cs="Courier New"/>
+        </w:rPr>
+        <w:t>po</w:t>
+      </w:r>
+      <w:proofErr w:type="spellEnd"/>
+      <w:r>
+        <w:rPr>
+          <w:rFonts w:ascii="Courier New" w:hAnsi="Courier New" w:cs="Courier New"/>
+        </w:rPr>
+        <w:t xml:space="preserve">=13   </w:t>
+      </w:r>
+      <w:proofErr w:type="spellStart"/>
+      <w:r>
+        <w:rPr>
+          <w:rFonts w:ascii="Courier New" w:hAnsi="Courier New" w:cs="Courier New"/>
+        </w:rPr>
+        <w:t>nodes</w:t>
+      </w:r>
+      <w:proofErr w:type="spellEnd"/>
+      <w:r>
+        <w:rPr>
+          <w:rFonts w:ascii="Courier New" w:hAnsi="Courier New" w:cs="Courier New"/>
+        </w:rPr>
+        <w:t>= 60       latches= 6</w:t>
+      </w:r>
+    </w:p>
+    <w:p>
+      <w:pPr>
+        <w:spacing w:after="0"/>
+        <w:rPr>
+          <w:rFonts w:ascii="Courier New" w:hAnsi="Courier New" w:cs="Courier New"/>
+        </w:rPr>
+      </w:pPr>
+      <w:proofErr w:type="spellStart"/>
+      <w:r>
+        <w:rPr>
+          <w:rFonts w:ascii="Courier New" w:hAnsi="Courier New" w:cs="Courier New"/>
+        </w:rPr>
+        <w:t>lits</w:t>
+      </w:r>
+      <w:proofErr w:type="spellEnd"/>
+      <w:r>
+        <w:rPr>
+          <w:rFonts w:ascii="Courier New" w:hAnsi="Courier New" w:cs="Courier New"/>
+        </w:rPr>
+        <w:t>(</w:t>
+      </w:r>
+      <w:proofErr w:type="spellStart"/>
+      <w:r>
+        <w:rPr>
+          <w:rFonts w:ascii="Courier New" w:hAnsi="Courier New" w:cs="Courier New"/>
+        </w:rPr>
+        <w:t>sop</w:t>
+      </w:r>
+      <w:proofErr w:type="spellEnd"/>
+      <w:r>
+        <w:rPr>
+          <w:rFonts w:ascii="Courier New" w:hAnsi="Courier New" w:cs="Courier New"/>
+        </w:rPr>
+        <w:t>)= 336</w:t>
+      </w:r>
+    </w:p>
+    <w:p>
+      <w:pPr>
+        <w:spacing w:after="0"/>
+        <w:rPr>
+          <w:rFonts w:ascii="Courier New" w:hAnsi="Courier New" w:cs="Courier New"/>
+        </w:rPr>
+      </w:pPr>
+    </w:p>
+    <w:p>
+      <w:pPr>
+        <w:spacing w:after="0"/>
+        <w:rPr>
+          <w:rFonts w:ascii="Courier New" w:hAnsi="Courier New" w:cs="Courier New"/>
+        </w:rPr>
+      </w:pPr>
+    </w:p>
+    <w:p>
+      <w:pPr>
+        <w:spacing w:after="0"/>
+        <w:rPr>
+          <w:rFonts w:asciiTheme="minorHAnsi" w:hAnsiTheme="minorHAnsi" w:cs="Courier New"/>
+          <w:i/>
+          <w:iCs/>
+          <w:u w:val="single"/>
+        </w:rPr>
+      </w:pPr>
+      <w:r>
+        <w:rPr>
+          <w:rFonts w:asciiTheme="minorHAnsi" w:hAnsiTheme="minorHAnsi" w:cs="Courier New"/>
+          <w:i/>
+          <w:iCs/>
+          <w:u w:val="single"/>
+        </w:rPr>
+        <w:t>Statistiche dopo l’ottimizzazione</w:t>
+      </w:r>
+    </w:p>
+    <w:p>
+      <w:pPr>
+        <w:spacing w:after="0"/>
+        <w:rPr>
+          <w:rFonts w:ascii="Courier New" w:hAnsi="Courier New" w:cs="Courier New"/>
+        </w:rPr>
+      </w:pPr>
+      <w:proofErr w:type="spellStart"/>
+      <w:r>
+        <w:rPr>
+          <w:rFonts w:ascii="Courier New" w:hAnsi="Courier New" w:cs="Courier New"/>
+        </w:rPr>
+        <w:t>sis</w:t>
+      </w:r>
+      <w:proofErr w:type="spellEnd"/>
+      <w:r>
+        <w:rPr>
+          <w:rFonts w:ascii="Courier New" w:hAnsi="Courier New" w:cs="Courier New"/>
+        </w:rPr>
+        <w:t>&gt;</w:t>
+      </w:r>
+      <w:proofErr w:type="spellStart"/>
+      <w:r>
+        <w:rPr>
+          <w:rFonts w:ascii="Courier New" w:hAnsi="Courier New" w:cs="Courier New"/>
+        </w:rPr>
+        <w:t>print_stats</w:t>
+      </w:r>
+      <w:proofErr w:type="spellEnd"/>
+    </w:p>
+    <w:p>
+      <w:pPr>
+        <w:spacing w:after="0"/>
+        <w:rPr>
+          <w:rFonts w:ascii="Courier New" w:hAnsi="Courier New" w:cs="Courier New"/>
+        </w:rPr>
+      </w:pPr>
+      <w:r>
+        <w:rPr>
+          <w:rFonts w:ascii="Courier New" w:hAnsi="Courier New" w:cs="Courier New"/>
+        </w:rPr>
+        <w:t xml:space="preserve">FSMD            </w:t>
+      </w:r>
+      <w:proofErr w:type="spellStart"/>
+      <w:r>
+        <w:rPr>
+          <w:rFonts w:ascii="Courier New" w:hAnsi="Courier New" w:cs="Courier New"/>
+        </w:rPr>
+        <w:t>pi</w:t>
+      </w:r>
+      <w:proofErr w:type="spellEnd"/>
+      <w:r>
+        <w:rPr>
+          <w:rFonts w:ascii="Courier New" w:hAnsi="Courier New" w:cs="Courier New"/>
+        </w:rPr>
+        <w:t xml:space="preserve">=31   </w:t>
+      </w:r>
+      <w:proofErr w:type="spellStart"/>
+      <w:r>
+        <w:rPr>
+          <w:rFonts w:ascii="Courier New" w:hAnsi="Courier New" w:cs="Courier New"/>
+        </w:rPr>
+        <w:t>po</w:t>
+      </w:r>
+      <w:proofErr w:type="spellEnd"/>
+      <w:r>
+        <w:rPr>
+          <w:rFonts w:ascii="Courier New" w:hAnsi="Courier New" w:cs="Courier New"/>
+        </w:rPr>
+        <w:t xml:space="preserve">=13   </w:t>
+      </w:r>
+      <w:proofErr w:type="spellStart"/>
+      <w:r>
+        <w:rPr>
+          <w:rFonts w:ascii="Courier New" w:hAnsi="Courier New" w:cs="Courier New"/>
+        </w:rPr>
+        <w:t>nodes</w:t>
+      </w:r>
+      <w:proofErr w:type="spellEnd"/>
+      <w:r>
+        <w:rPr>
+          <w:rFonts w:ascii="Courier New" w:hAnsi="Courier New" w:cs="Courier New"/>
+        </w:rPr>
+        <w:t>= 91       latches= 6</w:t>
+      </w:r>
+    </w:p>
+    <w:p>
+      <w:pPr>
+        <w:spacing w:after="0"/>
+        <w:rPr>
+          <w:rFonts w:ascii="Courier New" w:hAnsi="Courier New" w:cs="Courier New"/>
+        </w:rPr>
+      </w:pPr>
+      <w:proofErr w:type="spellStart"/>
+      <w:r>
+        <w:rPr>
+          <w:rFonts w:ascii="Courier New" w:hAnsi="Courier New" w:cs="Courier New"/>
+        </w:rPr>
+        <w:t>lits</w:t>
+      </w:r>
+      <w:proofErr w:type="spellEnd"/>
+      <w:r>
+        <w:rPr>
+          <w:rFonts w:ascii="Courier New" w:hAnsi="Courier New" w:cs="Courier New"/>
+        </w:rPr>
+        <w:t>(</w:t>
+      </w:r>
+      <w:proofErr w:type="spellStart"/>
+      <w:r>
+        <w:rPr>
+          <w:rFonts w:ascii="Courier New" w:hAnsi="Courier New" w:cs="Courier New"/>
+        </w:rPr>
+        <w:t>sop</w:t>
+      </w:r>
+      <w:proofErr w:type="spellEnd"/>
+      <w:r>
+        <w:rPr>
+          <w:rFonts w:ascii="Courier New" w:hAnsi="Courier New" w:cs="Courier New"/>
+        </w:rPr>
+        <w:t>)= 216</w:t>
+      </w:r>
+    </w:p>
+    <w:p>
+      <w:pPr>
+        <w:spacing w:after="0"/>
       </w:pPr>
     </w:p>
     <w:sectPr>
@@ -21351,48 +22728,6 @@
     </w:p>
   </w:endnote>
 </w:endnotes>
-</file>
-
-<file path=word/footer1.xml><?xml version="1.0" encoding="utf-8"?>
-<w:ftr xmlns:wpc="http://schemas.microsoft.com/office/word/2010/wordprocessingCanvas" xmlns:cx="http://schemas.microsoft.com/office/drawing/2014/chartex" xmlns:cx1="http://schemas.microsoft.com/office/drawing/2015/9/8/chartex" xmlns:cx2="http://schemas.microsoft.com/office/drawing/2015/10/21/chartex" xmlns:cx3="http://schemas.microsoft.com/office/drawing/2016/5/9/chartex" xmlns:cx4="http://schemas.microsoft.com/office/drawing/2016/5/10/chartex" xmlns:cx5="http://schemas.microsoft.com/office/drawing/2016/5/11/chartex" xmlns:cx6="http://schemas.microsoft.com/office/drawing/2016/5/12/chartex" xmlns:cx7="http://schemas.microsoft.com/office/drawing/2016/5/13/chartex" xmlns:cx8="http://schemas.microsoft.com/office/drawing/2016/5/14/chartex" xmlns:mc="http://schemas.openxmlformats.org/markup-compatibility/2006" xmlns:aink="http://schemas.microsoft.com/office/drawing/2016/ink" xmlns:am3d="http://schemas.microsoft.com/office/drawing/2017/model3d" xmlns:o="urn:schemas-microsoft-com:office:office" xmlns:r="http://schemas.openxmlformats.org/officeDocument/2006/relationships" xmlns:m="http://schemas.openxmlformats.org/officeDocument/2006/math" xmlns:v="urn:schemas-microsoft-com:vml" xmlns:wp14="http://schemas.microsoft.com/office/word/2010/wordprocessingDrawing" xmlns:wp="http://schemas.openxmlformats.org/drawingml/2006/wordprocessingDrawing" xmlns:w10="urn:schemas-microsoft-com:office:word" xmlns:w="http://schemas.openxmlformats.org/wordprocessingml/2006/main" xmlns:w14="http://schemas.microsoft.com/office/word/2010/wordml" xmlns:w15="http://schemas.microsoft.com/office/word/2012/wordml" xmlns:w16cex="http://schemas.microsoft.com/office/word/2018/wordml/cex" xmlns:w16cid="http://schemas.microsoft.com/office/word/2016/wordml/cid" xmlns:w16="http://schemas.microsoft.com/office/word/2018/wordml" xmlns:w16se="http://schemas.microsoft.com/office/word/2015/wordml/symex" xmlns:wpg="http://schemas.microsoft.com/office/word/2010/wordprocessingGroup" xmlns:wpi="http://schemas.microsoft.com/office/word/2010/wordprocessingInk" xmlns:wne="http://schemas.microsoft.com/office/word/2006/wordml" xmlns:wps="http://schemas.microsoft.com/office/word/2010/wordprocessingShape" mc:Ignorable="w14 w15 w16se w16cid w16 w16cex wp14">
-  <w:sdt>
-    <w:sdtPr>
-      <w:id w:val="-1315572356"/>
-      <w:docPartObj>
-        <w:docPartGallery w:val="Page Numbers (Bottom of Page)"/>
-        <w:docPartUnique/>
-      </w:docPartObj>
-    </w:sdtPr>
-    <w:sdtContent>
-      <w:p>
-        <w:pPr>
-          <w:pStyle w:val="Pidipagina"/>
-          <w:jc w:val="center"/>
-        </w:pPr>
-        <w:r>
-          <w:fldChar w:fldCharType="begin"/>
-        </w:r>
-        <w:r>
-          <w:instrText>PAGE   \* MERGEFORMAT</w:instrText>
-        </w:r>
-        <w:r>
-          <w:fldChar w:fldCharType="separate"/>
-        </w:r>
-        <w:r>
-          <w:t>2</w:t>
-        </w:r>
-        <w:r>
-          <w:fldChar w:fldCharType="end"/>
-        </w:r>
-      </w:p>
-    </w:sdtContent>
-  </w:sdt>
-  <w:p>
-    <w:pPr>
-      <w:pStyle w:val="Pidipagina"/>
-    </w:pPr>
-  </w:p>
-</w:ftr>
 </file>
 
 <file path=word/footnotes.xml><?xml version="1.0" encoding="utf-8"?>
@@ -21557,6 +22892,119 @@
     </w:lvl>
   </w:abstractNum>
   <w:abstractNum w:abstractNumId="2" w15:restartNumberingAfterBreak="0">
+    <w:nsid w:val="29A962E6"/>
+    <w:multiLevelType w:val="hybridMultilevel"/>
+    <w:tmpl w:val="BD4E082A"/>
+    <w:lvl w:ilvl="0" w:tplc="04100001">
+      <w:start w:val="1"/>
+      <w:numFmt w:val="bullet"/>
+      <w:lvlText w:val=""/>
+      <w:lvlJc w:val="left"/>
+      <w:pPr>
+        <w:ind w:left="720" w:hanging="360"/>
+      </w:pPr>
+      <w:rPr>
+        <w:rFonts w:ascii="Symbol" w:hAnsi="Symbol" w:hint="default"/>
+      </w:rPr>
+    </w:lvl>
+    <w:lvl w:ilvl="1" w:tplc="04100003" w:tentative="1">
+      <w:start w:val="1"/>
+      <w:numFmt w:val="bullet"/>
+      <w:lvlText w:val="o"/>
+      <w:lvlJc w:val="left"/>
+      <w:pPr>
+        <w:ind w:left="1440" w:hanging="360"/>
+      </w:pPr>
+      <w:rPr>
+        <w:rFonts w:ascii="Courier New" w:hAnsi="Courier New" w:cs="Courier New" w:hint="default"/>
+      </w:rPr>
+    </w:lvl>
+    <w:lvl w:ilvl="2" w:tplc="04100005" w:tentative="1">
+      <w:start w:val="1"/>
+      <w:numFmt w:val="bullet"/>
+      <w:lvlText w:val=""/>
+      <w:lvlJc w:val="left"/>
+      <w:pPr>
+        <w:ind w:left="2160" w:hanging="360"/>
+      </w:pPr>
+      <w:rPr>
+        <w:rFonts w:ascii="Wingdings" w:hAnsi="Wingdings" w:hint="default"/>
+      </w:rPr>
+    </w:lvl>
+    <w:lvl w:ilvl="3" w:tplc="04100001" w:tentative="1">
+      <w:start w:val="1"/>
+      <w:numFmt w:val="bullet"/>
+      <w:lvlText w:val=""/>
+      <w:lvlJc w:val="left"/>
+      <w:pPr>
+        <w:ind w:left="2880" w:hanging="360"/>
+      </w:pPr>
+      <w:rPr>
+        <w:rFonts w:ascii="Symbol" w:hAnsi="Symbol" w:hint="default"/>
+      </w:rPr>
+    </w:lvl>
+    <w:lvl w:ilvl="4" w:tplc="04100003" w:tentative="1">
+      <w:start w:val="1"/>
+      <w:numFmt w:val="bullet"/>
+      <w:lvlText w:val="o"/>
+      <w:lvlJc w:val="left"/>
+      <w:pPr>
+        <w:ind w:left="3600" w:hanging="360"/>
+      </w:pPr>
+      <w:rPr>
+        <w:rFonts w:ascii="Courier New" w:hAnsi="Courier New" w:cs="Courier New" w:hint="default"/>
+      </w:rPr>
+    </w:lvl>
+    <w:lvl w:ilvl="5" w:tplc="04100005" w:tentative="1">
+      <w:start w:val="1"/>
+      <w:numFmt w:val="bullet"/>
+      <w:lvlText w:val=""/>
+      <w:lvlJc w:val="left"/>
+      <w:pPr>
+        <w:ind w:left="4320" w:hanging="360"/>
+      </w:pPr>
+      <w:rPr>
+        <w:rFonts w:ascii="Wingdings" w:hAnsi="Wingdings" w:hint="default"/>
+      </w:rPr>
+    </w:lvl>
+    <w:lvl w:ilvl="6" w:tplc="04100001" w:tentative="1">
+      <w:start w:val="1"/>
+      <w:numFmt w:val="bullet"/>
+      <w:lvlText w:val=""/>
+      <w:lvlJc w:val="left"/>
+      <w:pPr>
+        <w:ind w:left="5040" w:hanging="360"/>
+      </w:pPr>
+      <w:rPr>
+        <w:rFonts w:ascii="Symbol" w:hAnsi="Symbol" w:hint="default"/>
+      </w:rPr>
+    </w:lvl>
+    <w:lvl w:ilvl="7" w:tplc="04100003" w:tentative="1">
+      <w:start w:val="1"/>
+      <w:numFmt w:val="bullet"/>
+      <w:lvlText w:val="o"/>
+      <w:lvlJc w:val="left"/>
+      <w:pPr>
+        <w:ind w:left="5760" w:hanging="360"/>
+      </w:pPr>
+      <w:rPr>
+        <w:rFonts w:ascii="Courier New" w:hAnsi="Courier New" w:cs="Courier New" w:hint="default"/>
+      </w:rPr>
+    </w:lvl>
+    <w:lvl w:ilvl="8" w:tplc="04100005" w:tentative="1">
+      <w:start w:val="1"/>
+      <w:numFmt w:val="bullet"/>
+      <w:lvlText w:val=""/>
+      <w:lvlJc w:val="left"/>
+      <w:pPr>
+        <w:ind w:left="6480" w:hanging="360"/>
+      </w:pPr>
+      <w:rPr>
+        <w:rFonts w:ascii="Wingdings" w:hAnsi="Wingdings" w:hint="default"/>
+      </w:rPr>
+    </w:lvl>
+  </w:abstractNum>
+  <w:abstractNum w:abstractNumId="3" w15:restartNumberingAfterBreak="0">
     <w:nsid w:val="3FF37D3E"/>
     <w:multiLevelType w:val="multilevel"/>
     <w:tmpl w:val="30B85AA4"/>
@@ -21669,7 +23117,7 @@
       </w:rPr>
     </w:lvl>
   </w:abstractNum>
-  <w:abstractNum w:abstractNumId="3" w15:restartNumberingAfterBreak="0">
+  <w:abstractNum w:abstractNumId="4" w15:restartNumberingAfterBreak="0">
     <w:nsid w:val="45545E43"/>
     <w:multiLevelType w:val="multilevel"/>
     <w:tmpl w:val="D922A4FA"/>
@@ -21782,7 +23230,7 @@
       </w:rPr>
     </w:lvl>
   </w:abstractNum>
-  <w:abstractNum w:abstractNumId="4" w15:restartNumberingAfterBreak="0">
+  <w:abstractNum w:abstractNumId="5" w15:restartNumberingAfterBreak="0">
     <w:nsid w:val="5BBE41BF"/>
     <w:multiLevelType w:val="multilevel"/>
     <w:tmpl w:val="0450DAFE"/>
@@ -21896,19 +23344,22 @@
     </w:lvl>
   </w:abstractNum>
   <w:num w:numId="1">
+    <w:abstractNumId w:val="4"/>
+  </w:num>
+  <w:num w:numId="2">
     <w:abstractNumId w:val="3"/>
   </w:num>
-  <w:num w:numId="2">
-    <w:abstractNumId w:val="2"/>
-  </w:num>
   <w:num w:numId="3">
-    <w:abstractNumId w:val="4"/>
+    <w:abstractNumId w:val="5"/>
   </w:num>
   <w:num w:numId="4">
     <w:abstractNumId w:val="1"/>
   </w:num>
   <w:num w:numId="5">
     <w:abstractNumId w:val="0"/>
+  </w:num>
+  <w:num w:numId="6">
+    <w:abstractNumId w:val="2"/>
   </w:num>
 </w:numbering>
 </file>
@@ -22434,7 +23885,6 @@
   <w:style w:type="character" w:default="1" w:styleId="Carpredefinitoparagrafo">
     <w:name w:val="Default Paragraph Font"/>
     <w:uiPriority w:val="1"/>
-    <w:semiHidden/>
     <w:unhideWhenUsed/>
   </w:style>
   <w:style w:type="table" w:default="1" w:styleId="Tabellanormale">
@@ -22651,9 +24101,7 @@
       <w:tblStyleRowBandSize w:val="1"/>
       <w:tblStyleColBandSize w:val="1"/>
       <w:tblCellMar>
-        <w:top w:w="0" w:type="dxa"/>
         <w:left w:w="70" w:type="dxa"/>
-        <w:bottom w:w="0" w:type="dxa"/>
         <w:right w:w="70" w:type="dxa"/>
       </w:tblCellMar>
     </w:tblPr>
@@ -23100,28 +24548,28 @@
 </file>
 
 <file path=customXml/item1.xml><?xml version="1.0" encoding="utf-8"?>
+<b:Sources xmlns:b="http://schemas.openxmlformats.org/officeDocument/2006/bibliography" xmlns="http://schemas.openxmlformats.org/officeDocument/2006/bibliography" SelectedStyle="\APASixthEditionOfficeOnline.xsl" StyleName="APA" Version="6"/>
+</file>
+
+<file path=customXml/item2.xml><?xml version="1.0" encoding="utf-8"?>
 <go:gDocsCustomXmlDataStorage xmlns:go="http://customooxmlschemas.google.com/" xmlns:r="http://schemas.openxmlformats.org/officeDocument/2006/relationships">
   <go:docsCustomData xmlns:go="http://customooxmlschemas.google.com/" roundtripDataSignature="AMtx7mh7V3qpXhZWVwjOFjaAJ7MNQ5GIiw==">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</go:docsCustomData>
 </go:gDocsCustomXmlDataStorage>
 </file>
 
-<file path=customXml/item2.xml><?xml version="1.0" encoding="utf-8"?>
-<b:Sources xmlns:b="http://schemas.openxmlformats.org/officeDocument/2006/bibliography" xmlns="http://schemas.openxmlformats.org/officeDocument/2006/bibliography" SelectedStyle="\APASixthEditionOfficeOnline.xsl" StyleName="APA" Version="6"/>
+<file path=customXml/itemProps1.xml><?xml version="1.0" encoding="utf-8"?>
+<ds:datastoreItem xmlns:ds="http://schemas.openxmlformats.org/officeDocument/2006/customXml" ds:itemID="{3A07DF36-3381-48F8-AA44-16867A9BB069}">
+  <ds:schemaRefs>
+    <ds:schemaRef ds:uri="http://schemas.openxmlformats.org/officeDocument/2006/bibliography"/>
+  </ds:schemaRefs>
+</ds:datastoreItem>
 </file>
 
-<file path=customXml/itemProps1.xml><?xml version="1.0" encoding="utf-8"?>
+<file path=customXml/itemProps2.xml><?xml version="1.0" encoding="utf-8"?>
 <ds:datastoreItem xmlns:ds="http://schemas.openxmlformats.org/officeDocument/2006/customXml" ds:itemID="{11111111-1234-1234-1234-123412341234}">
   <ds:schemaRefs>
     <ds:schemaRef ds:uri="http://customooxmlschemas.google.com/"/>
     <ds:schemaRef ds:uri="http://schemas.openxmlformats.org/officeDocument/2006/relationships"/>
   </ds:schemaRefs>
 </ds:datastoreItem>
-</file>
-
-<file path=customXml/itemProps2.xml><?xml version="1.0" encoding="utf-8"?>
-<ds:datastoreItem xmlns:ds="http://schemas.openxmlformats.org/officeDocument/2006/customXml" ds:itemID="{3A07DF36-3381-48F8-AA44-16867A9BB069}">
-  <ds:schemaRefs>
-    <ds:schemaRef ds:uri="http://schemas.openxmlformats.org/officeDocument/2006/bibliography"/>
-  </ds:schemaRefs>
-</ds:datastoreItem>
 </file>
</xml_diff>

<commit_message>
aggiunta versione finale (da revisionare)
</commit_message>
<xml_diff>
--- a/DOCS/Relazione/relazione (da-google-docs).docx
+++ b/DOCS/Relazione/relazione (da-google-docs).docx
@@ -21288,7 +21288,21 @@
         <w:rPr>
           <w:rFonts w:ascii="Courier New" w:hAnsi="Courier New" w:cs="Courier New"/>
         </w:rPr>
-        <w:t>&gt; map -s</w:t>
+        <w:t xml:space="preserve">&gt; </w:t>
+      </w:r>
+      <w:proofErr w:type="spellStart"/>
+      <w:r>
+        <w:rPr>
+          <w:rFonts w:ascii="Courier New" w:hAnsi="Courier New" w:cs="Courier New"/>
+        </w:rPr>
+        <w:t>map</w:t>
+      </w:r>
+      <w:proofErr w:type="spellEnd"/>
+      <w:r>
+        <w:rPr>
+          <w:rFonts w:ascii="Courier New" w:hAnsi="Courier New" w:cs="Courier New"/>
+        </w:rPr>
+        <w:t xml:space="preserve"> -s</w:t>
       </w:r>
     </w:p>
     <w:p>
@@ -21404,7 +21418,7 @@
           <w:b/>
           <w:bCs/>
         </w:rPr>
-        <w:t xml:space="preserve">    2848.00</w:t>
+        <w:t xml:space="preserve">    2952.00</w:t>
       </w:r>
     </w:p>
     <w:p>
@@ -21449,7 +21463,7 @@
           <w:b/>
           <w:bCs/>
         </w:rPr>
-        <w:t>23.20,23.20</w:t>
+        <w:t>27.40,27.40</w:t>
       </w:r>
       <w:proofErr w:type="gramEnd"/>
       <w:r>
@@ -21558,7 +21572,7 @@
         <w:rPr>
           <w:rFonts w:ascii="Courier New" w:hAnsi="Courier New" w:cs="Courier New"/>
         </w:rPr>
-        <w:t xml:space="preserve">  (-23.20,-23.20)</w:t>
+        <w:t xml:space="preserve">  (-27.40,-27.40)</w:t>
       </w:r>
     </w:p>
     <w:p>
@@ -21616,7 +21630,7 @@
         <w:rPr>
           <w:rFonts w:ascii="Courier New" w:hAnsi="Courier New" w:cs="Courier New"/>
         </w:rPr>
-        <w:t xml:space="preserve">   (-323.20,-323.20)</w:t>
+        <w:t xml:space="preserve">   (-369.40,-369.40)</w:t>
       </w:r>
     </w:p>
     <w:p>
@@ -21782,7 +21796,7 @@
           <w:b/>
           <w:bCs/>
         </w:rPr>
-        <w:t xml:space="preserve">    2848.00</w:t>
+        <w:t xml:space="preserve">    2952.00</w:t>
       </w:r>
     </w:p>
     <w:p>
@@ -21827,7 +21841,7 @@
           <w:b/>
           <w:bCs/>
         </w:rPr>
-        <w:t>23.20,23.20</w:t>
+        <w:t>27.40,27.40</w:t>
       </w:r>
       <w:proofErr w:type="gramEnd"/>
       <w:r>
@@ -21936,7 +21950,7 @@
         <w:rPr>
           <w:rFonts w:ascii="Courier New" w:hAnsi="Courier New" w:cs="Courier New"/>
         </w:rPr>
-        <w:t xml:space="preserve">  (-23.20,-23.20)</w:t>
+        <w:t xml:space="preserve">  (-27.40,-27.40)</w:t>
       </w:r>
     </w:p>
     <w:p>
@@ -21994,7 +22008,7 @@
         <w:rPr>
           <w:rFonts w:ascii="Courier New" w:hAnsi="Courier New" w:cs="Courier New"/>
         </w:rPr>
-        <w:t xml:space="preserve">   (-323.20,-323.20)</w:t>
+        <w:t xml:space="preserve">   (-369.40,-369.40)</w:t>
       </w:r>
     </w:p>
     <w:p>
@@ -22104,7 +22118,7 @@
           <w:b/>
           <w:bCs/>
         </w:rPr>
-        <w:t xml:space="preserve">    2848.00</w:t>
+        <w:t xml:space="preserve">    2952.00</w:t>
       </w:r>
     </w:p>
     <w:p>
@@ -22149,7 +22163,7 @@
           <w:b/>
           <w:bCs/>
         </w:rPr>
-        <w:t>23.20,23.20</w:t>
+        <w:t>27.40,27.40</w:t>
       </w:r>
       <w:proofErr w:type="gramEnd"/>
       <w:r>
@@ -22258,7 +22272,7 @@
         <w:rPr>
           <w:rFonts w:ascii="Courier New" w:hAnsi="Courier New" w:cs="Courier New"/>
         </w:rPr>
-        <w:t xml:space="preserve">  (-23.20,-23.20)</w:t>
+        <w:t xml:space="preserve">  (-27.40,-27.40)</w:t>
       </w:r>
     </w:p>
     <w:p>
@@ -22316,7 +22330,7 @@
         <w:rPr>
           <w:rFonts w:ascii="Courier New" w:hAnsi="Courier New" w:cs="Courier New"/>
         </w:rPr>
-        <w:t xml:space="preserve">   (-323.20,-323.20)</w:t>
+        <w:t xml:space="preserve">   (-369.40,-369.40)</w:t>
       </w:r>
     </w:p>
     <w:p>
@@ -22367,6 +22381,166 @@
       <w:pPr>
         <w:spacing w:after="0"/>
         <w:rPr>
+          <w:rFonts w:asciiTheme="minorHAnsi" w:hAnsiTheme="minorHAnsi" w:cs="Courier New"/>
+          <w:i/>
+          <w:iCs/>
+          <w:u w:val="single"/>
+        </w:rPr>
+      </w:pPr>
+      <w:r>
+        <w:rPr>
+          <w:rFonts w:asciiTheme="minorHAnsi" w:hAnsiTheme="minorHAnsi" w:cs="Courier New"/>
+          <w:i/>
+          <w:iCs/>
+          <w:u w:val="single"/>
+        </w:rPr>
+        <w:t xml:space="preserve">Statistiche </w:t>
+      </w:r>
+      <w:r>
+        <w:rPr>
+          <w:rFonts w:asciiTheme="minorHAnsi" w:hAnsiTheme="minorHAnsi" w:cs="Courier New"/>
+          <w:i/>
+          <w:iCs/>
+          <w:u w:val="single"/>
+        </w:rPr>
+        <w:t>prima</w:t>
+      </w:r>
+      <w:r>
+        <w:rPr>
+          <w:rFonts w:asciiTheme="minorHAnsi" w:hAnsiTheme="minorHAnsi" w:cs="Courier New"/>
+          <w:i/>
+          <w:iCs/>
+          <w:u w:val="single"/>
+        </w:rPr>
+        <w:t xml:space="preserve"> dell’ottimizzazione</w:t>
+      </w:r>
+    </w:p>
+    <w:p>
+      <w:pPr>
+        <w:spacing w:after="0"/>
+        <w:rPr>
+          <w:rFonts w:ascii="Courier New" w:hAnsi="Courier New" w:cs="Courier New"/>
+        </w:rPr>
+      </w:pPr>
+      <w:proofErr w:type="spellStart"/>
+      <w:r>
+        <w:rPr>
+          <w:rFonts w:ascii="Courier New" w:hAnsi="Courier New" w:cs="Courier New"/>
+        </w:rPr>
+        <w:t>sis</w:t>
+      </w:r>
+      <w:proofErr w:type="spellEnd"/>
+      <w:r>
+        <w:rPr>
+          <w:rFonts w:ascii="Courier New" w:hAnsi="Courier New" w:cs="Courier New"/>
+        </w:rPr>
+        <w:t>&gt;</w:t>
+      </w:r>
+      <w:proofErr w:type="spellStart"/>
+      <w:r>
+        <w:rPr>
+          <w:rFonts w:ascii="Courier New" w:hAnsi="Courier New" w:cs="Courier New"/>
+        </w:rPr>
+        <w:t>print_stats</w:t>
+      </w:r>
+      <w:proofErr w:type="spellEnd"/>
+    </w:p>
+    <w:p>
+      <w:pPr>
+        <w:spacing w:after="0"/>
+        <w:rPr>
+          <w:rFonts w:ascii="Courier New" w:hAnsi="Courier New" w:cs="Courier New"/>
+        </w:rPr>
+      </w:pPr>
+      <w:r>
+        <w:rPr>
+          <w:rFonts w:ascii="Courier New" w:hAnsi="Courier New" w:cs="Courier New"/>
+        </w:rPr>
+        <w:t xml:space="preserve">FSMD            </w:t>
+      </w:r>
+      <w:proofErr w:type="spellStart"/>
+      <w:r>
+        <w:rPr>
+          <w:rFonts w:ascii="Courier New" w:hAnsi="Courier New" w:cs="Courier New"/>
+        </w:rPr>
+        <w:t>pi</w:t>
+      </w:r>
+      <w:proofErr w:type="spellEnd"/>
+      <w:r>
+        <w:rPr>
+          <w:rFonts w:ascii="Courier New" w:hAnsi="Courier New" w:cs="Courier New"/>
+        </w:rPr>
+        <w:t xml:space="preserve">=31   </w:t>
+      </w:r>
+      <w:proofErr w:type="spellStart"/>
+      <w:r>
+        <w:rPr>
+          <w:rFonts w:ascii="Courier New" w:hAnsi="Courier New" w:cs="Courier New"/>
+        </w:rPr>
+        <w:t>po</w:t>
+      </w:r>
+      <w:proofErr w:type="spellEnd"/>
+      <w:r>
+        <w:rPr>
+          <w:rFonts w:ascii="Courier New" w:hAnsi="Courier New" w:cs="Courier New"/>
+        </w:rPr>
+        <w:t xml:space="preserve">=13   </w:t>
+      </w:r>
+      <w:proofErr w:type="spellStart"/>
+      <w:r>
+        <w:rPr>
+          <w:rFonts w:ascii="Courier New" w:hAnsi="Courier New" w:cs="Courier New"/>
+        </w:rPr>
+        <w:t>nodes</w:t>
+      </w:r>
+      <w:proofErr w:type="spellEnd"/>
+      <w:r>
+        <w:rPr>
+          <w:rFonts w:ascii="Courier New" w:hAnsi="Courier New" w:cs="Courier New"/>
+        </w:rPr>
+        <w:t>= 60       latches= 6</w:t>
+      </w:r>
+    </w:p>
+    <w:p>
+      <w:pPr>
+        <w:spacing w:after="0"/>
+        <w:rPr>
+          <w:rFonts w:ascii="Courier New" w:hAnsi="Courier New" w:cs="Courier New"/>
+        </w:rPr>
+      </w:pPr>
+      <w:proofErr w:type="spellStart"/>
+      <w:r>
+        <w:rPr>
+          <w:rFonts w:ascii="Courier New" w:hAnsi="Courier New" w:cs="Courier New"/>
+        </w:rPr>
+        <w:t>lits</w:t>
+      </w:r>
+      <w:proofErr w:type="spellEnd"/>
+      <w:r>
+        <w:rPr>
+          <w:rFonts w:ascii="Courier New" w:hAnsi="Courier New" w:cs="Courier New"/>
+        </w:rPr>
+        <w:t>(</w:t>
+      </w:r>
+      <w:proofErr w:type="spellStart"/>
+      <w:r>
+        <w:rPr>
+          <w:rFonts w:ascii="Courier New" w:hAnsi="Courier New" w:cs="Courier New"/>
+        </w:rPr>
+        <w:t>sop</w:t>
+      </w:r>
+      <w:proofErr w:type="spellEnd"/>
+      <w:r>
+        <w:rPr>
+          <w:rFonts w:ascii="Courier New" w:hAnsi="Courier New" w:cs="Courier New"/>
+        </w:rPr>
+        <w:t>)= 336</w:t>
+      </w:r>
+    </w:p>
+    <w:p>
+      <w:pPr>
+        <w:spacing w:after="0"/>
+        <w:rPr>
           <w:rFonts w:ascii="Courier New" w:hAnsi="Courier New" w:cs="Courier New"/>
         </w:rPr>
       </w:pPr>
@@ -22388,25 +22562,7 @@
           <w:iCs/>
           <w:u w:val="single"/>
         </w:rPr>
-        <w:t xml:space="preserve">Statistiche </w:t>
-      </w:r>
-      <w:r>
-        <w:rPr>
-          <w:rFonts w:asciiTheme="minorHAnsi" w:hAnsiTheme="minorHAnsi" w:cs="Courier New"/>
-          <w:i/>
-          <w:iCs/>
-          <w:u w:val="single"/>
-        </w:rPr>
-        <w:t>prima</w:t>
-      </w:r>
-      <w:r>
-        <w:rPr>
-          <w:rFonts w:asciiTheme="minorHAnsi" w:hAnsiTheme="minorHAnsi" w:cs="Courier New"/>
-          <w:i/>
-          <w:iCs/>
-          <w:u w:val="single"/>
-        </w:rPr>
-        <w:t xml:space="preserve"> dell’ottimizzazione</w:t>
+        <w:t>Statistiche dopo l’ottimizzazione</w:t>
       </w:r>
     </w:p>
     <w:p>
@@ -22492,207 +22648,41 @@
         <w:rPr>
           <w:rFonts w:ascii="Courier New" w:hAnsi="Courier New" w:cs="Courier New"/>
         </w:rPr>
-        <w:t>= 60       latches= 6</w:t>
-      </w:r>
-    </w:p>
-    <w:p>
-      <w:pPr>
-        <w:spacing w:after="0"/>
-        <w:rPr>
-          <w:rFonts w:ascii="Courier New" w:hAnsi="Courier New" w:cs="Courier New"/>
-        </w:rPr>
-      </w:pPr>
-      <w:proofErr w:type="spellStart"/>
-      <w:r>
-        <w:rPr>
-          <w:rFonts w:ascii="Courier New" w:hAnsi="Courier New" w:cs="Courier New"/>
-        </w:rPr>
-        <w:t>lits</w:t>
-      </w:r>
-      <w:proofErr w:type="spellEnd"/>
-      <w:r>
-        <w:rPr>
-          <w:rFonts w:ascii="Courier New" w:hAnsi="Courier New" w:cs="Courier New"/>
-        </w:rPr>
-        <w:t>(</w:t>
-      </w:r>
-      <w:proofErr w:type="spellStart"/>
-      <w:r>
-        <w:rPr>
-          <w:rFonts w:ascii="Courier New" w:hAnsi="Courier New" w:cs="Courier New"/>
-        </w:rPr>
-        <w:t>sop</w:t>
-      </w:r>
-      <w:proofErr w:type="spellEnd"/>
-      <w:r>
-        <w:rPr>
-          <w:rFonts w:ascii="Courier New" w:hAnsi="Courier New" w:cs="Courier New"/>
-        </w:rPr>
-        <w:t>)= 336</w:t>
-      </w:r>
-    </w:p>
-    <w:p>
-      <w:pPr>
-        <w:spacing w:after="0"/>
-        <w:rPr>
-          <w:rFonts w:ascii="Courier New" w:hAnsi="Courier New" w:cs="Courier New"/>
-        </w:rPr>
-      </w:pPr>
-    </w:p>
-    <w:p>
-      <w:pPr>
-        <w:spacing w:after="0"/>
-        <w:rPr>
-          <w:rFonts w:ascii="Courier New" w:hAnsi="Courier New" w:cs="Courier New"/>
-        </w:rPr>
-      </w:pPr>
-    </w:p>
-    <w:p>
-      <w:pPr>
-        <w:spacing w:after="0"/>
-        <w:rPr>
-          <w:rFonts w:asciiTheme="minorHAnsi" w:hAnsiTheme="minorHAnsi" w:cs="Courier New"/>
-          <w:i/>
-          <w:iCs/>
-          <w:u w:val="single"/>
-        </w:rPr>
-      </w:pPr>
-      <w:r>
-        <w:rPr>
-          <w:rFonts w:asciiTheme="minorHAnsi" w:hAnsiTheme="minorHAnsi" w:cs="Courier New"/>
-          <w:i/>
-          <w:iCs/>
-          <w:u w:val="single"/>
-        </w:rPr>
-        <w:t>Statistiche dopo l’ottimizzazione</w:t>
-      </w:r>
-    </w:p>
-    <w:p>
-      <w:pPr>
-        <w:spacing w:after="0"/>
-        <w:rPr>
-          <w:rFonts w:ascii="Courier New" w:hAnsi="Courier New" w:cs="Courier New"/>
-        </w:rPr>
-      </w:pPr>
-      <w:proofErr w:type="spellStart"/>
-      <w:r>
-        <w:rPr>
-          <w:rFonts w:ascii="Courier New" w:hAnsi="Courier New" w:cs="Courier New"/>
-        </w:rPr>
-        <w:t>sis</w:t>
-      </w:r>
-      <w:proofErr w:type="spellEnd"/>
-      <w:r>
-        <w:rPr>
-          <w:rFonts w:ascii="Courier New" w:hAnsi="Courier New" w:cs="Courier New"/>
-        </w:rPr>
-        <w:t>&gt;</w:t>
-      </w:r>
-      <w:proofErr w:type="spellStart"/>
-      <w:r>
-        <w:rPr>
-          <w:rFonts w:ascii="Courier New" w:hAnsi="Courier New" w:cs="Courier New"/>
-        </w:rPr>
-        <w:t>print_stats</w:t>
-      </w:r>
-      <w:proofErr w:type="spellEnd"/>
-    </w:p>
-    <w:p>
-      <w:pPr>
-        <w:spacing w:after="0"/>
-        <w:rPr>
-          <w:rFonts w:ascii="Courier New" w:hAnsi="Courier New" w:cs="Courier New"/>
-        </w:rPr>
-      </w:pPr>
-      <w:r>
-        <w:rPr>
-          <w:rFonts w:ascii="Courier New" w:hAnsi="Courier New" w:cs="Courier New"/>
-        </w:rPr>
-        <w:t xml:space="preserve">FSMD            </w:t>
-      </w:r>
-      <w:proofErr w:type="spellStart"/>
-      <w:r>
-        <w:rPr>
-          <w:rFonts w:ascii="Courier New" w:hAnsi="Courier New" w:cs="Courier New"/>
-        </w:rPr>
-        <w:t>pi</w:t>
-      </w:r>
-      <w:proofErr w:type="spellEnd"/>
-      <w:r>
-        <w:rPr>
-          <w:rFonts w:ascii="Courier New" w:hAnsi="Courier New" w:cs="Courier New"/>
-        </w:rPr>
-        <w:t xml:space="preserve">=31   </w:t>
-      </w:r>
-      <w:proofErr w:type="spellStart"/>
-      <w:r>
-        <w:rPr>
-          <w:rFonts w:ascii="Courier New" w:hAnsi="Courier New" w:cs="Courier New"/>
-        </w:rPr>
-        <w:t>po</w:t>
-      </w:r>
-      <w:proofErr w:type="spellEnd"/>
-      <w:r>
-        <w:rPr>
-          <w:rFonts w:ascii="Courier New" w:hAnsi="Courier New" w:cs="Courier New"/>
-        </w:rPr>
-        <w:t xml:space="preserve">=13   </w:t>
-      </w:r>
-      <w:proofErr w:type="spellStart"/>
-      <w:r>
-        <w:rPr>
-          <w:rFonts w:ascii="Courier New" w:hAnsi="Courier New" w:cs="Courier New"/>
-        </w:rPr>
-        <w:t>nodes</w:t>
-      </w:r>
-      <w:proofErr w:type="spellEnd"/>
-      <w:r>
-        <w:rPr>
-          <w:rFonts w:ascii="Courier New" w:hAnsi="Courier New" w:cs="Courier New"/>
-        </w:rPr>
-        <w:t>= 91       latches= 6</w:t>
-      </w:r>
-    </w:p>
-    <w:p>
-      <w:pPr>
-        <w:spacing w:after="0"/>
-        <w:rPr>
-          <w:rFonts w:ascii="Courier New" w:hAnsi="Courier New" w:cs="Courier New"/>
-        </w:rPr>
-      </w:pPr>
-      <w:proofErr w:type="spellStart"/>
-      <w:r>
-        <w:rPr>
-          <w:rFonts w:ascii="Courier New" w:hAnsi="Courier New" w:cs="Courier New"/>
-        </w:rPr>
-        <w:t>lits</w:t>
-      </w:r>
-      <w:proofErr w:type="spellEnd"/>
-      <w:r>
-        <w:rPr>
-          <w:rFonts w:ascii="Courier New" w:hAnsi="Courier New" w:cs="Courier New"/>
-        </w:rPr>
-        <w:t>(</w:t>
-      </w:r>
-      <w:proofErr w:type="spellStart"/>
-      <w:r>
-        <w:rPr>
-          <w:rFonts w:ascii="Courier New" w:hAnsi="Courier New" w:cs="Courier New"/>
-        </w:rPr>
-        <w:t>sop</w:t>
-      </w:r>
-      <w:proofErr w:type="spellEnd"/>
-      <w:r>
-        <w:rPr>
-          <w:rFonts w:ascii="Courier New" w:hAnsi="Courier New" w:cs="Courier New"/>
-        </w:rPr>
-        <w:t>)= 216</w:t>
+        <w:t>= 33       latches= 6</w:t>
       </w:r>
     </w:p>
     <w:p>
       <w:pPr>
         <w:spacing w:after="0"/>
       </w:pPr>
+      <w:proofErr w:type="spellStart"/>
+      <w:r>
+        <w:rPr>
+          <w:rFonts w:ascii="Courier New" w:hAnsi="Courier New" w:cs="Courier New"/>
+        </w:rPr>
+        <w:t>lits</w:t>
+      </w:r>
+      <w:proofErr w:type="spellEnd"/>
+      <w:r>
+        <w:rPr>
+          <w:rFonts w:ascii="Courier New" w:hAnsi="Courier New" w:cs="Courier New"/>
+        </w:rPr>
+        <w:t>(</w:t>
+      </w:r>
+      <w:proofErr w:type="spellStart"/>
+      <w:r>
+        <w:rPr>
+          <w:rFonts w:ascii="Courier New" w:hAnsi="Courier New" w:cs="Courier New"/>
+        </w:rPr>
+        <w:t>sop</w:t>
+      </w:r>
+      <w:proofErr w:type="spellEnd"/>
+      <w:r>
+        <w:rPr>
+          <w:rFonts w:ascii="Courier New" w:hAnsi="Courier New" w:cs="Courier New"/>
+        </w:rPr>
+        <w:t>)= 228</w:t>
+      </w:r>
     </w:p>
     <w:sectPr>
       <w:type w:val="continuous"/>
@@ -23885,6 +23875,7 @@
   <w:style w:type="character" w:default="1" w:styleId="Carpredefinitoparagrafo">
     <w:name w:val="Default Paragraph Font"/>
     <w:uiPriority w:val="1"/>
+    <w:semiHidden/>
     <w:unhideWhenUsed/>
   </w:style>
   <w:style w:type="table" w:default="1" w:styleId="Tabellanormale">
@@ -24548,28 +24539,28 @@
 </file>
 
 <file path=customXml/item1.xml><?xml version="1.0" encoding="utf-8"?>
-<b:Sources xmlns:b="http://schemas.openxmlformats.org/officeDocument/2006/bibliography" xmlns="http://schemas.openxmlformats.org/officeDocument/2006/bibliography" SelectedStyle="\APASixthEditionOfficeOnline.xsl" StyleName="APA" Version="6"/>
-</file>
-
-<file path=customXml/item2.xml><?xml version="1.0" encoding="utf-8"?>
 <go:gDocsCustomXmlDataStorage xmlns:go="http://customooxmlschemas.google.com/" xmlns:r="http://schemas.openxmlformats.org/officeDocument/2006/relationships">
   <go:docsCustomData xmlns:go="http://customooxmlschemas.google.com/" roundtripDataSignature="AMtx7mh7V3qpXhZWVwjOFjaAJ7MNQ5GIiw==">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</go:docsCustomData>
 </go:gDocsCustomXmlDataStorage>
 </file>
 
-<file path=customXml/itemProps1.xml><?xml version="1.0" encoding="utf-8"?>
-<ds:datastoreItem xmlns:ds="http://schemas.openxmlformats.org/officeDocument/2006/customXml" ds:itemID="{3A07DF36-3381-48F8-AA44-16867A9BB069}">
-  <ds:schemaRefs>
-    <ds:schemaRef ds:uri="http://schemas.openxmlformats.org/officeDocument/2006/bibliography"/>
-  </ds:schemaRefs>
-</ds:datastoreItem>
+<file path=customXml/item2.xml><?xml version="1.0" encoding="utf-8"?>
+<b:Sources xmlns:b="http://schemas.openxmlformats.org/officeDocument/2006/bibliography" xmlns="http://schemas.openxmlformats.org/officeDocument/2006/bibliography" SelectedStyle="\APASixthEditionOfficeOnline.xsl" StyleName="APA" Version="6"/>
 </file>
 
-<file path=customXml/itemProps2.xml><?xml version="1.0" encoding="utf-8"?>
+<file path=customXml/itemProps1.xml><?xml version="1.0" encoding="utf-8"?>
 <ds:datastoreItem xmlns:ds="http://schemas.openxmlformats.org/officeDocument/2006/customXml" ds:itemID="{11111111-1234-1234-1234-123412341234}">
   <ds:schemaRefs>
     <ds:schemaRef ds:uri="http://customooxmlschemas.google.com/"/>
     <ds:schemaRef ds:uri="http://schemas.openxmlformats.org/officeDocument/2006/relationships"/>
   </ds:schemaRefs>
 </ds:datastoreItem>
+</file>
+
+<file path=customXml/itemProps2.xml><?xml version="1.0" encoding="utf-8"?>
+<ds:datastoreItem xmlns:ds="http://schemas.openxmlformats.org/officeDocument/2006/customXml" ds:itemID="{3A07DF36-3381-48F8-AA44-16867A9BB069}">
+  <ds:schemaRefs>
+    <ds:schemaRef ds:uri="http://schemas.openxmlformats.org/officeDocument/2006/bibliography"/>
+  </ds:schemaRefs>
+</ds:datastoreItem>
 </file>
</xml_diff>

<commit_message>
Aggiornata relazione - final
</commit_message>
<xml_diff>
--- a/DOCS/Relazione/relazione (da-google-docs).docx
+++ b/DOCS/Relazione/relazione (da-google-docs).docx
@@ -256,6 +256,13 @@
     <w:bookmarkEnd w:id="1" w:displacedByCustomXml="next"/>
     <w:sdt>
       <w:sdtPr>
+        <w:rPr>
+          <w:rFonts w:ascii="Calibri" w:eastAsia="Calibri" w:hAnsi="Calibri" w:cs="Calibri"/>
+          <w:b w:val="0"/>
+          <w:color w:val="auto"/>
+          <w:sz w:val="22"/>
+          <w:szCs w:val="22"/>
+        </w:rPr>
         <w:id w:val="571706448"/>
         <w:docPartObj>
           <w:docPartGallery w:val="Table of Contents"/>
@@ -264,11 +271,7 @@
       </w:sdtPr>
       <w:sdtEndPr>
         <w:rPr>
-          <w:rFonts w:ascii="Calibri" w:eastAsia="Calibri" w:hAnsi="Calibri" w:cs="Calibri"/>
           <w:bCs/>
-          <w:color w:val="auto"/>
-          <w:sz w:val="22"/>
-          <w:szCs w:val="22"/>
         </w:rPr>
       </w:sdtEndPr>
       <w:sdtContent>
@@ -1090,23 +1093,13 @@
         </w:rPr>
         <w:t xml:space="preserve">, l’altra sezione si occupa di leggere il </w:t>
       </w:r>
-      <w:proofErr w:type="gramStart"/>
       <w:r>
         <w:rPr>
           <w:rFonts w:asciiTheme="minorHAnsi" w:hAnsiTheme="minorHAnsi"/>
           <w:i/>
           <w:iCs/>
         </w:rPr>
-        <w:t>cash</w:t>
-      </w:r>
-      <w:proofErr w:type="gramEnd"/>
-      <w:r>
-        <w:rPr>
-          <w:rFonts w:asciiTheme="minorHAnsi" w:hAnsiTheme="minorHAnsi"/>
-          <w:i/>
-          <w:iCs/>
-        </w:rPr>
-        <w:t xml:space="preserve"> richiesto</w:t>
+        <w:t>cash richiesto</w:t>
       </w:r>
       <w:r>
         <w:rPr>
@@ -1301,50 +1294,12 @@
         </w:rPr>
         <w:t xml:space="preserve">  </w:t>
       </w:r>
-      <w:proofErr w:type="spellStart"/>
-      <w:r>
-        <w:rPr>
-          <w:rFonts w:asciiTheme="minorHAnsi" w:hAnsiTheme="minorHAnsi"/>
-        </w:rPr>
-        <w:t>bancomat_inserito</w:t>
-      </w:r>
-      <w:proofErr w:type="spellEnd"/>
-      <w:r>
-        <w:rPr>
-          <w:rFonts w:asciiTheme="minorHAnsi" w:hAnsiTheme="minorHAnsi"/>
-        </w:rPr>
-        <w:t xml:space="preserve">, codice, </w:t>
-      </w:r>
-      <w:proofErr w:type="spellStart"/>
-      <w:proofErr w:type="gramStart"/>
-      <w:r>
-        <w:rPr>
-          <w:rFonts w:asciiTheme="minorHAnsi" w:hAnsiTheme="minorHAnsi"/>
-        </w:rPr>
-        <w:t>cash</w:t>
-      </w:r>
-      <w:proofErr w:type="gramEnd"/>
-      <w:r>
-        <w:rPr>
-          <w:rFonts w:asciiTheme="minorHAnsi" w:hAnsiTheme="minorHAnsi"/>
-        </w:rPr>
-        <w:t>_richiesto</w:t>
-      </w:r>
-      <w:proofErr w:type="spellEnd"/>
-      <w:r>
-        <w:rPr>
-          <w:rFonts w:asciiTheme="minorHAnsi" w:hAnsiTheme="minorHAnsi"/>
-        </w:rPr>
-        <w:t xml:space="preserve">, </w:t>
-      </w:r>
-      <w:proofErr w:type="spellStart"/>
-      <w:r>
-        <w:rPr>
-          <w:rFonts w:asciiTheme="minorHAnsi" w:hAnsiTheme="minorHAnsi"/>
-        </w:rPr>
-        <w:t>cash_disponibile</w:t>
-      </w:r>
-      <w:proofErr w:type="spellEnd"/>
+      <w:r>
+        <w:rPr>
+          <w:rFonts w:asciiTheme="minorHAnsi" w:hAnsiTheme="minorHAnsi"/>
+        </w:rPr>
+        <w:t>bancomat_inserito, codice, cash_richiesto, cash_disponibile</w:t>
+      </w:r>
       <w:r>
         <w:rPr>
           <w:rFonts w:asciiTheme="minorHAnsi" w:hAnsiTheme="minorHAnsi"/>
@@ -1364,61 +1319,11 @@
         </w:rPr>
         <w:t xml:space="preserve">      </w:t>
       </w:r>
-      <w:proofErr w:type="spellStart"/>
-      <w:r>
-        <w:rPr>
-          <w:rFonts w:asciiTheme="minorHAnsi" w:hAnsiTheme="minorHAnsi"/>
-        </w:rPr>
-        <w:t>reinserire_codice</w:t>
-      </w:r>
-      <w:proofErr w:type="spellEnd"/>
-      <w:r>
-        <w:rPr>
-          <w:rFonts w:asciiTheme="minorHAnsi" w:hAnsiTheme="minorHAnsi"/>
-        </w:rPr>
-        <w:t xml:space="preserve">, </w:t>
-      </w:r>
-      <w:proofErr w:type="spellStart"/>
-      <w:r>
-        <w:rPr>
-          <w:rFonts w:asciiTheme="minorHAnsi" w:hAnsiTheme="minorHAnsi"/>
-        </w:rPr>
-        <w:t>abilitazione_erogazione</w:t>
-      </w:r>
-      <w:proofErr w:type="spellEnd"/>
-      <w:r>
-        <w:rPr>
-          <w:rFonts w:asciiTheme="minorHAnsi" w:hAnsiTheme="minorHAnsi"/>
-        </w:rPr>
-        <w:t xml:space="preserve">, </w:t>
-      </w:r>
-      <w:proofErr w:type="spellStart"/>
-      <w:r>
-        <w:rPr>
-          <w:rFonts w:asciiTheme="minorHAnsi" w:hAnsiTheme="minorHAnsi"/>
-        </w:rPr>
-        <w:t>blocco_bancomat</w:t>
-      </w:r>
-      <w:proofErr w:type="spellEnd"/>
-      <w:r>
-        <w:rPr>
-          <w:rFonts w:asciiTheme="minorHAnsi" w:hAnsiTheme="minorHAnsi"/>
-        </w:rPr>
-        <w:t xml:space="preserve"> e </w:t>
-      </w:r>
-      <w:proofErr w:type="spellStart"/>
-      <w:r>
-        <w:rPr>
-          <w:rFonts w:asciiTheme="minorHAnsi" w:hAnsiTheme="minorHAnsi"/>
-        </w:rPr>
-        <w:t>cash_da_erogare</w:t>
-      </w:r>
-      <w:proofErr w:type="spellEnd"/>
-      <w:r>
-        <w:rPr>
-          <w:rFonts w:asciiTheme="minorHAnsi" w:hAnsiTheme="minorHAnsi"/>
-        </w:rPr>
-        <w:t>.</w:t>
+      <w:r>
+        <w:rPr>
+          <w:rFonts w:asciiTheme="minorHAnsi" w:hAnsiTheme="minorHAnsi"/>
+        </w:rPr>
+        <w:t>reinserire_codice, abilitazione_erogazione, blocco_bancomat e cash_da_erogare.</w:t>
       </w:r>
     </w:p>
     <w:p>
@@ -1456,16 +1361,8 @@
         <w:rPr>
           <w:rFonts w:asciiTheme="minorHAnsi" w:hAnsiTheme="minorHAnsi"/>
         </w:rPr>
-        <w:t xml:space="preserve">uscita </w:t>
-      </w:r>
-      <w:proofErr w:type="spellStart"/>
-      <w:r>
-        <w:rPr>
-          <w:rFonts w:asciiTheme="minorHAnsi" w:hAnsiTheme="minorHAnsi"/>
-        </w:rPr>
-        <w:t>abilitazione_erogazione</w:t>
-      </w:r>
-      <w:proofErr w:type="spellEnd"/>
+        <w:t>uscita abilitazione_erogazione</w:t>
+      </w:r>
       <w:r>
         <w:rPr>
           <w:rFonts w:asciiTheme="minorHAnsi" w:hAnsiTheme="minorHAnsi"/>
@@ -1482,21 +1379,7 @@
         <w:rPr>
           <w:rFonts w:asciiTheme="minorHAnsi" w:hAnsiTheme="minorHAnsi"/>
         </w:rPr>
-        <w:t xml:space="preserve">l denaro richiesto, il cui quantitativo viene scritto sui bit del segnale </w:t>
-      </w:r>
-      <w:proofErr w:type="spellStart"/>
-      <w:r>
-        <w:rPr>
-          <w:rFonts w:asciiTheme="minorHAnsi" w:hAnsiTheme="minorHAnsi"/>
-        </w:rPr>
-        <w:t>cash_da_erogare</w:t>
-      </w:r>
-      <w:proofErr w:type="spellEnd"/>
-      <w:r>
-        <w:rPr>
-          <w:rFonts w:asciiTheme="minorHAnsi" w:hAnsiTheme="minorHAnsi"/>
-        </w:rPr>
-        <w:t>.</w:t>
+        <w:t>l denaro richiesto, il cui quantitativo viene scritto sui bit del segnale cash_da_erogare.</w:t>
       </w:r>
     </w:p>
     <w:p>
@@ -1510,21 +1393,7 @@
         <w:rPr>
           <w:rFonts w:asciiTheme="minorHAnsi" w:hAnsiTheme="minorHAnsi"/>
         </w:rPr>
-        <w:t xml:space="preserve">Si hanno </w:t>
-      </w:r>
-      <w:proofErr w:type="gramStart"/>
-      <w:r>
-        <w:rPr>
-          <w:rFonts w:asciiTheme="minorHAnsi" w:hAnsiTheme="minorHAnsi"/>
-        </w:rPr>
-        <w:t>3</w:t>
-      </w:r>
-      <w:proofErr w:type="gramEnd"/>
-      <w:r>
-        <w:rPr>
-          <w:rFonts w:asciiTheme="minorHAnsi" w:hAnsiTheme="minorHAnsi"/>
-        </w:rPr>
-        <w:t xml:space="preserve"> tentativi per l’inserimento del pin</w:t>
+        <w:t>Si hanno 3 tentativi per l’inserimento del pin</w:t>
       </w:r>
       <w:r>
         <w:rPr>
@@ -1554,35 +1423,7 @@
         <w:rPr>
           <w:rFonts w:asciiTheme="minorHAnsi" w:hAnsiTheme="minorHAnsi"/>
         </w:rPr>
-        <w:t xml:space="preserve">(uscita </w:t>
-      </w:r>
-      <w:proofErr w:type="spellStart"/>
-      <w:r>
-        <w:rPr>
-          <w:rFonts w:asciiTheme="minorHAnsi" w:hAnsiTheme="minorHAnsi"/>
-        </w:rPr>
-        <w:t>reinserire_codice</w:t>
-      </w:r>
-      <w:proofErr w:type="spellEnd"/>
-      <w:r>
-        <w:rPr>
-          <w:rFonts w:asciiTheme="minorHAnsi" w:hAnsiTheme="minorHAnsi"/>
-        </w:rPr>
-        <w:t xml:space="preserve"> a 1). Se il pin viene inserito errato per 3 volte consecutive, il bancomat si bloccherà (uscita </w:t>
-      </w:r>
-      <w:proofErr w:type="spellStart"/>
-      <w:r>
-        <w:rPr>
-          <w:rFonts w:asciiTheme="minorHAnsi" w:hAnsiTheme="minorHAnsi"/>
-        </w:rPr>
-        <w:t>blocco_bancomat</w:t>
-      </w:r>
-      <w:proofErr w:type="spellEnd"/>
-      <w:r>
-        <w:rPr>
-          <w:rFonts w:asciiTheme="minorHAnsi" w:hAnsiTheme="minorHAnsi"/>
-        </w:rPr>
-        <w:t xml:space="preserve"> a 1). </w:t>
+        <w:t xml:space="preserve">(uscita reinserire_codice a 1). Se il pin viene inserito errato per 3 volte consecutive, il bancomat si bloccherà (uscita blocco_bancomat a 1). </w:t>
       </w:r>
     </w:p>
     <w:p>
@@ -1641,25 +1482,8 @@
       <w:bookmarkStart w:id="12" w:name="_Toc62745470"/>
       <w:bookmarkStart w:id="13" w:name="_Toc63011937"/>
       <w:r>
-        <w:t>2. Rappresentazione in state-</w:t>
-      </w:r>
-      <w:proofErr w:type="spellStart"/>
-      <w:r>
-        <w:t>transition</w:t>
-      </w:r>
-      <w:proofErr w:type="spellEnd"/>
-      <w:r>
-        <w:t>-</w:t>
-      </w:r>
-      <w:proofErr w:type="spellStart"/>
-      <w:r>
-        <w:t>graph</w:t>
-      </w:r>
-      <w:proofErr w:type="spellEnd"/>
-      <w:r>
-        <w:t xml:space="preserve"> (STG) </w:t>
-      </w:r>
-      <w:proofErr w:type="spellStart"/>
+        <w:t xml:space="preserve">2. Rappresentazione in state-transition-graph (STG) </w:t>
+      </w:r>
       <w:r>
         <w:rPr>
           <w:bCs/>
@@ -1668,7 +1492,6 @@
       </w:r>
       <w:bookmarkEnd w:id="12"/>
       <w:bookmarkEnd w:id="13"/>
-      <w:proofErr w:type="spellEnd"/>
     </w:p>
     <w:p>
       <w:pPr>
@@ -1778,49 +1601,7 @@
         <w:rPr>
           <w:rFonts w:asciiTheme="minorHAnsi" w:hAnsiTheme="minorHAnsi"/>
         </w:rPr>
-        <w:t xml:space="preserve"> = {</w:t>
-      </w:r>
-      <w:proofErr w:type="spellStart"/>
-      <w:r>
-        <w:rPr>
-          <w:rFonts w:asciiTheme="minorHAnsi" w:hAnsiTheme="minorHAnsi"/>
-        </w:rPr>
-        <w:t>Bancomat_Inserito</w:t>
-      </w:r>
-      <w:proofErr w:type="spellEnd"/>
-      <w:r>
-        <w:rPr>
-          <w:rFonts w:asciiTheme="minorHAnsi" w:hAnsiTheme="minorHAnsi"/>
-        </w:rPr>
-        <w:t xml:space="preserve">, Codice3, Codice2, Codice1, Codice0, </w:t>
-      </w:r>
-      <w:proofErr w:type="spellStart"/>
-      <w:r>
-        <w:rPr>
-          <w:rFonts w:asciiTheme="minorHAnsi" w:hAnsiTheme="minorHAnsi"/>
-        </w:rPr>
-        <w:t>Cash_Ok</w:t>
-      </w:r>
-      <w:proofErr w:type="spellEnd"/>
-      <w:r>
-        <w:rPr>
-          <w:rFonts w:asciiTheme="minorHAnsi" w:hAnsiTheme="minorHAnsi"/>
-        </w:rPr>
-        <w:t xml:space="preserve">, </w:t>
-      </w:r>
-      <w:proofErr w:type="spellStart"/>
-      <w:r>
-        <w:rPr>
-          <w:rFonts w:asciiTheme="minorHAnsi" w:hAnsiTheme="minorHAnsi"/>
-        </w:rPr>
-        <w:t>Fine_Tentativi</w:t>
-      </w:r>
-      <w:proofErr w:type="spellEnd"/>
-      <w:r>
-        <w:rPr>
-          <w:rFonts w:asciiTheme="minorHAnsi" w:hAnsiTheme="minorHAnsi"/>
-        </w:rPr>
-        <w:t>}</w:t>
+        <w:t xml:space="preserve"> = {Bancomat_Inserito, Codice3, Codice2, Codice1, Codice0, Cash_Ok, Fine_Tentativi}</w:t>
       </w:r>
     </w:p>
     <w:p>
@@ -1841,63 +1622,7 @@
         <w:rPr>
           <w:rFonts w:asciiTheme="minorHAnsi" w:hAnsiTheme="minorHAnsi"/>
         </w:rPr>
-        <w:t xml:space="preserve"> = {</w:t>
-      </w:r>
-      <w:proofErr w:type="spellStart"/>
-      <w:r>
-        <w:rPr>
-          <w:rFonts w:asciiTheme="minorHAnsi" w:hAnsiTheme="minorHAnsi"/>
-        </w:rPr>
-        <w:t>Reinserire_Codice</w:t>
-      </w:r>
-      <w:proofErr w:type="spellEnd"/>
-      <w:r>
-        <w:rPr>
-          <w:rFonts w:asciiTheme="minorHAnsi" w:hAnsiTheme="minorHAnsi"/>
-        </w:rPr>
-        <w:t xml:space="preserve">, </w:t>
-      </w:r>
-      <w:proofErr w:type="spellStart"/>
-      <w:r>
-        <w:rPr>
-          <w:rFonts w:asciiTheme="minorHAnsi" w:hAnsiTheme="minorHAnsi"/>
-        </w:rPr>
-        <w:t>Abilitazione_Erogazione</w:t>
-      </w:r>
-      <w:proofErr w:type="spellEnd"/>
-      <w:r>
-        <w:rPr>
-          <w:rFonts w:asciiTheme="minorHAnsi" w:hAnsiTheme="minorHAnsi"/>
-        </w:rPr>
-        <w:t xml:space="preserve">, </w:t>
-      </w:r>
-      <w:proofErr w:type="spellStart"/>
-      <w:r>
-        <w:rPr>
-          <w:rFonts w:asciiTheme="minorHAnsi" w:hAnsiTheme="minorHAnsi"/>
-        </w:rPr>
-        <w:t>Blocco_Bancomat</w:t>
-      </w:r>
-      <w:proofErr w:type="spellEnd"/>
-      <w:r>
-        <w:rPr>
-          <w:rFonts w:asciiTheme="minorHAnsi" w:hAnsiTheme="minorHAnsi"/>
-        </w:rPr>
-        <w:t xml:space="preserve">, </w:t>
-      </w:r>
-      <w:proofErr w:type="spellStart"/>
-      <w:r>
-        <w:rPr>
-          <w:rFonts w:asciiTheme="minorHAnsi" w:hAnsiTheme="minorHAnsi"/>
-        </w:rPr>
-        <w:t>Check_Disponibilita</w:t>
-      </w:r>
-      <w:proofErr w:type="spellEnd"/>
-      <w:r>
-        <w:rPr>
-          <w:rFonts w:asciiTheme="minorHAnsi" w:hAnsiTheme="minorHAnsi"/>
-        </w:rPr>
-        <w:t>, Check_Fine_Tentativi, Reset}</w:t>
+        <w:t xml:space="preserve"> = {Reinserire_Codice, Abilitazione_Erogazione, Blocco_Bancomat, Check_Disponibilita, Check_Fine_Tentativi, Reset}</w:t>
       </w:r>
     </w:p>
     <w:p>
@@ -2020,21 +1745,7 @@
         <w:rPr>
           <w:rFonts w:asciiTheme="minorHAnsi" w:hAnsiTheme="minorHAnsi"/>
         </w:rPr>
-        <w:t xml:space="preserve"> La risposta dal </w:t>
-      </w:r>
-      <w:proofErr w:type="spellStart"/>
-      <w:r>
-        <w:rPr>
-          <w:rFonts w:asciiTheme="minorHAnsi" w:hAnsiTheme="minorHAnsi"/>
-        </w:rPr>
-        <w:t>datapath</w:t>
-      </w:r>
-      <w:proofErr w:type="spellEnd"/>
-      <w:r>
-        <w:rPr>
-          <w:rFonts w:asciiTheme="minorHAnsi" w:hAnsiTheme="minorHAnsi"/>
-        </w:rPr>
-        <w:t xml:space="preserve"> verrà valutata successivamente negli stati CIFRA_3 e CIFRA_3_ERRORE.</w:t>
+        <w:t xml:space="preserve"> La risposta dal datapath verrà valutata successivamente negli stati CIFRA_3 e CIFRA_3_ERRORE.</w:t>
       </w:r>
     </w:p>
     <w:p>
@@ -2213,65 +1924,13 @@
         <w:rPr>
           <w:rFonts w:asciiTheme="minorHAnsi" w:hAnsiTheme="minorHAnsi"/>
         </w:rPr>
-        <w:t xml:space="preserve">Stato in cui si attende l’inserimento della </w:t>
-      </w:r>
-      <w:r>
-        <w:rPr>
-          <w:rFonts w:asciiTheme="minorHAnsi" w:hAnsiTheme="minorHAnsi"/>
-        </w:rPr>
-        <w:t>terza</w:t>
-      </w:r>
-      <w:r>
-        <w:rPr>
-          <w:rFonts w:asciiTheme="minorHAnsi" w:hAnsiTheme="minorHAnsi"/>
-        </w:rPr>
-        <w:t xml:space="preserve"> cifra, sapendo </w:t>
-      </w:r>
-      <w:r>
-        <w:rPr>
-          <w:rFonts w:asciiTheme="minorHAnsi" w:hAnsiTheme="minorHAnsi"/>
-        </w:rPr>
-        <w:t>che nell’inserimento delle prime due c’è sicuramente un errore</w:t>
-      </w:r>
-      <w:r>
-        <w:rPr>
-          <w:rFonts w:asciiTheme="minorHAnsi" w:hAnsiTheme="minorHAnsi"/>
-        </w:rPr>
-        <w:t xml:space="preserve">. </w:t>
-      </w:r>
-      <w:r>
-        <w:rPr>
-          <w:rFonts w:asciiTheme="minorHAnsi" w:hAnsiTheme="minorHAnsi"/>
-        </w:rPr>
-        <w:t xml:space="preserve">Se il </w:t>
-      </w:r>
-      <w:proofErr w:type="spellStart"/>
-      <w:r>
-        <w:rPr>
-          <w:rFonts w:asciiTheme="minorHAnsi" w:hAnsiTheme="minorHAnsi"/>
-        </w:rPr>
-        <w:t>datapath</w:t>
-      </w:r>
-      <w:proofErr w:type="spellEnd"/>
-      <w:r>
-        <w:rPr>
-          <w:rFonts w:asciiTheme="minorHAnsi" w:hAnsiTheme="minorHAnsi"/>
-        </w:rPr>
-        <w:t xml:space="preserve"> restituisce 1 sulla linea </w:t>
-      </w:r>
-      <w:proofErr w:type="spellStart"/>
-      <w:r>
-        <w:rPr>
-          <w:rFonts w:asciiTheme="minorHAnsi" w:hAnsiTheme="minorHAnsi"/>
-        </w:rPr>
-        <w:t>Fine_Tentativi</w:t>
-      </w:r>
-      <w:proofErr w:type="spellEnd"/>
-      <w:r>
-        <w:rPr>
-          <w:rFonts w:asciiTheme="minorHAnsi" w:hAnsiTheme="minorHAnsi"/>
-        </w:rPr>
-        <w:t>, l’utente ha terminato i tentativi e quindi si abilita l’uscita blocco che porterà la macchina allo stato BLOCCO.</w:t>
+        <w:t xml:space="preserve">Stato in cui si attende l’inserimento della terza cifra, sapendo che nell’inserimento delle prime due c’è sicuramente un errore. </w:t>
+      </w:r>
+      <w:r>
+        <w:rPr>
+          <w:rFonts w:asciiTheme="minorHAnsi" w:hAnsiTheme="minorHAnsi"/>
+        </w:rPr>
+        <w:t>Se il datapath restituisce 1 sulla linea Fine_Tentativi, l’utente ha terminato i tentativi e quindi si abilita l’uscita blocco che porterà la macchina allo stato BLOCCO.</w:t>
       </w:r>
       <w:r>
         <w:rPr>
@@ -2284,21 +1943,7 @@
         <w:rPr>
           <w:rFonts w:asciiTheme="minorHAnsi" w:hAnsiTheme="minorHAnsi"/>
         </w:rPr>
-        <w:t xml:space="preserve">qualsiasi sia l’input del codice (----), si passerà allo stato CIFRA_1 e verrà abilitato l’output </w:t>
-      </w:r>
-      <w:proofErr w:type="spellStart"/>
-      <w:r>
-        <w:rPr>
-          <w:rFonts w:asciiTheme="minorHAnsi" w:hAnsiTheme="minorHAnsi"/>
-        </w:rPr>
-        <w:t>Reinserire_Codice</w:t>
-      </w:r>
-      <w:proofErr w:type="spellEnd"/>
-      <w:r>
-        <w:rPr>
-          <w:rFonts w:asciiTheme="minorHAnsi" w:hAnsiTheme="minorHAnsi"/>
-        </w:rPr>
-        <w:t>, per permettere di reinserire il pin</w:t>
+        <w:t>qualsiasi sia l’input del codice (----), si passerà allo stato CIFRA_1 e verrà abilitato l’output Reinserire_Codice, per permettere di reinserire il pin</w:t>
       </w:r>
       <w:r>
         <w:rPr>
@@ -2385,21 +2030,7 @@
         <w:rPr>
           <w:rFonts w:asciiTheme="minorHAnsi" w:hAnsiTheme="minorHAnsi"/>
         </w:rPr>
-        <w:t xml:space="preserve">valutando la linea </w:t>
-      </w:r>
-      <w:proofErr w:type="spellStart"/>
-      <w:r>
-        <w:rPr>
-          <w:rFonts w:asciiTheme="minorHAnsi" w:hAnsiTheme="minorHAnsi"/>
-        </w:rPr>
-        <w:t>Fine_Tentativi</w:t>
-      </w:r>
-      <w:proofErr w:type="spellEnd"/>
-      <w:r>
-        <w:rPr>
-          <w:rFonts w:asciiTheme="minorHAnsi" w:hAnsiTheme="minorHAnsi"/>
-        </w:rPr>
-        <w:t xml:space="preserve">, </w:t>
+        <w:t xml:space="preserve">valutando la linea Fine_Tentativi, </w:t>
       </w:r>
       <w:r>
         <w:rPr>
@@ -2519,71 +2150,21 @@
         <w:rPr>
           <w:rFonts w:asciiTheme="minorHAnsi" w:hAnsiTheme="minorHAnsi"/>
         </w:rPr>
-        <w:t xml:space="preserve"> è congrua per essere prelevata, viene settato a 1 l’uscita </w:t>
-      </w:r>
-      <w:proofErr w:type="spellStart"/>
-      <w:r>
-        <w:rPr>
-          <w:rFonts w:asciiTheme="minorHAnsi" w:hAnsiTheme="minorHAnsi"/>
-        </w:rPr>
-        <w:t>Abilitazione_Erogazione</w:t>
-      </w:r>
-      <w:proofErr w:type="spellEnd"/>
-      <w:r>
-        <w:rPr>
-          <w:rFonts w:asciiTheme="minorHAnsi" w:hAnsiTheme="minorHAnsi"/>
-        </w:rPr>
-        <w:t xml:space="preserve">. </w:t>
-      </w:r>
-      <w:r>
-        <w:rPr>
-          <w:rFonts w:asciiTheme="minorHAnsi" w:hAnsiTheme="minorHAnsi"/>
-        </w:rPr>
-        <w:t xml:space="preserve">Per effettuare il controllo viene abilitata l’uscita </w:t>
-      </w:r>
-      <w:proofErr w:type="spellStart"/>
-      <w:r>
-        <w:rPr>
-          <w:rFonts w:asciiTheme="minorHAnsi" w:hAnsiTheme="minorHAnsi"/>
-        </w:rPr>
-        <w:t>Check_Disponibilita</w:t>
-      </w:r>
-      <w:proofErr w:type="spellEnd"/>
-      <w:r>
-        <w:rPr>
-          <w:rFonts w:asciiTheme="minorHAnsi" w:hAnsiTheme="minorHAnsi"/>
-        </w:rPr>
-        <w:t xml:space="preserve"> e allo stesso tempo viene valutata l’entrata </w:t>
-      </w:r>
-      <w:proofErr w:type="spellStart"/>
-      <w:r>
-        <w:rPr>
-          <w:rFonts w:asciiTheme="minorHAnsi" w:hAnsiTheme="minorHAnsi"/>
-        </w:rPr>
-        <w:t>Cash_Ok</w:t>
-      </w:r>
-      <w:proofErr w:type="spellEnd"/>
-      <w:r>
-        <w:rPr>
-          <w:rFonts w:asciiTheme="minorHAnsi" w:hAnsiTheme="minorHAnsi"/>
-        </w:rPr>
-        <w:t>. (Ai calcoli ci penserà il Datapath)</w:t>
+        <w:t xml:space="preserve"> è congrua per essere prelevata, viene settato a 1 l’uscita Abilitazione_Erogazione. </w:t>
+      </w:r>
+      <w:r>
+        <w:rPr>
+          <w:rFonts w:asciiTheme="minorHAnsi" w:hAnsiTheme="minorHAnsi"/>
+        </w:rPr>
+        <w:t>Per effettuare il controllo viene abilitata l’uscita Check_Disponibilita e allo stesso tempo viene valutata l’entrata Cash_Ok. (Ai calcoli ci penserà il Datapath)</w:t>
       </w:r>
       <w:r>
         <w:rPr>
           <w:rFonts w:asciiTheme="minorHAnsi" w:hAnsiTheme="minorHAnsi"/>
         </w:rPr>
         <w:br/>
-        <w:t xml:space="preserve">Se dopo aver fatto il controllo, la cifra non risulta congrua, il bit </w:t>
-      </w:r>
-      <w:proofErr w:type="spellStart"/>
-      <w:r>
-        <w:rPr>
-          <w:rFonts w:asciiTheme="minorHAnsi" w:hAnsiTheme="minorHAnsi"/>
-        </w:rPr>
-        <w:t>Abilitazione_Erogazione</w:t>
-      </w:r>
-      <w:proofErr w:type="spellEnd"/>
+        <w:t>Se dopo aver fatto il controllo, la cifra non risulta congrua, il bit Abilitazione_Erogazione</w:t>
+      </w:r>
       <w:r>
         <w:rPr>
           <w:rFonts w:asciiTheme="minorHAnsi" w:hAnsiTheme="minorHAnsi"/>
@@ -2670,16 +2251,8 @@
         <w:rPr>
           <w:rFonts w:asciiTheme="minorHAnsi" w:hAnsiTheme="minorHAnsi"/>
         </w:rPr>
-        <w:t xml:space="preserve"> 0 il bit </w:t>
-      </w:r>
-      <w:proofErr w:type="spellStart"/>
-      <w:r>
-        <w:rPr>
-          <w:rFonts w:asciiTheme="minorHAnsi" w:hAnsiTheme="minorHAnsi"/>
-        </w:rPr>
-        <w:t>Bancomat_Inserito</w:t>
-      </w:r>
-      <w:proofErr w:type="spellEnd"/>
+        <w:t xml:space="preserve"> 0 il bit Bancomat_Inserito</w:t>
+      </w:r>
       <w:r>
         <w:rPr>
           <w:rFonts w:asciiTheme="minorHAnsi" w:hAnsiTheme="minorHAnsi"/>
@@ -2720,23 +2293,7 @@
       </w:r>
       <w:r>
         <w:lastRenderedPageBreak/>
-        <w:t>4. Rappresentazione in state-</w:t>
-      </w:r>
-      <w:proofErr w:type="spellStart"/>
-      <w:r>
-        <w:t>transition</w:t>
-      </w:r>
-      <w:proofErr w:type="spellEnd"/>
-      <w:r>
-        <w:t>-</w:t>
-      </w:r>
-      <w:proofErr w:type="spellStart"/>
-      <w:r>
-        <w:t>table</w:t>
-      </w:r>
-      <w:proofErr w:type="spellEnd"/>
-      <w:r>
-        <w:t xml:space="preserve"> (ST</w:t>
+        <w:t>4. Rappresentazione in state-transition-table (ST</w:t>
       </w:r>
       <w:r>
         <w:t>T</w:t>
@@ -2798,16 +2355,8 @@
               <w:rPr>
                 <w:rFonts w:asciiTheme="minorHAnsi" w:hAnsiTheme="minorHAnsi"/>
               </w:rPr>
-              <w:t xml:space="preserve">i6: </w:t>
-            </w:r>
-            <w:proofErr w:type="spellStart"/>
-            <w:r>
-              <w:rPr>
-                <w:rFonts w:asciiTheme="minorHAnsi" w:hAnsiTheme="minorHAnsi"/>
-              </w:rPr>
-              <w:t>Bancomat_Inserito</w:t>
-            </w:r>
-            <w:proofErr w:type="spellEnd"/>
+              <w:t>i6: Bancomat_Inserito</w:t>
+            </w:r>
           </w:p>
         </w:tc>
         <w:tc>
@@ -2830,16 +2379,8 @@
               <w:rPr>
                 <w:rFonts w:asciiTheme="minorHAnsi" w:hAnsiTheme="minorHAnsi"/>
               </w:rPr>
-              <w:t xml:space="preserve">o5: </w:t>
-            </w:r>
-            <w:proofErr w:type="spellStart"/>
-            <w:r>
-              <w:rPr>
-                <w:rFonts w:asciiTheme="minorHAnsi" w:hAnsiTheme="minorHAnsi"/>
-              </w:rPr>
-              <w:t>Reinserire_Codice</w:t>
-            </w:r>
-            <w:proofErr w:type="spellEnd"/>
+              <w:t>o5: Reinserire_Codice</w:t>
+            </w:r>
           </w:p>
         </w:tc>
       </w:tr>
@@ -2882,7 +2423,7 @@
               <w:rPr>
                 <w:rFonts w:asciiTheme="minorHAnsi" w:hAnsiTheme="minorHAnsi"/>
               </w:rPr>
-              <w:t xml:space="preserve"> &lt;</w:t>
+              <w:t xml:space="preserve"> </w:t>
             </w:r>
             <w:r>
               <w:rPr>
@@ -2912,16 +2453,8 @@
               <w:rPr>
                 <w:rFonts w:asciiTheme="minorHAnsi" w:hAnsiTheme="minorHAnsi"/>
               </w:rPr>
-              <w:t xml:space="preserve">o4: </w:t>
-            </w:r>
-            <w:proofErr w:type="spellStart"/>
-            <w:r>
-              <w:rPr>
-                <w:rFonts w:asciiTheme="minorHAnsi" w:hAnsiTheme="minorHAnsi"/>
-              </w:rPr>
-              <w:t>Abilitazione_Erogazione</w:t>
-            </w:r>
-            <w:proofErr w:type="spellEnd"/>
+              <w:t>o4: Abilitazione_Erogazione</w:t>
+            </w:r>
           </w:p>
         </w:tc>
       </w:tr>
@@ -2946,16 +2479,8 @@
               <w:rPr>
                 <w:rFonts w:asciiTheme="minorHAnsi" w:hAnsiTheme="minorHAnsi"/>
               </w:rPr>
-              <w:t xml:space="preserve">i1: </w:t>
-            </w:r>
-            <w:proofErr w:type="spellStart"/>
-            <w:r>
-              <w:rPr>
-                <w:rFonts w:asciiTheme="minorHAnsi" w:hAnsiTheme="minorHAnsi"/>
-              </w:rPr>
-              <w:t>Cash_Ok</w:t>
-            </w:r>
-            <w:proofErr w:type="spellEnd"/>
+              <w:t>i1: Cash_Ok</w:t>
+            </w:r>
           </w:p>
         </w:tc>
         <w:tc>
@@ -2978,16 +2503,8 @@
               <w:rPr>
                 <w:rFonts w:asciiTheme="minorHAnsi" w:hAnsiTheme="minorHAnsi"/>
               </w:rPr>
-              <w:t xml:space="preserve">o3: </w:t>
-            </w:r>
-            <w:proofErr w:type="spellStart"/>
-            <w:r>
-              <w:rPr>
-                <w:rFonts w:asciiTheme="minorHAnsi" w:hAnsiTheme="minorHAnsi"/>
-              </w:rPr>
-              <w:t>Blocco_Bancomat</w:t>
-            </w:r>
-            <w:proofErr w:type="spellEnd"/>
+              <w:t>o3: Blocco_Bancomat</w:t>
+            </w:r>
           </w:p>
         </w:tc>
       </w:tr>
@@ -3012,16 +2529,8 @@
               <w:rPr>
                 <w:rFonts w:asciiTheme="minorHAnsi" w:hAnsiTheme="minorHAnsi"/>
               </w:rPr>
-              <w:t xml:space="preserve">i0: </w:t>
-            </w:r>
-            <w:proofErr w:type="spellStart"/>
-            <w:r>
-              <w:rPr>
-                <w:rFonts w:asciiTheme="minorHAnsi" w:hAnsiTheme="minorHAnsi"/>
-              </w:rPr>
-              <w:t>Fine_Tentativi</w:t>
-            </w:r>
-            <w:proofErr w:type="spellEnd"/>
+              <w:t>i0: Fine_Tentativi</w:t>
+            </w:r>
           </w:p>
         </w:tc>
         <w:tc>
@@ -3044,16 +2553,8 @@
               <w:rPr>
                 <w:rFonts w:asciiTheme="minorHAnsi" w:hAnsiTheme="minorHAnsi"/>
               </w:rPr>
-              <w:t xml:space="preserve">o2: </w:t>
-            </w:r>
-            <w:proofErr w:type="spellStart"/>
-            <w:r>
-              <w:rPr>
-                <w:rFonts w:asciiTheme="minorHAnsi" w:hAnsiTheme="minorHAnsi"/>
-              </w:rPr>
-              <w:t>Check_Disponibilita</w:t>
-            </w:r>
-            <w:proofErr w:type="spellEnd"/>
+              <w:t>o2: Check_Disponibilita</w:t>
+            </w:r>
           </w:p>
         </w:tc>
       </w:tr>
@@ -18748,19 +18249,11 @@
           <w:rFonts w:asciiTheme="minorHAnsi" w:hAnsiTheme="minorHAnsi"/>
         </w:rPr>
       </w:pPr>
-      <w:proofErr w:type="gramStart"/>
-      <w:r>
-        <w:rPr>
-          <w:rFonts w:asciiTheme="minorHAnsi" w:hAnsiTheme="minorHAnsi"/>
-        </w:rPr>
-        <w:t>Il Datapath Contatentativi,</w:t>
-      </w:r>
-      <w:proofErr w:type="gramEnd"/>
-      <w:r>
-        <w:rPr>
-          <w:rFonts w:asciiTheme="minorHAnsi" w:hAnsiTheme="minorHAnsi"/>
-        </w:rPr>
-        <w:t xml:space="preserve"> è un componente aggiuntivo che abbiamo deciso di aggiungere</w:t>
+      <w:r>
+        <w:rPr>
+          <w:rFonts w:asciiTheme="minorHAnsi" w:hAnsiTheme="minorHAnsi"/>
+        </w:rPr>
+        <w:t>Il Datapath Contatentativi, è un componente aggiuntivo che abbiamo deciso di aggiungere</w:t>
       </w:r>
       <w:r>
         <w:rPr>
@@ -18841,21 +18334,7 @@
         <w:rPr>
           <w:rFonts w:asciiTheme="minorHAnsi" w:hAnsiTheme="minorHAnsi"/>
         </w:rPr>
-        <w:t xml:space="preserve"> il valore </w:t>
-      </w:r>
-      <w:proofErr w:type="gramStart"/>
-      <w:r>
-        <w:rPr>
-          <w:rFonts w:asciiTheme="minorHAnsi" w:hAnsiTheme="minorHAnsi"/>
-        </w:rPr>
-        <w:t>3</w:t>
-      </w:r>
-      <w:proofErr w:type="gramEnd"/>
-      <w:r>
-        <w:rPr>
-          <w:rFonts w:asciiTheme="minorHAnsi" w:hAnsiTheme="minorHAnsi"/>
-        </w:rPr>
-        <w:t xml:space="preserve"> </w:t>
+        <w:t xml:space="preserve"> il valore 3 </w:t>
       </w:r>
       <w:r>
         <w:rPr>
@@ -18938,19 +18417,11 @@
           <w:rFonts w:asciiTheme="minorHAnsi" w:hAnsiTheme="minorHAnsi"/>
         </w:rPr>
       </w:pPr>
-      <w:proofErr w:type="gramStart"/>
-      <w:r>
-        <w:rPr>
-          <w:rFonts w:asciiTheme="minorHAnsi" w:hAnsiTheme="minorHAnsi"/>
-        </w:rPr>
-        <w:t>In seguito</w:t>
-      </w:r>
-      <w:proofErr w:type="gramEnd"/>
-      <w:r>
-        <w:rPr>
-          <w:rFonts w:asciiTheme="minorHAnsi" w:hAnsiTheme="minorHAnsi"/>
-        </w:rPr>
-        <w:t xml:space="preserve"> saranno elencati i componenti utilizzati per la creazione </w:t>
+      <w:r>
+        <w:rPr>
+          <w:rFonts w:asciiTheme="minorHAnsi" w:hAnsiTheme="minorHAnsi"/>
+        </w:rPr>
+        <w:t xml:space="preserve">In seguito saranno elencati i componenti utilizzati per la creazione </w:t>
       </w:r>
       <w:r>
         <w:rPr>
@@ -18970,19 +18441,11 @@
         </w:rPr>
         <w:t xml:space="preserve">di </w:t>
       </w:r>
-      <w:proofErr w:type="spellStart"/>
-      <w:r>
-        <w:rPr>
-          <w:rFonts w:asciiTheme="minorHAnsi" w:hAnsiTheme="minorHAnsi"/>
-        </w:rPr>
-        <w:t>datapath</w:t>
-      </w:r>
-      <w:proofErr w:type="spellEnd"/>
-      <w:r>
-        <w:rPr>
-          <w:rFonts w:asciiTheme="minorHAnsi" w:hAnsiTheme="minorHAnsi"/>
-        </w:rPr>
-        <w:t xml:space="preserve"> con le relative specifiche di ogni componente:</w:t>
+      <w:r>
+        <w:rPr>
+          <w:rFonts w:asciiTheme="minorHAnsi" w:hAnsiTheme="minorHAnsi"/>
+        </w:rPr>
+        <w:t>datapath con le relative specifiche di ogni componente:</w:t>
       </w:r>
     </w:p>
     <w:p>
@@ -19688,23 +19151,7 @@
           <w:rFonts w:asciiTheme="minorHAnsi" w:hAnsiTheme="minorHAnsi"/>
           <w:color w:val="000000"/>
         </w:rPr>
-        <w:t xml:space="preserve">Il comparatore è l’ultimo componente del nostro Datapath </w:t>
-      </w:r>
-      <w:proofErr w:type="spellStart"/>
-      <w:r>
-        <w:rPr>
-          <w:rFonts w:asciiTheme="minorHAnsi" w:hAnsiTheme="minorHAnsi"/>
-          <w:color w:val="000000"/>
-        </w:rPr>
-        <w:t>contatentativi</w:t>
-      </w:r>
-      <w:proofErr w:type="spellEnd"/>
-      <w:r>
-        <w:rPr>
-          <w:rFonts w:asciiTheme="minorHAnsi" w:hAnsiTheme="minorHAnsi"/>
-          <w:color w:val="000000"/>
-        </w:rPr>
-        <w:t xml:space="preserve">. Il suo scopo è di prendere in ingresso il valore a due bit del </w:t>
+        <w:t xml:space="preserve">Il comparatore è l’ultimo componente del nostro Datapath contatentativi. Il suo scopo è di prendere in ingresso il valore a due bit del </w:t>
       </w:r>
       <w:r>
         <w:rPr>
@@ -19777,68 +19224,50 @@
           <w:rFonts w:asciiTheme="minorHAnsi" w:hAnsiTheme="minorHAnsi"/>
           <w:color w:val="000000"/>
         </w:rPr>
-        <w:t xml:space="preserve"> </w:t>
-      </w:r>
-      <w:proofErr w:type="spellStart"/>
+        <w:t xml:space="preserve"> Fine_Tentativi</w:t>
+      </w:r>
       <w:r>
         <w:rPr>
           <w:rFonts w:asciiTheme="minorHAnsi" w:hAnsiTheme="minorHAnsi"/>
           <w:color w:val="000000"/>
         </w:rPr>
-        <w:t>Fine_Tentativi</w:t>
-      </w:r>
-      <w:proofErr w:type="spellEnd"/>
+        <w:t xml:space="preserve"> in ingresso alla FSM, il quale poi persiste </w:t>
+      </w:r>
       <w:r>
         <w:rPr>
           <w:rFonts w:asciiTheme="minorHAnsi" w:hAnsiTheme="minorHAnsi"/>
           <w:color w:val="000000"/>
         </w:rPr>
-        <w:t xml:space="preserve"> in ingresso alla FSM, il quale poi persiste </w:t>
+        <w:t>finché nel registro rimane il valore 11, ovvero finché non viene resettato mediante l’apposito segnale</w:t>
       </w:r>
       <w:r>
         <w:rPr>
           <w:rFonts w:asciiTheme="minorHAnsi" w:hAnsiTheme="minorHAnsi"/>
           <w:color w:val="000000"/>
         </w:rPr>
-        <w:t>finché nel registro rimane il valore 11, ovvero finché non viene resettato mediante l’apposito segnale</w:t>
+        <w:t>. I</w:t>
       </w:r>
       <w:r>
         <w:rPr>
           <w:rFonts w:asciiTheme="minorHAnsi" w:hAnsiTheme="minorHAnsi"/>
           <w:color w:val="000000"/>
         </w:rPr>
-        <w:t>. I</w:t>
+        <w:t xml:space="preserve">n caso contrario, invece, </w:t>
       </w:r>
       <w:r>
         <w:rPr>
           <w:rFonts w:asciiTheme="minorHAnsi" w:hAnsiTheme="minorHAnsi"/>
           <w:color w:val="000000"/>
         </w:rPr>
-        <w:t xml:space="preserve">n caso contrario, invece, </w:t>
+        <w:t>lascia</w:t>
       </w:r>
       <w:r>
         <w:rPr>
           <w:rFonts w:asciiTheme="minorHAnsi" w:hAnsiTheme="minorHAnsi"/>
           <w:color w:val="000000"/>
         </w:rPr>
-        <w:t>lascia</w:t>
-      </w:r>
-      <w:r>
-        <w:rPr>
-          <w:rFonts w:asciiTheme="minorHAnsi" w:hAnsiTheme="minorHAnsi"/>
-          <w:color w:val="000000"/>
-        </w:rPr>
-        <w:t xml:space="preserve"> a 0 il bit di </w:t>
-      </w:r>
-      <w:proofErr w:type="spellStart"/>
-      <w:r>
-        <w:rPr>
-          <w:rFonts w:asciiTheme="minorHAnsi" w:hAnsiTheme="minorHAnsi"/>
-          <w:color w:val="000000"/>
-        </w:rPr>
-        <w:t>Fine_Tentativi</w:t>
-      </w:r>
-      <w:proofErr w:type="spellEnd"/>
+        <w:t xml:space="preserve"> a 0 il bit di Fine_Tentativi</w:t>
+      </w:r>
       <w:r>
         <w:rPr>
           <w:rFonts w:asciiTheme="minorHAnsi" w:hAnsiTheme="minorHAnsi"/>
@@ -19872,15 +19301,10 @@
       <w:bookmarkStart w:id="23" w:name="_Toc63011940"/>
       <w:r>
         <w:lastRenderedPageBreak/>
-        <w:t xml:space="preserve">Datapath: </w:t>
-      </w:r>
-      <w:proofErr w:type="spellStart"/>
-      <w:r>
-        <w:t>Check_Cash</w:t>
+        <w:t>Datapath: Check_Cash</w:t>
       </w:r>
       <w:bookmarkEnd w:id="22"/>
       <w:bookmarkEnd w:id="23"/>
-      <w:proofErr w:type="spellEnd"/>
     </w:p>
     <w:p>
       <w:pPr>
@@ -19893,49 +19317,7 @@
         <w:rPr>
           <w:rFonts w:asciiTheme="minorHAnsi" w:hAnsiTheme="minorHAnsi"/>
         </w:rPr>
-        <w:t xml:space="preserve">Questa sezione del </w:t>
-      </w:r>
-      <w:proofErr w:type="spellStart"/>
-      <w:r>
-        <w:rPr>
-          <w:rFonts w:asciiTheme="minorHAnsi" w:hAnsiTheme="minorHAnsi"/>
-        </w:rPr>
-        <w:t>datapath</w:t>
-      </w:r>
-      <w:proofErr w:type="spellEnd"/>
-      <w:r>
-        <w:rPr>
-          <w:rFonts w:asciiTheme="minorHAnsi" w:hAnsiTheme="minorHAnsi"/>
-        </w:rPr>
-        <w:t xml:space="preserve"> è quella che si occupa di verificare che il quantitativo di denaro richiesto dall’utente (</w:t>
-      </w:r>
-      <w:proofErr w:type="spellStart"/>
-      <w:r>
-        <w:rPr>
-          <w:rFonts w:asciiTheme="minorHAnsi" w:hAnsiTheme="minorHAnsi"/>
-        </w:rPr>
-        <w:t>Cash_R</w:t>
-      </w:r>
-      <w:proofErr w:type="spellEnd"/>
-      <w:r>
-        <w:rPr>
-          <w:rFonts w:asciiTheme="minorHAnsi" w:hAnsiTheme="minorHAnsi"/>
-        </w:rPr>
-        <w:t>) sia inferiore di ¼ del denaro presente nella cassaforte del Bancomat (</w:t>
-      </w:r>
-      <w:proofErr w:type="spellStart"/>
-      <w:r>
-        <w:rPr>
-          <w:rFonts w:asciiTheme="minorHAnsi" w:hAnsiTheme="minorHAnsi"/>
-        </w:rPr>
-        <w:t>Cash_D</w:t>
-      </w:r>
-      <w:proofErr w:type="spellEnd"/>
-      <w:r>
-        <w:rPr>
-          <w:rFonts w:asciiTheme="minorHAnsi" w:hAnsiTheme="minorHAnsi"/>
-        </w:rPr>
-        <w:t>).</w:t>
+        <w:t>Questa sezione del datapath è quella che si occupa di verificare che il quantitativo di denaro richiesto dall’utente (Cash_R) sia inferiore di ¼ del denaro presente nella cassaforte del Bancomat (Cash_D).</w:t>
       </w:r>
     </w:p>
     <w:p>
@@ -20048,80 +19430,20 @@
         <w:rPr>
           <w:rFonts w:asciiTheme="minorHAnsi" w:hAnsiTheme="minorHAnsi"/>
         </w:rPr>
-        <w:t xml:space="preserve">L’importo di </w:t>
-      </w:r>
-      <w:proofErr w:type="spellStart"/>
-      <w:r>
-        <w:rPr>
-          <w:rFonts w:asciiTheme="minorHAnsi" w:hAnsiTheme="minorHAnsi"/>
-        </w:rPr>
-        <w:t>Cash_R</w:t>
-      </w:r>
-      <w:proofErr w:type="spellEnd"/>
-      <w:r>
-        <w:rPr>
-          <w:rFonts w:asciiTheme="minorHAnsi" w:hAnsiTheme="minorHAnsi"/>
-        </w:rPr>
-        <w:t xml:space="preserve"> viene moltiplicato per 4 utilizzando uno </w:t>
-      </w:r>
-      <w:proofErr w:type="spellStart"/>
+        <w:t xml:space="preserve">L’importo di Cash_R viene moltiplicato per 4 utilizzando uno </w:t>
+      </w:r>
       <w:r>
         <w:rPr>
           <w:rFonts w:asciiTheme="minorHAnsi" w:hAnsiTheme="minorHAnsi"/>
           <w:i/>
         </w:rPr>
-        <w:t>Shifter</w:t>
-      </w:r>
-      <w:proofErr w:type="spellEnd"/>
-      <w:r>
-        <w:rPr>
-          <w:rFonts w:asciiTheme="minorHAnsi" w:hAnsiTheme="minorHAnsi"/>
-          <w:i/>
-        </w:rPr>
-        <w:t xml:space="preserve"> </w:t>
-      </w:r>
-      <w:proofErr w:type="spellStart"/>
-      <w:r>
-        <w:rPr>
-          <w:rFonts w:asciiTheme="minorHAnsi" w:hAnsiTheme="minorHAnsi"/>
-          <w:i/>
-        </w:rPr>
-        <w:t>Register</w:t>
-      </w:r>
-      <w:proofErr w:type="spellEnd"/>
-      <w:r>
-        <w:rPr>
-          <w:rFonts w:asciiTheme="minorHAnsi" w:hAnsiTheme="minorHAnsi"/>
-        </w:rPr>
-        <w:t xml:space="preserve"> a 12 bit che esegue lo spostamento dei bit verso sinistra di due posizioni. L’input a questo </w:t>
-      </w:r>
-      <w:proofErr w:type="spellStart"/>
-      <w:r>
-        <w:rPr>
-          <w:rFonts w:asciiTheme="minorHAnsi" w:hAnsiTheme="minorHAnsi"/>
-        </w:rPr>
-        <w:t>shifter</w:t>
-      </w:r>
-      <w:proofErr w:type="spellEnd"/>
-      <w:r>
-        <w:rPr>
-          <w:rFonts w:asciiTheme="minorHAnsi" w:hAnsiTheme="minorHAnsi"/>
-        </w:rPr>
-        <w:t xml:space="preserve"> è di 10 bit e l’output è di 12, in quanto per quadruplicare </w:t>
-      </w:r>
-      <w:proofErr w:type="spellStart"/>
-      <w:r>
-        <w:rPr>
-          <w:rFonts w:asciiTheme="minorHAnsi" w:hAnsiTheme="minorHAnsi"/>
-        </w:rPr>
-        <w:t>Cash_R</w:t>
-      </w:r>
-      <w:proofErr w:type="spellEnd"/>
-      <w:r>
-        <w:rPr>
-          <w:rFonts w:asciiTheme="minorHAnsi" w:hAnsiTheme="minorHAnsi"/>
-        </w:rPr>
-        <w:t xml:space="preserve"> si spostano verso sinistra di due posizioni tutti i suoi bit, aggiungendo due zeri a destra.</w:t>
+        <w:t>Shifter Register</w:t>
+      </w:r>
+      <w:r>
+        <w:rPr>
+          <w:rFonts w:asciiTheme="minorHAnsi" w:hAnsiTheme="minorHAnsi"/>
+        </w:rPr>
+        <w:t xml:space="preserve"> a 12 bit che esegue lo spostamento dei bit verso sinistra di due posizioni. L’input a questo shifter è di 10 bit e l’output è di 12, in quanto per quadruplicare Cash_R si spostano verso sinistra di due posizioni tutti i suoi bit, aggiungendo due zeri a destra.</w:t>
       </w:r>
     </w:p>
     <w:p>
@@ -20136,21 +19458,7 @@
         <w:rPr>
           <w:rFonts w:asciiTheme="minorHAnsi" w:hAnsiTheme="minorHAnsi"/>
         </w:rPr>
-        <w:t xml:space="preserve">Esempio:    </w:t>
-      </w:r>
-      <w:proofErr w:type="spellStart"/>
-      <w:r>
-        <w:rPr>
-          <w:rFonts w:asciiTheme="minorHAnsi" w:hAnsiTheme="minorHAnsi"/>
-        </w:rPr>
-        <w:t>Cash_R</w:t>
-      </w:r>
-      <w:proofErr w:type="spellEnd"/>
-      <w:r>
-        <w:rPr>
-          <w:rFonts w:asciiTheme="minorHAnsi" w:hAnsiTheme="minorHAnsi"/>
-        </w:rPr>
-        <w:t xml:space="preserve">:  </w:t>
+        <w:t xml:space="preserve">Esempio:    Cash_R:  </w:t>
       </w:r>
       <w:r>
         <w:rPr>
@@ -20198,19 +19506,11 @@
         </w:rPr>
         <w:t xml:space="preserve">→  </w:t>
       </w:r>
-      <w:proofErr w:type="spellStart"/>
-      <w:r>
-        <w:rPr>
-          <w:rFonts w:asciiTheme="minorHAnsi" w:hAnsiTheme="minorHAnsi"/>
-        </w:rPr>
-        <w:t>Cash_R</w:t>
-      </w:r>
-      <w:proofErr w:type="spellEnd"/>
-      <w:r>
-        <w:rPr>
-          <w:rFonts w:asciiTheme="minorHAnsi" w:hAnsiTheme="minorHAnsi"/>
-        </w:rPr>
-        <w:t xml:space="preserve"> (shift):  </w:t>
+      <w:r>
+        <w:rPr>
+          <w:rFonts w:asciiTheme="minorHAnsi" w:hAnsiTheme="minorHAnsi"/>
+        </w:rPr>
+        <w:t xml:space="preserve">Cash_R (shift):  </w:t>
       </w:r>
       <w:r>
         <w:rPr>
@@ -20275,35 +19575,7 @@
         <w:rPr>
           <w:rFonts w:asciiTheme="minorHAnsi" w:hAnsiTheme="minorHAnsi"/>
         </w:rPr>
-        <w:t xml:space="preserve">L’importo che esce dallo </w:t>
-      </w:r>
-      <w:proofErr w:type="spellStart"/>
-      <w:r>
-        <w:rPr>
-          <w:rFonts w:asciiTheme="minorHAnsi" w:hAnsiTheme="minorHAnsi"/>
-        </w:rPr>
-        <w:t>Shifter</w:t>
-      </w:r>
-      <w:proofErr w:type="spellEnd"/>
-      <w:r>
-        <w:rPr>
-          <w:rFonts w:asciiTheme="minorHAnsi" w:hAnsiTheme="minorHAnsi"/>
-        </w:rPr>
-        <w:t xml:space="preserve"> viene quindi confrontato con </w:t>
-      </w:r>
-      <w:proofErr w:type="spellStart"/>
-      <w:r>
-        <w:rPr>
-          <w:rFonts w:asciiTheme="minorHAnsi" w:hAnsiTheme="minorHAnsi"/>
-        </w:rPr>
-        <w:t>Cash_D</w:t>
-      </w:r>
-      <w:proofErr w:type="spellEnd"/>
-      <w:r>
-        <w:rPr>
-          <w:rFonts w:asciiTheme="minorHAnsi" w:hAnsiTheme="minorHAnsi"/>
-        </w:rPr>
-        <w:t xml:space="preserve"> utilizzando un comparatore di maggioranza. Quindi se </w:t>
+        <w:t xml:space="preserve">L’importo che esce dallo Shifter viene quindi confrontato con Cash_D utilizzando un comparatore di maggioranza. Quindi se </w:t>
       </w:r>
       <m:oMath>
         <m:r>
@@ -20362,14 +19634,12 @@
         </w:rPr>
         <w:t xml:space="preserve">comparatore mette 1 in output. </w:t>
       </w:r>
-      <w:proofErr w:type="gramStart"/>
       <w:r>
         <w:rPr>
           <w:rFonts w:asciiTheme="minorHAnsi" w:hAnsiTheme="minorHAnsi"/>
         </w:rPr>
         <w:t>Infine</w:t>
       </w:r>
-      <w:proofErr w:type="gramEnd"/>
       <w:r>
         <w:rPr>
           <w:rFonts w:asciiTheme="minorHAnsi" w:hAnsiTheme="minorHAnsi"/>
@@ -20386,49 +19656,7 @@
         <w:rPr>
           <w:rFonts w:asciiTheme="minorHAnsi" w:hAnsiTheme="minorHAnsi"/>
         </w:rPr>
-        <w:t xml:space="preserve">ut </w:t>
-      </w:r>
-      <w:proofErr w:type="spellStart"/>
-      <w:r>
-        <w:rPr>
-          <w:rFonts w:asciiTheme="minorHAnsi" w:hAnsiTheme="minorHAnsi"/>
-        </w:rPr>
-        <w:t>Check_Disponibilità</w:t>
-      </w:r>
-      <w:proofErr w:type="spellEnd"/>
-      <w:r>
-        <w:rPr>
-          <w:rFonts w:asciiTheme="minorHAnsi" w:hAnsiTheme="minorHAnsi"/>
-        </w:rPr>
-        <w:t xml:space="preserve"> risulta vera, </w:t>
-      </w:r>
-      <w:proofErr w:type="spellStart"/>
-      <w:r>
-        <w:rPr>
-          <w:rFonts w:asciiTheme="minorHAnsi" w:hAnsiTheme="minorHAnsi"/>
-        </w:rPr>
-        <w:t>Cash_Ok</w:t>
-      </w:r>
-      <w:proofErr w:type="spellEnd"/>
-      <w:r>
-        <w:rPr>
-          <w:rFonts w:asciiTheme="minorHAnsi" w:hAnsiTheme="minorHAnsi"/>
-        </w:rPr>
-        <w:t xml:space="preserve"> viene messo a 1 e su </w:t>
-      </w:r>
-      <w:proofErr w:type="spellStart"/>
-      <w:r>
-        <w:rPr>
-          <w:rFonts w:asciiTheme="minorHAnsi" w:hAnsiTheme="minorHAnsi"/>
-        </w:rPr>
-        <w:t>Cash_DE</w:t>
-      </w:r>
-      <w:proofErr w:type="spellEnd"/>
-      <w:r>
-        <w:rPr>
-          <w:rFonts w:asciiTheme="minorHAnsi" w:hAnsiTheme="minorHAnsi"/>
-        </w:rPr>
-        <w:t xml:space="preserve"> (cash da erogare) viene riportato il cash richiesto dall’utente.</w:t>
+        <w:t>ut Check_Disponibilità risulta vera, Cash_Ok viene messo a 1 e su Cash_DE (cash da erogare) viene riportato il cash richiesto dall’utente.</w:t>
       </w:r>
     </w:p>
     <w:p>
@@ -20464,21 +19692,12 @@
           <w:b/>
         </w:rPr>
       </w:pPr>
-      <w:proofErr w:type="spellStart"/>
       <w:r>
         <w:rPr>
           <w:rFonts w:asciiTheme="minorHAnsi" w:hAnsiTheme="minorHAnsi"/>
           <w:b/>
         </w:rPr>
-        <w:t>Shifter</w:t>
-      </w:r>
-      <w:proofErr w:type="spellEnd"/>
-      <w:r>
-        <w:rPr>
-          <w:rFonts w:asciiTheme="minorHAnsi" w:hAnsiTheme="minorHAnsi"/>
-          <w:b/>
-        </w:rPr>
-        <w:t xml:space="preserve"> </w:t>
+        <w:t xml:space="preserve">Shifter </w:t>
       </w:r>
       <w:r>
         <w:rPr>
@@ -20557,21 +19776,7 @@
         <w:rPr>
           <w:rFonts w:asciiTheme="minorHAnsi" w:hAnsiTheme="minorHAnsi"/>
         </w:rPr>
-        <w:t>: Il componente prende in ingresso due valori a 16 bit (</w:t>
-      </w:r>
-      <w:proofErr w:type="spellStart"/>
-      <w:r>
-        <w:rPr>
-          <w:rFonts w:asciiTheme="minorHAnsi" w:hAnsiTheme="minorHAnsi"/>
-        </w:rPr>
-        <w:t>Cash_R</w:t>
-      </w:r>
-      <w:proofErr w:type="spellEnd"/>
-      <w:r>
-        <w:rPr>
-          <w:rFonts w:asciiTheme="minorHAnsi" w:hAnsiTheme="minorHAnsi"/>
-        </w:rPr>
-        <w:t xml:space="preserve"> </w:t>
+        <w:t xml:space="preserve">: Il componente prende in ingresso due valori a 16 bit (Cash_R </w:t>
       </w:r>
       <w:r>
         <w:rPr>
@@ -20597,7 +19802,6 @@
         </w:rPr>
         <w:t xml:space="preserve">aggiungendo 4 zeri a sinistra). Il comparatore sfrutta l’operatore </w:t>
       </w:r>
-      <w:proofErr w:type="spellStart"/>
       <w:r>
         <w:rPr>
           <w:rFonts w:asciiTheme="minorHAnsi" w:hAnsiTheme="minorHAnsi"/>
@@ -20606,41 +19810,18 @@
         </w:rPr>
         <w:t>xor</w:t>
       </w:r>
-      <w:proofErr w:type="spellEnd"/>
-      <w:r>
-        <w:rPr>
-          <w:rFonts w:asciiTheme="minorHAnsi" w:hAnsiTheme="minorHAnsi"/>
-        </w:rPr>
-        <w:t xml:space="preserve"> per verificare se il primo valore inserito (</w:t>
-      </w:r>
-      <w:proofErr w:type="spellStart"/>
-      <w:r>
-        <w:rPr>
-          <w:rFonts w:asciiTheme="minorHAnsi" w:hAnsiTheme="minorHAnsi"/>
-        </w:rPr>
-        <w:t>Cash_D</w:t>
-      </w:r>
-      <w:proofErr w:type="spellEnd"/>
-      <w:r>
-        <w:rPr>
-          <w:rFonts w:asciiTheme="minorHAnsi" w:hAnsiTheme="minorHAnsi"/>
-        </w:rPr>
-        <w:t>) è maggiore del secondo (</w:t>
-      </w:r>
-      <w:r>
-        <w:rPr>
-          <w:rFonts w:asciiTheme="minorHAnsi" w:hAnsiTheme="minorHAnsi"/>
-        </w:rPr>
-        <w:t xml:space="preserve">4 ∙ </w:t>
-      </w:r>
-      <w:proofErr w:type="spellStart"/>
-      <w:r>
-        <w:rPr>
-          <w:rFonts w:asciiTheme="minorHAnsi" w:hAnsiTheme="minorHAnsi"/>
-        </w:rPr>
-        <w:t>Cash_R</w:t>
-      </w:r>
-      <w:proofErr w:type="spellEnd"/>
+      <w:r>
+        <w:rPr>
+          <w:rFonts w:asciiTheme="minorHAnsi" w:hAnsiTheme="minorHAnsi"/>
+        </w:rPr>
+        <w:t xml:space="preserve"> per verificare se il primo valore inserito (Cash_D) è maggiore del secondo (</w:t>
+      </w:r>
+      <w:r>
+        <w:rPr>
+          <w:rFonts w:asciiTheme="minorHAnsi" w:hAnsiTheme="minorHAnsi"/>
+        </w:rPr>
+        <w:t>4 ∙ Cash_R</w:t>
+      </w:r>
       <w:r>
         <w:rPr>
           <w:rFonts w:asciiTheme="minorHAnsi" w:hAnsiTheme="minorHAnsi"/>
@@ -20684,49 +19865,7 @@
         <w:rPr>
           <w:rFonts w:asciiTheme="minorHAnsi" w:hAnsiTheme="minorHAnsi"/>
         </w:rPr>
-        <w:t xml:space="preserve"> </w:t>
-      </w:r>
-      <w:proofErr w:type="spellStart"/>
-      <w:r>
-        <w:rPr>
-          <w:rFonts w:asciiTheme="minorHAnsi" w:hAnsiTheme="minorHAnsi"/>
-        </w:rPr>
-        <w:t>Cash_Ok</w:t>
-      </w:r>
-      <w:proofErr w:type="spellEnd"/>
-      <w:r>
-        <w:rPr>
-          <w:rFonts w:asciiTheme="minorHAnsi" w:hAnsiTheme="minorHAnsi"/>
-        </w:rPr>
-        <w:t xml:space="preserve">. In ingresso alla porta ci sono il segnale d’uscita del comparatore e il segnale </w:t>
-      </w:r>
-      <w:proofErr w:type="spellStart"/>
-      <w:r>
-        <w:rPr>
-          <w:rFonts w:asciiTheme="minorHAnsi" w:hAnsiTheme="minorHAnsi"/>
-        </w:rPr>
-        <w:t>Check_Disponibilita</w:t>
-      </w:r>
-      <w:proofErr w:type="spellEnd"/>
-      <w:r>
-        <w:rPr>
-          <w:rFonts w:asciiTheme="minorHAnsi" w:hAnsiTheme="minorHAnsi"/>
-        </w:rPr>
-        <w:t xml:space="preserve">. </w:t>
-      </w:r>
-      <w:proofErr w:type="spellStart"/>
-      <w:r>
-        <w:rPr>
-          <w:rFonts w:asciiTheme="minorHAnsi" w:hAnsiTheme="minorHAnsi"/>
-        </w:rPr>
-        <w:t>Cash_Ok</w:t>
-      </w:r>
-      <w:proofErr w:type="spellEnd"/>
-      <w:r>
-        <w:rPr>
-          <w:rFonts w:asciiTheme="minorHAnsi" w:hAnsiTheme="minorHAnsi"/>
-        </w:rPr>
-        <w:t xml:space="preserve"> viene quindi messo a 1 </w:t>
+        <w:t xml:space="preserve"> Cash_Ok. In ingresso alla porta ci sono il segnale d’uscita del comparatore e il segnale Check_Disponibilita. Cash_Ok viene quindi messo a 1 </w:t>
       </w:r>
       <w:r>
         <w:rPr>
@@ -20738,49 +19877,7 @@
         <w:rPr>
           <w:rFonts w:asciiTheme="minorHAnsi" w:hAnsiTheme="minorHAnsi"/>
         </w:rPr>
-        <w:t xml:space="preserve">se la FSM chiede di fare il controllo (mediante il segnale </w:t>
-      </w:r>
-      <w:proofErr w:type="spellStart"/>
-      <w:r>
-        <w:rPr>
-          <w:rFonts w:asciiTheme="minorHAnsi" w:hAnsiTheme="minorHAnsi"/>
-        </w:rPr>
-        <w:t>Check_Disponibilita</w:t>
-      </w:r>
-      <w:proofErr w:type="spellEnd"/>
-      <w:r>
-        <w:rPr>
-          <w:rFonts w:asciiTheme="minorHAnsi" w:hAnsiTheme="minorHAnsi"/>
-        </w:rPr>
-        <w:t xml:space="preserve">) e se i valori di </w:t>
-      </w:r>
-      <w:proofErr w:type="spellStart"/>
-      <w:r>
-        <w:rPr>
-          <w:rFonts w:asciiTheme="minorHAnsi" w:hAnsiTheme="minorHAnsi"/>
-        </w:rPr>
-        <w:t>Cash_R</w:t>
-      </w:r>
-      <w:proofErr w:type="spellEnd"/>
-      <w:r>
-        <w:rPr>
-          <w:rFonts w:asciiTheme="minorHAnsi" w:hAnsiTheme="minorHAnsi"/>
-        </w:rPr>
-        <w:t xml:space="preserve"> e </w:t>
-      </w:r>
-      <w:proofErr w:type="spellStart"/>
-      <w:r>
-        <w:rPr>
-          <w:rFonts w:asciiTheme="minorHAnsi" w:hAnsiTheme="minorHAnsi"/>
-        </w:rPr>
-        <w:t>Cash_D</w:t>
-      </w:r>
-      <w:proofErr w:type="spellEnd"/>
-      <w:r>
-        <w:rPr>
-          <w:rFonts w:asciiTheme="minorHAnsi" w:hAnsiTheme="minorHAnsi"/>
-        </w:rPr>
-        <w:t xml:space="preserve"> rispettano la condizione richiesta.</w:t>
+        <w:t>se la FSM chiede di fare il controllo (mediante il segnale Check_Disponibilita) e se i valori di Cash_R e Cash_D rispettano la condizione richiesta.</w:t>
       </w:r>
     </w:p>
     <w:p>
@@ -20806,94 +19903,21 @@
         <w:rPr>
           <w:rFonts w:asciiTheme="minorHAnsi" w:hAnsiTheme="minorHAnsi"/>
         </w:rPr>
-        <w:t xml:space="preserve">: viene usato da un punto di vista schematico per far in modo che il segnale </w:t>
-      </w:r>
-      <w:proofErr w:type="spellStart"/>
-      <w:r>
-        <w:rPr>
-          <w:rFonts w:asciiTheme="minorHAnsi" w:hAnsiTheme="minorHAnsi"/>
-        </w:rPr>
-        <w:t>Cash_DE</w:t>
-      </w:r>
-      <w:proofErr w:type="spellEnd"/>
-      <w:r>
-        <w:rPr>
-          <w:rFonts w:asciiTheme="minorHAnsi" w:hAnsiTheme="minorHAnsi"/>
-        </w:rPr>
-        <w:t xml:space="preserve"> riporti il </w:t>
-      </w:r>
-      <w:proofErr w:type="gramStart"/>
-      <w:r>
-        <w:rPr>
-          <w:rFonts w:asciiTheme="minorHAnsi" w:hAnsiTheme="minorHAnsi"/>
-        </w:rPr>
-        <w:t>cash</w:t>
-      </w:r>
-      <w:proofErr w:type="gramEnd"/>
-      <w:r>
-        <w:rPr>
-          <w:rFonts w:asciiTheme="minorHAnsi" w:hAnsiTheme="minorHAnsi"/>
-        </w:rPr>
-        <w:t xml:space="preserve"> da erogare solamente quando </w:t>
-      </w:r>
-      <w:proofErr w:type="spellStart"/>
-      <w:r>
-        <w:rPr>
-          <w:rFonts w:asciiTheme="minorHAnsi" w:hAnsiTheme="minorHAnsi"/>
-        </w:rPr>
-        <w:t>Cash_Ok</w:t>
-      </w:r>
-      <w:proofErr w:type="spellEnd"/>
-      <w:r>
-        <w:rPr>
-          <w:rFonts w:asciiTheme="minorHAnsi" w:hAnsiTheme="minorHAnsi"/>
-        </w:rPr>
-        <w:t xml:space="preserve"> vale 1, altrimenti riporta tutti zeri. Per una questione di semplicità, è stato scelto di sostituirlo nel relativo file </w:t>
+        <w:t xml:space="preserve">: viene usato da un punto di vista schematico per far in modo che il segnale Cash_DE riporti il cash da erogare solamente quando Cash_Ok vale 1, altrimenti riporta tutti zeri. Per una questione di semplicità, è stato scelto di sostituirlo nel relativo file </w:t>
       </w:r>
       <w:r>
         <w:rPr>
           <w:rFonts w:asciiTheme="minorHAnsi" w:hAnsiTheme="minorHAnsi"/>
           <w:i/>
         </w:rPr>
-        <w:t>.</w:t>
-      </w:r>
-      <w:proofErr w:type="spellStart"/>
-      <w:r>
-        <w:rPr>
-          <w:rFonts w:asciiTheme="minorHAnsi" w:hAnsiTheme="minorHAnsi"/>
-          <w:i/>
-        </w:rPr>
-        <w:t>blif</w:t>
-      </w:r>
-      <w:proofErr w:type="spellEnd"/>
-      <w:r>
-        <w:rPr>
-          <w:rFonts w:asciiTheme="minorHAnsi" w:hAnsiTheme="minorHAnsi"/>
-        </w:rPr>
-        <w:t xml:space="preserve"> con una serie di controlli AND tra </w:t>
-      </w:r>
-      <w:proofErr w:type="spellStart"/>
-      <w:r>
-        <w:rPr>
-          <w:rFonts w:asciiTheme="minorHAnsi" w:hAnsiTheme="minorHAnsi"/>
-        </w:rPr>
-        <w:t>Cash_Ok</w:t>
-      </w:r>
-      <w:proofErr w:type="spellEnd"/>
-      <w:r>
-        <w:rPr>
-          <w:rFonts w:asciiTheme="minorHAnsi" w:hAnsiTheme="minorHAnsi"/>
-        </w:rPr>
-        <w:t xml:space="preserve"> e ogni singola cifra di </w:t>
-      </w:r>
-      <w:proofErr w:type="spellStart"/>
-      <w:r>
-        <w:rPr>
-          <w:rFonts w:asciiTheme="minorHAnsi" w:hAnsiTheme="minorHAnsi"/>
-        </w:rPr>
-        <w:t>Cash_R</w:t>
-      </w:r>
-      <w:proofErr w:type="spellEnd"/>
+        <w:t>.blif</w:t>
+      </w:r>
+      <w:r>
+        <w:rPr>
+          <w:rFonts w:asciiTheme="minorHAnsi" w:hAnsiTheme="minorHAnsi"/>
+        </w:rPr>
+        <w:t xml:space="preserve"> con una serie di controlli AND tra Cash_Ok e ogni singola cifra di Cash_R</w:t>
+      </w:r>
       <w:r>
         <w:rPr>
           <w:rFonts w:asciiTheme="minorHAnsi" w:hAnsiTheme="minorHAnsi"/>
@@ -20952,7 +19976,6 @@
       <w:r>
         <w:t xml:space="preserve">, mentre i componenti di destra rappresentano il </w:t>
       </w:r>
-      <w:proofErr w:type="spellStart"/>
       <w:r>
         <w:rPr>
           <w:i/>
@@ -20960,7 +19983,6 @@
         </w:rPr>
         <w:t>Check_Cash</w:t>
       </w:r>
-      <w:proofErr w:type="spellEnd"/>
       <w:r>
         <w:t>.</w:t>
       </w:r>
@@ -21119,7 +20141,6 @@
       <w:r>
         <w:t xml:space="preserve">In seguito a una minimizzazione per area, effettuata mediante la libreria </w:t>
       </w:r>
-      <w:proofErr w:type="spellStart"/>
       <w:r>
         <w:rPr>
           <w:i/>
@@ -21127,7 +20148,6 @@
         </w:rPr>
         <w:t>synch.genlib</w:t>
       </w:r>
-      <w:proofErr w:type="spellEnd"/>
       <w:r>
         <w:t>, con i comandi:</w:t>
       </w:r>
@@ -21144,16 +20164,8 @@
         <w:rPr>
           <w:rFonts w:ascii="Courier New" w:hAnsi="Courier New" w:cs="Courier New"/>
         </w:rPr>
-        <w:t xml:space="preserve">source </w:t>
-      </w:r>
-      <w:proofErr w:type="spellStart"/>
-      <w:r>
-        <w:rPr>
-          <w:rFonts w:ascii="Courier New" w:hAnsi="Courier New" w:cs="Courier New"/>
-        </w:rPr>
-        <w:t>script.rugged</w:t>
-      </w:r>
-      <w:proofErr w:type="spellEnd"/>
+        <w:t>source script.rugged</w:t>
+      </w:r>
       <w:r>
         <w:tab/>
       </w:r>
@@ -21170,19 +20182,11 @@
           <w:numId w:val="6"/>
         </w:numPr>
       </w:pPr>
-      <w:proofErr w:type="spellStart"/>
       <w:r>
         <w:rPr>
           <w:rFonts w:ascii="Courier New" w:hAnsi="Courier New" w:cs="Courier New"/>
         </w:rPr>
-        <w:t>map</w:t>
-      </w:r>
-      <w:proofErr w:type="spellEnd"/>
-      <w:r>
-        <w:rPr>
-          <w:rFonts w:ascii="Courier New" w:hAnsi="Courier New" w:cs="Courier New"/>
-        </w:rPr>
-        <w:t xml:space="preserve"> -m 0</w:t>
+        <w:t>map -m 0</w:t>
       </w:r>
       <w:r>
         <w:tab/>
@@ -21208,19 +20212,11 @@
           <w:numId w:val="6"/>
         </w:numPr>
       </w:pPr>
-      <w:proofErr w:type="spellStart"/>
       <w:r>
         <w:rPr>
           <w:rFonts w:ascii="Courier New" w:hAnsi="Courier New" w:cs="Courier New"/>
         </w:rPr>
-        <w:t>map</w:t>
-      </w:r>
-      <w:proofErr w:type="spellEnd"/>
-      <w:r>
-        <w:rPr>
-          <w:rFonts w:ascii="Courier New" w:hAnsi="Courier New" w:cs="Courier New"/>
-        </w:rPr>
-        <w:t xml:space="preserve"> -s</w:t>
+        <w:t>map -s</w:t>
       </w:r>
       <w:r>
         <w:t xml:space="preserve"> </w:t>
@@ -21279,33 +20275,11 @@
           <w:rFonts w:ascii="Courier New" w:hAnsi="Courier New" w:cs="Courier New"/>
         </w:rPr>
       </w:pPr>
-      <w:proofErr w:type="spellStart"/>
       <w:r>
         <w:rPr>
           <w:rFonts w:ascii="Courier New" w:hAnsi="Courier New" w:cs="Courier New"/>
         </w:rPr>
-        <w:t>sis</w:t>
-      </w:r>
-      <w:proofErr w:type="spellEnd"/>
-      <w:r>
-        <w:rPr>
-          <w:rFonts w:ascii="Courier New" w:hAnsi="Courier New" w:cs="Courier New"/>
-        </w:rPr>
-        <w:t xml:space="preserve">&gt; </w:t>
-      </w:r>
-      <w:proofErr w:type="spellStart"/>
-      <w:r>
-        <w:rPr>
-          <w:rFonts w:ascii="Courier New" w:hAnsi="Courier New" w:cs="Courier New"/>
-        </w:rPr>
-        <w:t>map</w:t>
-      </w:r>
-      <w:proofErr w:type="spellEnd"/>
-      <w:r>
-        <w:rPr>
-          <w:rFonts w:ascii="Courier New" w:hAnsi="Courier New" w:cs="Courier New"/>
-        </w:rPr>
-        <w:t xml:space="preserve"> -s</w:t>
+        <w:t>sis&gt; map -s</w:t>
       </w:r>
     </w:p>
     <w:p>
@@ -21319,35 +20293,7 @@
         <w:rPr>
           <w:rFonts w:ascii="Courier New" w:hAnsi="Courier New" w:cs="Courier New"/>
         </w:rPr>
-        <w:t xml:space="preserve">&gt;&gt;&gt; </w:t>
-      </w:r>
-      <w:proofErr w:type="spellStart"/>
-      <w:r>
-        <w:rPr>
-          <w:rFonts w:ascii="Courier New" w:hAnsi="Courier New" w:cs="Courier New"/>
-        </w:rPr>
-        <w:t>before</w:t>
-      </w:r>
-      <w:proofErr w:type="spellEnd"/>
-      <w:r>
-        <w:rPr>
-          <w:rFonts w:ascii="Courier New" w:hAnsi="Courier New" w:cs="Courier New"/>
-        </w:rPr>
-        <w:t xml:space="preserve"> </w:t>
-      </w:r>
-      <w:proofErr w:type="spellStart"/>
-      <w:r>
-        <w:rPr>
-          <w:rFonts w:ascii="Courier New" w:hAnsi="Courier New" w:cs="Courier New"/>
-        </w:rPr>
-        <w:t>removing</w:t>
-      </w:r>
-      <w:proofErr w:type="spellEnd"/>
-      <w:r>
-        <w:rPr>
-          <w:rFonts w:ascii="Courier New" w:hAnsi="Courier New" w:cs="Courier New"/>
-        </w:rPr>
-        <w:t xml:space="preserve"> serial inverters &lt;&lt;&lt;</w:t>
+        <w:t>&gt;&gt;&gt; before removing serial inverters &lt;&lt;&lt;</w:t>
       </w:r>
     </w:p>
     <w:p>
@@ -21373,23 +20319,13 @@
           <w:bCs/>
         </w:rPr>
       </w:pPr>
-      <w:proofErr w:type="spellStart"/>
       <w:r>
         <w:rPr>
           <w:rFonts w:ascii="Courier New" w:hAnsi="Courier New" w:cs="Courier New"/>
           <w:b/>
           <w:bCs/>
         </w:rPr>
-        <w:t>total</w:t>
-      </w:r>
-      <w:proofErr w:type="spellEnd"/>
-      <w:r>
-        <w:rPr>
-          <w:rFonts w:ascii="Courier New" w:hAnsi="Courier New" w:cs="Courier New"/>
-          <w:b/>
-          <w:bCs/>
-        </w:rPr>
-        <w:t xml:space="preserve"> gate area:       2936.00</w:t>
+        <w:t>total gate area:       2936.00</w:t>
       </w:r>
     </w:p>
     <w:p>
@@ -21407,25 +20343,7 @@
           <w:b/>
           <w:bCs/>
         </w:rPr>
-        <w:t xml:space="preserve">maximum </w:t>
-      </w:r>
-      <w:proofErr w:type="spellStart"/>
-      <w:r>
-        <w:rPr>
-          <w:rFonts w:ascii="Courier New" w:hAnsi="Courier New" w:cs="Courier New"/>
-          <w:b/>
-          <w:bCs/>
-        </w:rPr>
-        <w:t>arrival</w:t>
-      </w:r>
-      <w:proofErr w:type="spellEnd"/>
-      <w:r>
-        <w:rPr>
-          <w:rFonts w:ascii="Courier New" w:hAnsi="Courier New" w:cs="Courier New"/>
-          <w:b/>
-          <w:bCs/>
-        </w:rPr>
-        <w:t xml:space="preserve"> time: (24.40,24.40)</w:t>
+        <w:t>maximum arrival time: (24.40,24.40)</w:t>
       </w:r>
     </w:p>
     <w:p>
@@ -21439,35 +20357,7 @@
         <w:rPr>
           <w:rFonts w:ascii="Courier New" w:hAnsi="Courier New" w:cs="Courier New"/>
         </w:rPr>
-        <w:t xml:space="preserve">maximum </w:t>
-      </w:r>
-      <w:proofErr w:type="spellStart"/>
-      <w:r>
-        <w:rPr>
-          <w:rFonts w:ascii="Courier New" w:hAnsi="Courier New" w:cs="Courier New"/>
-        </w:rPr>
-        <w:t>po</w:t>
-      </w:r>
-      <w:proofErr w:type="spellEnd"/>
-      <w:r>
-        <w:rPr>
-          <w:rFonts w:ascii="Courier New" w:hAnsi="Courier New" w:cs="Courier New"/>
-        </w:rPr>
-        <w:t xml:space="preserve"> </w:t>
-      </w:r>
-      <w:proofErr w:type="spellStart"/>
-      <w:r>
-        <w:rPr>
-          <w:rFonts w:ascii="Courier New" w:hAnsi="Courier New" w:cs="Courier New"/>
-        </w:rPr>
-        <w:t>slack</w:t>
-      </w:r>
-      <w:proofErr w:type="spellEnd"/>
-      <w:r>
-        <w:rPr>
-          <w:rFonts w:ascii="Courier New" w:hAnsi="Courier New" w:cs="Courier New"/>
-        </w:rPr>
-        <w:t>:     (-5.20,-5.20)</w:t>
+        <w:t>maximum po slack:     (-5.20,-5.20)</w:t>
       </w:r>
     </w:p>
     <w:p>
@@ -21481,35 +20371,7 @@
         <w:rPr>
           <w:rFonts w:ascii="Courier New" w:hAnsi="Courier New" w:cs="Courier New"/>
         </w:rPr>
-        <w:t xml:space="preserve">minimum </w:t>
-      </w:r>
-      <w:proofErr w:type="spellStart"/>
-      <w:r>
-        <w:rPr>
-          <w:rFonts w:ascii="Courier New" w:hAnsi="Courier New" w:cs="Courier New"/>
-        </w:rPr>
-        <w:t>po</w:t>
-      </w:r>
-      <w:proofErr w:type="spellEnd"/>
-      <w:r>
-        <w:rPr>
-          <w:rFonts w:ascii="Courier New" w:hAnsi="Courier New" w:cs="Courier New"/>
-        </w:rPr>
-        <w:t xml:space="preserve"> </w:t>
-      </w:r>
-      <w:proofErr w:type="spellStart"/>
-      <w:r>
-        <w:rPr>
-          <w:rFonts w:ascii="Courier New" w:hAnsi="Courier New" w:cs="Courier New"/>
-        </w:rPr>
-        <w:t>slack</w:t>
-      </w:r>
-      <w:proofErr w:type="spellEnd"/>
-      <w:r>
-        <w:rPr>
-          <w:rFonts w:ascii="Courier New" w:hAnsi="Courier New" w:cs="Courier New"/>
-        </w:rPr>
-        <w:t>:     (-24.40,-24.40)</w:t>
+        <w:t>minimum po slack:     (-24.40,-24.40)</w:t>
       </w:r>
     </w:p>
     <w:p>
@@ -21519,47 +20381,11 @@
           <w:rFonts w:ascii="Courier New" w:hAnsi="Courier New" w:cs="Courier New"/>
         </w:rPr>
       </w:pPr>
-      <w:proofErr w:type="spellStart"/>
       <w:r>
         <w:rPr>
           <w:rFonts w:ascii="Courier New" w:hAnsi="Courier New" w:cs="Courier New"/>
         </w:rPr>
-        <w:t>total</w:t>
-      </w:r>
-      <w:proofErr w:type="spellEnd"/>
-      <w:r>
-        <w:rPr>
-          <w:rFonts w:ascii="Courier New" w:hAnsi="Courier New" w:cs="Courier New"/>
-        </w:rPr>
-        <w:t xml:space="preserve"> </w:t>
-      </w:r>
-      <w:proofErr w:type="spellStart"/>
-      <w:r>
-        <w:rPr>
-          <w:rFonts w:ascii="Courier New" w:hAnsi="Courier New" w:cs="Courier New"/>
-        </w:rPr>
-        <w:t>neg</w:t>
-      </w:r>
-      <w:proofErr w:type="spellEnd"/>
-      <w:r>
-        <w:rPr>
-          <w:rFonts w:ascii="Courier New" w:hAnsi="Courier New" w:cs="Courier New"/>
-        </w:rPr>
-        <w:t xml:space="preserve"> </w:t>
-      </w:r>
-      <w:proofErr w:type="spellStart"/>
-      <w:r>
-        <w:rPr>
-          <w:rFonts w:ascii="Courier New" w:hAnsi="Courier New" w:cs="Courier New"/>
-        </w:rPr>
-        <w:t>slack</w:t>
-      </w:r>
-      <w:proofErr w:type="spellEnd"/>
-      <w:r>
-        <w:rPr>
-          <w:rFonts w:ascii="Courier New" w:hAnsi="Courier New" w:cs="Courier New"/>
-        </w:rPr>
-        <w:t>:      (-336.40,-336.40)</w:t>
+        <w:t>total neg slack:      (-336.40,-336.40)</w:t>
       </w:r>
     </w:p>
     <w:p>
@@ -21573,21 +20399,7 @@
         <w:rPr>
           <w:rFonts w:ascii="Courier New" w:hAnsi="Courier New" w:cs="Courier New"/>
         </w:rPr>
-        <w:t xml:space="preserve"># of </w:t>
-      </w:r>
-      <w:proofErr w:type="spellStart"/>
-      <w:r>
-        <w:rPr>
-          <w:rFonts w:ascii="Courier New" w:hAnsi="Courier New" w:cs="Courier New"/>
-        </w:rPr>
-        <w:t>failing</w:t>
-      </w:r>
-      <w:proofErr w:type="spellEnd"/>
-      <w:r>
-        <w:rPr>
-          <w:rFonts w:ascii="Courier New" w:hAnsi="Courier New" w:cs="Courier New"/>
-        </w:rPr>
-        <w:t xml:space="preserve"> outputs:  19</w:t>
+        <w:t># of failing outputs:  19</w:t>
       </w:r>
     </w:p>
     <w:p>
@@ -21601,49 +20413,7 @@
         <w:rPr>
           <w:rFonts w:ascii="Courier New" w:hAnsi="Courier New" w:cs="Courier New"/>
         </w:rPr>
-        <w:t xml:space="preserve">&gt;&gt;&gt; </w:t>
-      </w:r>
-      <w:proofErr w:type="spellStart"/>
-      <w:r>
-        <w:rPr>
-          <w:rFonts w:ascii="Courier New" w:hAnsi="Courier New" w:cs="Courier New"/>
-        </w:rPr>
-        <w:t>before</w:t>
-      </w:r>
-      <w:proofErr w:type="spellEnd"/>
-      <w:r>
-        <w:rPr>
-          <w:rFonts w:ascii="Courier New" w:hAnsi="Courier New" w:cs="Courier New"/>
-        </w:rPr>
-        <w:t xml:space="preserve"> </w:t>
-      </w:r>
-      <w:proofErr w:type="spellStart"/>
-      <w:r>
-        <w:rPr>
-          <w:rFonts w:ascii="Courier New" w:hAnsi="Courier New" w:cs="Courier New"/>
-        </w:rPr>
-        <w:t>removing</w:t>
-      </w:r>
-      <w:proofErr w:type="spellEnd"/>
-      <w:r>
-        <w:rPr>
-          <w:rFonts w:ascii="Courier New" w:hAnsi="Courier New" w:cs="Courier New"/>
-        </w:rPr>
-        <w:t xml:space="preserve"> </w:t>
-      </w:r>
-      <w:proofErr w:type="spellStart"/>
-      <w:r>
-        <w:rPr>
-          <w:rFonts w:ascii="Courier New" w:hAnsi="Courier New" w:cs="Courier New"/>
-        </w:rPr>
-        <w:t>parallel</w:t>
-      </w:r>
-      <w:proofErr w:type="spellEnd"/>
-      <w:r>
-        <w:rPr>
-          <w:rFonts w:ascii="Courier New" w:hAnsi="Courier New" w:cs="Courier New"/>
-        </w:rPr>
-        <w:t xml:space="preserve"> inverters &lt;&lt;&lt;</w:t>
+        <w:t>&gt;&gt;&gt; before removing parallel inverters &lt;&lt;&lt;</w:t>
       </w:r>
     </w:p>
     <w:p>
@@ -21669,23 +20439,13 @@
           <w:bCs/>
         </w:rPr>
       </w:pPr>
-      <w:proofErr w:type="spellStart"/>
       <w:r>
         <w:rPr>
           <w:rFonts w:ascii="Courier New" w:hAnsi="Courier New" w:cs="Courier New"/>
           <w:b/>
           <w:bCs/>
         </w:rPr>
-        <w:t>total</w:t>
-      </w:r>
-      <w:proofErr w:type="spellEnd"/>
-      <w:r>
-        <w:rPr>
-          <w:rFonts w:ascii="Courier New" w:hAnsi="Courier New" w:cs="Courier New"/>
-          <w:b/>
-          <w:bCs/>
-        </w:rPr>
-        <w:t xml:space="preserve"> gate area:       2936.00</w:t>
+        <w:t>total gate area:       2936.00</w:t>
       </w:r>
     </w:p>
     <w:p>
@@ -21703,25 +20463,7 @@
           <w:b/>
           <w:bCs/>
         </w:rPr>
-        <w:t xml:space="preserve">maximum </w:t>
-      </w:r>
-      <w:proofErr w:type="spellStart"/>
-      <w:r>
-        <w:rPr>
-          <w:rFonts w:ascii="Courier New" w:hAnsi="Courier New" w:cs="Courier New"/>
-          <w:b/>
-          <w:bCs/>
-        </w:rPr>
-        <w:t>arrival</w:t>
-      </w:r>
-      <w:proofErr w:type="spellEnd"/>
-      <w:r>
-        <w:rPr>
-          <w:rFonts w:ascii="Courier New" w:hAnsi="Courier New" w:cs="Courier New"/>
-          <w:b/>
-          <w:bCs/>
-        </w:rPr>
-        <w:t xml:space="preserve"> time: (24.40,24.40)</w:t>
+        <w:t>maximum arrival time: (24.40,24.40)</w:t>
       </w:r>
     </w:p>
     <w:p>
@@ -21735,35 +20477,7 @@
         <w:rPr>
           <w:rFonts w:ascii="Courier New" w:hAnsi="Courier New" w:cs="Courier New"/>
         </w:rPr>
-        <w:t xml:space="preserve">maximum </w:t>
-      </w:r>
-      <w:proofErr w:type="spellStart"/>
-      <w:r>
-        <w:rPr>
-          <w:rFonts w:ascii="Courier New" w:hAnsi="Courier New" w:cs="Courier New"/>
-        </w:rPr>
-        <w:t>po</w:t>
-      </w:r>
-      <w:proofErr w:type="spellEnd"/>
-      <w:r>
-        <w:rPr>
-          <w:rFonts w:ascii="Courier New" w:hAnsi="Courier New" w:cs="Courier New"/>
-        </w:rPr>
-        <w:t xml:space="preserve"> </w:t>
-      </w:r>
-      <w:proofErr w:type="spellStart"/>
-      <w:r>
-        <w:rPr>
-          <w:rFonts w:ascii="Courier New" w:hAnsi="Courier New" w:cs="Courier New"/>
-        </w:rPr>
-        <w:t>slack</w:t>
-      </w:r>
-      <w:proofErr w:type="spellEnd"/>
-      <w:r>
-        <w:rPr>
-          <w:rFonts w:ascii="Courier New" w:hAnsi="Courier New" w:cs="Courier New"/>
-        </w:rPr>
-        <w:t>:     (-5.20,-5.20)</w:t>
+        <w:t>maximum po slack:     (-5.20,-5.20)</w:t>
       </w:r>
     </w:p>
     <w:p>
@@ -21777,35 +20491,7 @@
         <w:rPr>
           <w:rFonts w:ascii="Courier New" w:hAnsi="Courier New" w:cs="Courier New"/>
         </w:rPr>
-        <w:t xml:space="preserve">minimum </w:t>
-      </w:r>
-      <w:proofErr w:type="spellStart"/>
-      <w:r>
-        <w:rPr>
-          <w:rFonts w:ascii="Courier New" w:hAnsi="Courier New" w:cs="Courier New"/>
-        </w:rPr>
-        <w:t>po</w:t>
-      </w:r>
-      <w:proofErr w:type="spellEnd"/>
-      <w:r>
-        <w:rPr>
-          <w:rFonts w:ascii="Courier New" w:hAnsi="Courier New" w:cs="Courier New"/>
-        </w:rPr>
-        <w:t xml:space="preserve"> </w:t>
-      </w:r>
-      <w:proofErr w:type="spellStart"/>
-      <w:r>
-        <w:rPr>
-          <w:rFonts w:ascii="Courier New" w:hAnsi="Courier New" w:cs="Courier New"/>
-        </w:rPr>
-        <w:t>slack</w:t>
-      </w:r>
-      <w:proofErr w:type="spellEnd"/>
-      <w:r>
-        <w:rPr>
-          <w:rFonts w:ascii="Courier New" w:hAnsi="Courier New" w:cs="Courier New"/>
-        </w:rPr>
-        <w:t>:     (-24.40,-24.40)</w:t>
+        <w:t>minimum po slack:     (-24.40,-24.40)</w:t>
       </w:r>
     </w:p>
     <w:p>
@@ -21815,47 +20501,11 @@
           <w:rFonts w:ascii="Courier New" w:hAnsi="Courier New" w:cs="Courier New"/>
         </w:rPr>
       </w:pPr>
-      <w:proofErr w:type="spellStart"/>
       <w:r>
         <w:rPr>
           <w:rFonts w:ascii="Courier New" w:hAnsi="Courier New" w:cs="Courier New"/>
         </w:rPr>
-        <w:t>total</w:t>
-      </w:r>
-      <w:proofErr w:type="spellEnd"/>
-      <w:r>
-        <w:rPr>
-          <w:rFonts w:ascii="Courier New" w:hAnsi="Courier New" w:cs="Courier New"/>
-        </w:rPr>
-        <w:t xml:space="preserve"> </w:t>
-      </w:r>
-      <w:proofErr w:type="spellStart"/>
-      <w:r>
-        <w:rPr>
-          <w:rFonts w:ascii="Courier New" w:hAnsi="Courier New" w:cs="Courier New"/>
-        </w:rPr>
-        <w:t>neg</w:t>
-      </w:r>
-      <w:proofErr w:type="spellEnd"/>
-      <w:r>
-        <w:rPr>
-          <w:rFonts w:ascii="Courier New" w:hAnsi="Courier New" w:cs="Courier New"/>
-        </w:rPr>
-        <w:t xml:space="preserve"> </w:t>
-      </w:r>
-      <w:proofErr w:type="spellStart"/>
-      <w:r>
-        <w:rPr>
-          <w:rFonts w:ascii="Courier New" w:hAnsi="Courier New" w:cs="Courier New"/>
-        </w:rPr>
-        <w:t>slack</w:t>
-      </w:r>
-      <w:proofErr w:type="spellEnd"/>
-      <w:r>
-        <w:rPr>
-          <w:rFonts w:ascii="Courier New" w:hAnsi="Courier New" w:cs="Courier New"/>
-        </w:rPr>
-        <w:t>:      (-336.40,-336.40)</w:t>
+        <w:t>total neg slack:      (-336.40,-336.40)</w:t>
       </w:r>
     </w:p>
     <w:p>
@@ -21869,21 +20519,7 @@
         <w:rPr>
           <w:rFonts w:ascii="Courier New" w:hAnsi="Courier New" w:cs="Courier New"/>
         </w:rPr>
-        <w:t xml:space="preserve"># of </w:t>
-      </w:r>
-      <w:proofErr w:type="spellStart"/>
-      <w:r>
-        <w:rPr>
-          <w:rFonts w:ascii="Courier New" w:hAnsi="Courier New" w:cs="Courier New"/>
-        </w:rPr>
-        <w:t>failing</w:t>
-      </w:r>
-      <w:proofErr w:type="spellEnd"/>
-      <w:r>
-        <w:rPr>
-          <w:rFonts w:ascii="Courier New" w:hAnsi="Courier New" w:cs="Courier New"/>
-        </w:rPr>
-        <w:t xml:space="preserve"> outputs:  19</w:t>
+        <w:t># of failing outputs:  19</w:t>
       </w:r>
     </w:p>
     <w:p>
@@ -21909,23 +20545,13 @@
           <w:bCs/>
         </w:rPr>
       </w:pPr>
-      <w:proofErr w:type="spellStart"/>
       <w:r>
         <w:rPr>
           <w:rFonts w:ascii="Courier New" w:hAnsi="Courier New" w:cs="Courier New"/>
           <w:b/>
           <w:bCs/>
         </w:rPr>
-        <w:t>total</w:t>
-      </w:r>
-      <w:proofErr w:type="spellEnd"/>
-      <w:r>
-        <w:rPr>
-          <w:rFonts w:ascii="Courier New" w:hAnsi="Courier New" w:cs="Courier New"/>
-          <w:b/>
-          <w:bCs/>
-        </w:rPr>
-        <w:t xml:space="preserve"> gate area:       2936.00</w:t>
+        <w:t>total gate area:       2936.00</w:t>
       </w:r>
     </w:p>
     <w:p>
@@ -21943,25 +20569,7 @@
           <w:b/>
           <w:bCs/>
         </w:rPr>
-        <w:t xml:space="preserve">maximum </w:t>
-      </w:r>
-      <w:proofErr w:type="spellStart"/>
-      <w:r>
-        <w:rPr>
-          <w:rFonts w:ascii="Courier New" w:hAnsi="Courier New" w:cs="Courier New"/>
-          <w:b/>
-          <w:bCs/>
-        </w:rPr>
-        <w:t>arrival</w:t>
-      </w:r>
-      <w:proofErr w:type="spellEnd"/>
-      <w:r>
-        <w:rPr>
-          <w:rFonts w:ascii="Courier New" w:hAnsi="Courier New" w:cs="Courier New"/>
-          <w:b/>
-          <w:bCs/>
-        </w:rPr>
-        <w:t xml:space="preserve"> time: (24.40,24.40)</w:t>
+        <w:t>maximum arrival time: (24.40,24.40)</w:t>
       </w:r>
     </w:p>
     <w:p>
@@ -21975,35 +20583,7 @@
         <w:rPr>
           <w:rFonts w:ascii="Courier New" w:hAnsi="Courier New" w:cs="Courier New"/>
         </w:rPr>
-        <w:t xml:space="preserve">maximum </w:t>
-      </w:r>
-      <w:proofErr w:type="spellStart"/>
-      <w:r>
-        <w:rPr>
-          <w:rFonts w:ascii="Courier New" w:hAnsi="Courier New" w:cs="Courier New"/>
-        </w:rPr>
-        <w:t>po</w:t>
-      </w:r>
-      <w:proofErr w:type="spellEnd"/>
-      <w:r>
-        <w:rPr>
-          <w:rFonts w:ascii="Courier New" w:hAnsi="Courier New" w:cs="Courier New"/>
-        </w:rPr>
-        <w:t xml:space="preserve"> </w:t>
-      </w:r>
-      <w:proofErr w:type="spellStart"/>
-      <w:r>
-        <w:rPr>
-          <w:rFonts w:ascii="Courier New" w:hAnsi="Courier New" w:cs="Courier New"/>
-        </w:rPr>
-        <w:t>slack</w:t>
-      </w:r>
-      <w:proofErr w:type="spellEnd"/>
-      <w:r>
-        <w:rPr>
-          <w:rFonts w:ascii="Courier New" w:hAnsi="Courier New" w:cs="Courier New"/>
-        </w:rPr>
-        <w:t>:     (-5.20,-5.20)</w:t>
+        <w:t>maximum po slack:     (-5.20,-5.20)</w:t>
       </w:r>
     </w:p>
     <w:p>
@@ -22017,35 +20597,7 @@
         <w:rPr>
           <w:rFonts w:ascii="Courier New" w:hAnsi="Courier New" w:cs="Courier New"/>
         </w:rPr>
-        <w:t xml:space="preserve">minimum </w:t>
-      </w:r>
-      <w:proofErr w:type="spellStart"/>
-      <w:r>
-        <w:rPr>
-          <w:rFonts w:ascii="Courier New" w:hAnsi="Courier New" w:cs="Courier New"/>
-        </w:rPr>
-        <w:t>po</w:t>
-      </w:r>
-      <w:proofErr w:type="spellEnd"/>
-      <w:r>
-        <w:rPr>
-          <w:rFonts w:ascii="Courier New" w:hAnsi="Courier New" w:cs="Courier New"/>
-        </w:rPr>
-        <w:t xml:space="preserve"> </w:t>
-      </w:r>
-      <w:proofErr w:type="spellStart"/>
-      <w:r>
-        <w:rPr>
-          <w:rFonts w:ascii="Courier New" w:hAnsi="Courier New" w:cs="Courier New"/>
-        </w:rPr>
-        <w:t>slack</w:t>
-      </w:r>
-      <w:proofErr w:type="spellEnd"/>
-      <w:r>
-        <w:rPr>
-          <w:rFonts w:ascii="Courier New" w:hAnsi="Courier New" w:cs="Courier New"/>
-        </w:rPr>
-        <w:t>:     (-24.40,-24.40)</w:t>
+        <w:t>minimum po slack:     (-24.40,-24.40)</w:t>
       </w:r>
     </w:p>
     <w:p>
@@ -22055,47 +20607,11 @@
           <w:rFonts w:ascii="Courier New" w:hAnsi="Courier New" w:cs="Courier New"/>
         </w:rPr>
       </w:pPr>
-      <w:proofErr w:type="spellStart"/>
       <w:r>
         <w:rPr>
           <w:rFonts w:ascii="Courier New" w:hAnsi="Courier New" w:cs="Courier New"/>
         </w:rPr>
-        <w:t>total</w:t>
-      </w:r>
-      <w:proofErr w:type="spellEnd"/>
-      <w:r>
-        <w:rPr>
-          <w:rFonts w:ascii="Courier New" w:hAnsi="Courier New" w:cs="Courier New"/>
-        </w:rPr>
-        <w:t xml:space="preserve"> </w:t>
-      </w:r>
-      <w:proofErr w:type="spellStart"/>
-      <w:r>
-        <w:rPr>
-          <w:rFonts w:ascii="Courier New" w:hAnsi="Courier New" w:cs="Courier New"/>
-        </w:rPr>
-        <w:t>neg</w:t>
-      </w:r>
-      <w:proofErr w:type="spellEnd"/>
-      <w:r>
-        <w:rPr>
-          <w:rFonts w:ascii="Courier New" w:hAnsi="Courier New" w:cs="Courier New"/>
-        </w:rPr>
-        <w:t xml:space="preserve"> </w:t>
-      </w:r>
-      <w:proofErr w:type="spellStart"/>
-      <w:r>
-        <w:rPr>
-          <w:rFonts w:ascii="Courier New" w:hAnsi="Courier New" w:cs="Courier New"/>
-        </w:rPr>
-        <w:t>slack</w:t>
-      </w:r>
-      <w:proofErr w:type="spellEnd"/>
-      <w:r>
-        <w:rPr>
-          <w:rFonts w:ascii="Courier New" w:hAnsi="Courier New" w:cs="Courier New"/>
-        </w:rPr>
-        <w:t>:      (-336.40,-336.40)</w:t>
+        <w:t>total neg slack:      (-336.40,-336.40)</w:t>
       </w:r>
     </w:p>
     <w:p>
@@ -22109,21 +20625,7 @@
         <w:rPr>
           <w:rFonts w:ascii="Courier New" w:hAnsi="Courier New" w:cs="Courier New"/>
         </w:rPr>
-        <w:t xml:space="preserve"># of </w:t>
-      </w:r>
-      <w:proofErr w:type="spellStart"/>
-      <w:r>
-        <w:rPr>
-          <w:rFonts w:ascii="Courier New" w:hAnsi="Courier New" w:cs="Courier New"/>
-        </w:rPr>
-        <w:t>failing</w:t>
-      </w:r>
-      <w:proofErr w:type="spellEnd"/>
-      <w:r>
-        <w:rPr>
-          <w:rFonts w:ascii="Courier New" w:hAnsi="Courier New" w:cs="Courier New"/>
-        </w:rPr>
-        <w:t xml:space="preserve"> outputs:  19</w:t>
+        <w:t># of failing outputs:  19</w:t>
       </w:r>
     </w:p>
     <w:p>
@@ -22187,28 +20689,12 @@
           <w:rFonts w:ascii="Courier New" w:hAnsi="Courier New" w:cs="Courier New"/>
         </w:rPr>
       </w:pPr>
-      <w:proofErr w:type="spellStart"/>
       <w:r>
         <w:rPr>
           <w:rFonts w:ascii="Courier New" w:hAnsi="Courier New" w:cs="Courier New"/>
         </w:rPr>
-        <w:t>sis</w:t>
-      </w:r>
-      <w:proofErr w:type="spellEnd"/>
-      <w:r>
-        <w:rPr>
-          <w:rFonts w:ascii="Courier New" w:hAnsi="Courier New" w:cs="Courier New"/>
-        </w:rPr>
-        <w:t>&gt;</w:t>
-      </w:r>
-      <w:proofErr w:type="spellStart"/>
-      <w:r>
-        <w:rPr>
-          <w:rFonts w:ascii="Courier New" w:hAnsi="Courier New" w:cs="Courier New"/>
-        </w:rPr>
-        <w:t>print_stats</w:t>
-      </w:r>
-      <w:proofErr w:type="spellEnd"/>
+        <w:t>sis&gt;print_stats</w:t>
+      </w:r>
     </w:p>
     <w:p>
       <w:pPr>
@@ -22221,49 +20707,7 @@
         <w:rPr>
           <w:rFonts w:ascii="Courier New" w:hAnsi="Courier New" w:cs="Courier New"/>
         </w:rPr>
-        <w:t xml:space="preserve">FSMD            </w:t>
-      </w:r>
-      <w:proofErr w:type="spellStart"/>
-      <w:r>
-        <w:rPr>
-          <w:rFonts w:ascii="Courier New" w:hAnsi="Courier New" w:cs="Courier New"/>
-        </w:rPr>
-        <w:t>pi</w:t>
-      </w:r>
-      <w:proofErr w:type="spellEnd"/>
-      <w:r>
-        <w:rPr>
-          <w:rFonts w:ascii="Courier New" w:hAnsi="Courier New" w:cs="Courier New"/>
-        </w:rPr>
-        <w:t xml:space="preserve">=31   </w:t>
-      </w:r>
-      <w:proofErr w:type="spellStart"/>
-      <w:r>
-        <w:rPr>
-          <w:rFonts w:ascii="Courier New" w:hAnsi="Courier New" w:cs="Courier New"/>
-        </w:rPr>
-        <w:t>po</w:t>
-      </w:r>
-      <w:proofErr w:type="spellEnd"/>
-      <w:r>
-        <w:rPr>
-          <w:rFonts w:ascii="Courier New" w:hAnsi="Courier New" w:cs="Courier New"/>
-        </w:rPr>
-        <w:t xml:space="preserve">=13   </w:t>
-      </w:r>
-      <w:proofErr w:type="spellStart"/>
-      <w:r>
-        <w:rPr>
-          <w:rFonts w:ascii="Courier New" w:hAnsi="Courier New" w:cs="Courier New"/>
-        </w:rPr>
-        <w:t>nodes</w:t>
-      </w:r>
-      <w:proofErr w:type="spellEnd"/>
-      <w:r>
-        <w:rPr>
-          <w:rFonts w:ascii="Courier New" w:hAnsi="Courier New" w:cs="Courier New"/>
-        </w:rPr>
-        <w:t>= 60       latches= 6</w:t>
+        <w:t>FSMD            pi=31   po=13   nodes= 60       latches= 6</w:t>
       </w:r>
     </w:p>
     <w:p>
@@ -22273,33 +20717,11 @@
           <w:rFonts w:ascii="Courier New" w:hAnsi="Courier New" w:cs="Courier New"/>
         </w:rPr>
       </w:pPr>
-      <w:proofErr w:type="spellStart"/>
       <w:r>
         <w:rPr>
           <w:rFonts w:ascii="Courier New" w:hAnsi="Courier New" w:cs="Courier New"/>
         </w:rPr>
-        <w:t>lits</w:t>
-      </w:r>
-      <w:proofErr w:type="spellEnd"/>
-      <w:r>
-        <w:rPr>
-          <w:rFonts w:ascii="Courier New" w:hAnsi="Courier New" w:cs="Courier New"/>
-        </w:rPr>
-        <w:t>(</w:t>
-      </w:r>
-      <w:proofErr w:type="spellStart"/>
-      <w:r>
-        <w:rPr>
-          <w:rFonts w:ascii="Courier New" w:hAnsi="Courier New" w:cs="Courier New"/>
-        </w:rPr>
-        <w:t>sop</w:t>
-      </w:r>
-      <w:proofErr w:type="spellEnd"/>
-      <w:r>
-        <w:rPr>
-          <w:rFonts w:ascii="Courier New" w:hAnsi="Courier New" w:cs="Courier New"/>
-        </w:rPr>
-        <w:t>)= 336</w:t>
+        <w:t>lits(sop)= 336</w:t>
       </w:r>
     </w:p>
     <w:p>
@@ -22345,28 +20767,12 @@
           <w:rFonts w:ascii="Courier New" w:hAnsi="Courier New" w:cs="Courier New"/>
         </w:rPr>
       </w:pPr>
-      <w:proofErr w:type="spellStart"/>
       <w:r>
         <w:rPr>
           <w:rFonts w:ascii="Courier New" w:hAnsi="Courier New" w:cs="Courier New"/>
         </w:rPr>
-        <w:t>sis</w:t>
-      </w:r>
-      <w:proofErr w:type="spellEnd"/>
-      <w:r>
-        <w:rPr>
-          <w:rFonts w:ascii="Courier New" w:hAnsi="Courier New" w:cs="Courier New"/>
-        </w:rPr>
-        <w:t>&gt;</w:t>
-      </w:r>
-      <w:proofErr w:type="spellStart"/>
-      <w:r>
-        <w:rPr>
-          <w:rFonts w:ascii="Courier New" w:hAnsi="Courier New" w:cs="Courier New"/>
-        </w:rPr>
-        <w:t>print_stats</w:t>
-      </w:r>
-      <w:proofErr w:type="spellEnd"/>
+        <w:t>sis&gt;print_stats</w:t>
+      </w:r>
     </w:p>
     <w:p>
       <w:pPr>
@@ -22379,82 +20785,18 @@
         <w:rPr>
           <w:rFonts w:ascii="Courier New" w:hAnsi="Courier New" w:cs="Courier New"/>
         </w:rPr>
-        <w:t xml:space="preserve">FSMD            </w:t>
-      </w:r>
-      <w:proofErr w:type="spellStart"/>
-      <w:r>
-        <w:rPr>
-          <w:rFonts w:ascii="Courier New" w:hAnsi="Courier New" w:cs="Courier New"/>
-        </w:rPr>
-        <w:t>pi</w:t>
-      </w:r>
-      <w:proofErr w:type="spellEnd"/>
-      <w:r>
-        <w:rPr>
-          <w:rFonts w:ascii="Courier New" w:hAnsi="Courier New" w:cs="Courier New"/>
-        </w:rPr>
-        <w:t xml:space="preserve">=31   </w:t>
-      </w:r>
-      <w:proofErr w:type="spellStart"/>
-      <w:r>
-        <w:rPr>
-          <w:rFonts w:ascii="Courier New" w:hAnsi="Courier New" w:cs="Courier New"/>
-        </w:rPr>
-        <w:t>po</w:t>
-      </w:r>
-      <w:proofErr w:type="spellEnd"/>
-      <w:r>
-        <w:rPr>
-          <w:rFonts w:ascii="Courier New" w:hAnsi="Courier New" w:cs="Courier New"/>
-        </w:rPr>
-        <w:t xml:space="preserve">=13   </w:t>
-      </w:r>
-      <w:proofErr w:type="spellStart"/>
-      <w:r>
-        <w:rPr>
-          <w:rFonts w:ascii="Courier New" w:hAnsi="Courier New" w:cs="Courier New"/>
-        </w:rPr>
-        <w:t>nodes</w:t>
-      </w:r>
-      <w:proofErr w:type="spellEnd"/>
-      <w:r>
-        <w:rPr>
-          <w:rFonts w:ascii="Courier New" w:hAnsi="Courier New" w:cs="Courier New"/>
-        </w:rPr>
-        <w:t>= 33       latches= 6</w:t>
+        <w:t>FSMD            pi=31   po=13   nodes= 33       latches= 6</w:t>
       </w:r>
     </w:p>
     <w:p>
       <w:pPr>
         <w:spacing w:after="0"/>
       </w:pPr>
-      <w:proofErr w:type="spellStart"/>
       <w:r>
         <w:rPr>
           <w:rFonts w:ascii="Courier New" w:hAnsi="Courier New" w:cs="Courier New"/>
         </w:rPr>
-        <w:t>lits</w:t>
-      </w:r>
-      <w:proofErr w:type="spellEnd"/>
-      <w:r>
-        <w:rPr>
-          <w:rFonts w:ascii="Courier New" w:hAnsi="Courier New" w:cs="Courier New"/>
-        </w:rPr>
-        <w:t>(</w:t>
-      </w:r>
-      <w:proofErr w:type="spellStart"/>
-      <w:r>
-        <w:rPr>
-          <w:rFonts w:ascii="Courier New" w:hAnsi="Courier New" w:cs="Courier New"/>
-        </w:rPr>
-        <w:t>sop</w:t>
-      </w:r>
-      <w:proofErr w:type="spellEnd"/>
-      <w:r>
-        <w:rPr>
-          <w:rFonts w:ascii="Courier New" w:hAnsi="Courier New" w:cs="Courier New"/>
-        </w:rPr>
-        <w:t>)= 228</w:t>
+        <w:t>lits(sop)= 228</w:t>
       </w:r>
     </w:p>
     <w:sectPr>
@@ -22505,6 +20847,7 @@
         <w:docPartUnique/>
       </w:docPartObj>
     </w:sdtPr>
+    <w:sdtEndPr/>
     <w:sdtContent>
       <w:p>
         <w:pPr>
@@ -24388,28 +22731,28 @@
 </file>
 
 <file path=customXml/item1.xml><?xml version="1.0" encoding="utf-8"?>
-<b:Sources xmlns:b="http://schemas.openxmlformats.org/officeDocument/2006/bibliography" xmlns="http://schemas.openxmlformats.org/officeDocument/2006/bibliography" SelectedStyle="\APASixthEditionOfficeOnline.xsl" StyleName="APA" Version="6"/>
-</file>
-
-<file path=customXml/item2.xml><?xml version="1.0" encoding="utf-8"?>
 <go:gDocsCustomXmlDataStorage xmlns:go="http://customooxmlschemas.google.com/" xmlns:r="http://schemas.openxmlformats.org/officeDocument/2006/relationships">
   <go:docsCustomData xmlns:go="http://customooxmlschemas.google.com/" roundtripDataSignature="AMtx7mh7V3qpXhZWVwjOFjaAJ7MNQ5GIiw==">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</go:docsCustomData>
 </go:gDocsCustomXmlDataStorage>
 </file>
 
-<file path=customXml/itemProps1.xml><?xml version="1.0" encoding="utf-8"?>
-<ds:datastoreItem xmlns:ds="http://schemas.openxmlformats.org/officeDocument/2006/customXml" ds:itemID="{3A07DF36-3381-48F8-AA44-16867A9BB069}">
-  <ds:schemaRefs>
-    <ds:schemaRef ds:uri="http://schemas.openxmlformats.org/officeDocument/2006/bibliography"/>
-  </ds:schemaRefs>
-</ds:datastoreItem>
+<file path=customXml/item2.xml><?xml version="1.0" encoding="utf-8"?>
+<b:Sources xmlns:b="http://schemas.openxmlformats.org/officeDocument/2006/bibliography" xmlns="http://schemas.openxmlformats.org/officeDocument/2006/bibliography" SelectedStyle="\APASixthEditionOfficeOnline.xsl" StyleName="APA" Version="6"/>
 </file>
 
-<file path=customXml/itemProps2.xml><?xml version="1.0" encoding="utf-8"?>
+<file path=customXml/itemProps1.xml><?xml version="1.0" encoding="utf-8"?>
 <ds:datastoreItem xmlns:ds="http://schemas.openxmlformats.org/officeDocument/2006/customXml" ds:itemID="{11111111-1234-1234-1234-123412341234}">
   <ds:schemaRefs>
     <ds:schemaRef ds:uri="http://customooxmlschemas.google.com/"/>
     <ds:schemaRef ds:uri="http://schemas.openxmlformats.org/officeDocument/2006/relationships"/>
   </ds:schemaRefs>
 </ds:datastoreItem>
+</file>
+
+<file path=customXml/itemProps2.xml><?xml version="1.0" encoding="utf-8"?>
+<ds:datastoreItem xmlns:ds="http://schemas.openxmlformats.org/officeDocument/2006/customXml" ds:itemID="{3A07DF36-3381-48F8-AA44-16867A9BB069}">
+  <ds:schemaRefs>
+    <ds:schemaRef ds:uri="http://schemas.openxmlformats.org/officeDocument/2006/bibliography"/>
+  </ds:schemaRefs>
+</ds:datastoreItem>
 </file>
</xml_diff>